<commit_message>
Añadidas imágenes al GDD
</commit_message>
<xml_diff>
--- a/BancoCrasher/documentación/GDD.docx
+++ b/BancoCrasher/documentación/GDD.docx
@@ -4095,30 +4095,15 @@
     </w:p>
     <w:p>
       <w:r>
-        <w:t xml:space="preserve">Para comenzar, dos </w:t>
-      </w:r>
-      <w:r>
-        <w:t xml:space="preserve">usuarios tendrán que arrancar la aplicación en sus dispositivos. El jugador que posee el manual no puede ver el mapa y viceversa, por lo </w:t>
+        <w:t xml:space="preserve">Para comenzar, dos usuarios tendrán que arrancar la aplicación en sus dispositivos. El jugador que posee el manual no puede ver el mapa y viceversa, por lo </w:t>
       </w:r>
       <w:proofErr w:type="gramStart"/>
       <w:r>
-        <w:t>qu</w:t>
-      </w:r>
-      <w:r>
-        <w:t>e</w:t>
+        <w:t>que</w:t>
       </w:r>
       <w:proofErr w:type="gramEnd"/>
       <w:r>
-        <w:t xml:space="preserve"> si</w:t>
-      </w:r>
-      <w:r>
-        <w:t xml:space="preserve"> ambos jugadores</w:t>
-      </w:r>
-      <w:r>
-        <w:t xml:space="preserve"> se encuentran en la misma sala,</w:t>
-      </w:r>
-      <w:r>
-        <w:t xml:space="preserve"> deben situarse de forma que no puedan ver la pantalla de su compañero.</w:t>
+        <w:t xml:space="preserve"> si ambos jugadores se encuentran en la misma sala, deben situarse de forma que no puedan ver la pantalla de su compañero.</w:t>
       </w:r>
     </w:p>
     <w:p>
@@ -4211,6 +4196,84 @@
           <w:color w:val="000000" w:themeColor="text1"/>
         </w:rPr>
       </w:pPr>
+      <w:r>
+        <w:rPr>
+          <w:rFonts w:asciiTheme="minorHAnsi" w:hAnsiTheme="minorHAnsi" w:cstheme="minorHAnsi"/>
+          <w:b/>
+          <w:color w:val="000000" w:themeColor="text1"/>
+        </w:rPr>
+        <w:t>Obstáculos</w:t>
+      </w:r>
+      <w:r>
+        <w:rPr>
+          <w:rFonts w:asciiTheme="minorHAnsi" w:hAnsiTheme="minorHAnsi" w:cstheme="minorHAnsi"/>
+          <w:b/>
+          <w:color w:val="000000" w:themeColor="text1"/>
+        </w:rPr>
+        <w:t xml:space="preserve"> y objetos</w:t>
+      </w:r>
+    </w:p>
+    <w:p>
+      <w:r>
+        <w:t>A continuación</w:t>
+      </w:r>
+      <w:r>
+        <w:t>,</w:t>
+      </w:r>
+      <w:r>
+        <w:t xml:space="preserve"> se detallan todos los elementos que aparecerán en los mapas</w:t>
+      </w:r>
+      <w:r>
+        <w:t xml:space="preserve">, y qué acciones se deberán llevar a cabo en cada uno de los casos. Esta información estará incluida en el manual maestro. </w:t>
+      </w:r>
+    </w:p>
+    <w:p>
+      <w:pPr>
+        <w:pStyle w:val="Prrafodelista"/>
+        <w:numPr>
+          <w:ilvl w:val="0"/>
+          <w:numId w:val="17"/>
+        </w:numPr>
+      </w:pPr>
+      <w:r>
+        <w:t>Cámaras</w:t>
+      </w:r>
+    </w:p>
+    <w:p>
+      <w:pPr>
+        <w:pStyle w:val="Prrafodelista"/>
+        <w:numPr>
+          <w:ilvl w:val="0"/>
+          <w:numId w:val="17"/>
+        </w:numPr>
+      </w:pPr>
+      <w:r>
+        <w:t>Guardias de seguridad</w:t>
+      </w:r>
+    </w:p>
+    <w:p>
+      <w:pPr>
+        <w:pStyle w:val="Prrafodelista"/>
+        <w:numPr>
+          <w:ilvl w:val="0"/>
+          <w:numId w:val="17"/>
+        </w:numPr>
+      </w:pPr>
+      <w:r>
+        <w:t>Cajas fuertes</w:t>
+      </w:r>
+    </w:p>
+    <w:p>
+      <w:pPr>
+        <w:pStyle w:val="Prrafodelista"/>
+        <w:numPr>
+          <w:ilvl w:val="0"/>
+          <w:numId w:val="17"/>
+        </w:numPr>
+      </w:pPr>
+      <w:r>
+        <w:t>Láseres</w:t>
+      </w:r>
     </w:p>
     <w:p>
       <w:pPr>
@@ -4221,52 +4284,6 @@
           <w:color w:val="000000" w:themeColor="text1"/>
         </w:rPr>
       </w:pPr>
-      <w:r>
-        <w:rPr>
-          <w:rFonts w:asciiTheme="minorHAnsi" w:hAnsiTheme="minorHAnsi" w:cstheme="minorHAnsi"/>
-          <w:b/>
-          <w:color w:val="000000" w:themeColor="text1"/>
-        </w:rPr>
-        <w:t>Obstáculos</w:t>
-      </w:r>
-      <w:r>
-        <w:rPr>
-          <w:rFonts w:asciiTheme="minorHAnsi" w:hAnsiTheme="minorHAnsi" w:cstheme="minorHAnsi"/>
-          <w:b/>
-          <w:color w:val="000000" w:themeColor="text1"/>
-        </w:rPr>
-        <w:t xml:space="preserve"> y objetos</w:t>
-      </w:r>
-    </w:p>
-    <w:p>
-      <w:r>
-        <w:t>Policía</w:t>
-      </w:r>
-    </w:p>
-    <w:p>
-      <w:r>
-        <w:t>Cámaras</w:t>
-      </w:r>
-    </w:p>
-    <w:p>
-      <w:r>
-        <w:t>Cajas fuertes</w:t>
-      </w:r>
-    </w:p>
-    <w:p>
-      <w:r>
-        <w:t>Láseres</w:t>
-      </w:r>
-    </w:p>
-    <w:p>
-      <w:pPr>
-        <w:pStyle w:val="Ttulo3"/>
-        <w:rPr>
-          <w:rFonts w:asciiTheme="minorHAnsi" w:hAnsiTheme="minorHAnsi" w:cstheme="minorHAnsi"/>
-          <w:b/>
-          <w:color w:val="000000" w:themeColor="text1"/>
-        </w:rPr>
-      </w:pPr>
       <w:bookmarkStart w:id="12" w:name="_Toc529889323"/>
       <w:r>
         <w:rPr>
@@ -4352,12 +4369,107 @@
     </w:p>
     <w:p>
       <w:pPr>
-        <w:rPr>
-          <w:rFonts w:cstheme="minorHAnsi"/>
+        <w:pStyle w:val="Ttulo2"/>
+        <w:rPr>
+          <w:rFonts w:asciiTheme="minorHAnsi" w:hAnsiTheme="minorHAnsi" w:cstheme="minorHAnsi"/>
+          <w:b/>
+          <w:color w:val="000000" w:themeColor="text1"/>
           <w:sz w:val="24"/>
           <w:szCs w:val="24"/>
         </w:rPr>
       </w:pPr>
+      <w:r>
+        <w:rPr>
+          <w:rFonts w:asciiTheme="minorHAnsi" w:hAnsiTheme="minorHAnsi" w:cstheme="minorHAnsi"/>
+          <w:b/>
+          <w:color w:val="000000" w:themeColor="text1"/>
+          <w:sz w:val="24"/>
+          <w:szCs w:val="24"/>
+        </w:rPr>
+        <w:t>Descripción de los niveles</w:t>
+      </w:r>
+    </w:p>
+    <w:p>
+      <w:pPr>
+        <w:pStyle w:val="Ttulo3"/>
+        <w:rPr>
+          <w:rFonts w:asciiTheme="minorHAnsi" w:hAnsiTheme="minorHAnsi" w:cstheme="minorHAnsi"/>
+          <w:b/>
+          <w:color w:val="000000" w:themeColor="text1"/>
+        </w:rPr>
+      </w:pPr>
+      <w:r>
+        <w:rPr>
+          <w:rFonts w:asciiTheme="minorHAnsi" w:hAnsiTheme="minorHAnsi" w:cstheme="minorHAnsi"/>
+          <w:b/>
+          <w:color w:val="000000" w:themeColor="text1"/>
+        </w:rPr>
+        <w:t xml:space="preserve">Descripción de un </w:t>
+      </w:r>
+      <w:proofErr w:type="gramStart"/>
+      <w:r>
+        <w:rPr>
+          <w:rFonts w:asciiTheme="minorHAnsi" w:hAnsiTheme="minorHAnsi" w:cstheme="minorHAnsi"/>
+          <w:b/>
+          <w:color w:val="000000" w:themeColor="text1"/>
+        </w:rPr>
+        <w:t>nivel :</w:t>
+      </w:r>
+      <w:proofErr w:type="gramEnd"/>
+      <w:r>
+        <w:rPr>
+          <w:rFonts w:asciiTheme="minorHAnsi" w:hAnsiTheme="minorHAnsi" w:cstheme="minorHAnsi"/>
+          <w:b/>
+          <w:color w:val="000000" w:themeColor="text1"/>
+        </w:rPr>
+        <w:t xml:space="preserve"> Asalto al banco</w:t>
+      </w:r>
+    </w:p>
+    <w:p>
+      <w:r>
+        <w:t>Un poli, una cámara, una caja fuerte</w:t>
+      </w:r>
+    </w:p>
+    <w:p>
+      <w:pPr>
+        <w:pStyle w:val="Ttulo3"/>
+        <w:rPr>
+          <w:rFonts w:asciiTheme="minorHAnsi" w:hAnsiTheme="minorHAnsi" w:cstheme="minorHAnsi"/>
+          <w:b/>
+          <w:color w:val="000000" w:themeColor="text1"/>
+        </w:rPr>
+      </w:pPr>
+      <w:r>
+        <w:rPr>
+          <w:rFonts w:asciiTheme="minorHAnsi" w:hAnsiTheme="minorHAnsi" w:cstheme="minorHAnsi"/>
+          <w:b/>
+          <w:color w:val="000000" w:themeColor="text1"/>
+        </w:rPr>
+        <w:t xml:space="preserve">Descripción de un </w:t>
+      </w:r>
+      <w:proofErr w:type="gramStart"/>
+      <w:r>
+        <w:rPr>
+          <w:rFonts w:asciiTheme="minorHAnsi" w:hAnsiTheme="minorHAnsi" w:cstheme="minorHAnsi"/>
+          <w:b/>
+          <w:color w:val="000000" w:themeColor="text1"/>
+        </w:rPr>
+        <w:t>nivel :</w:t>
+      </w:r>
+      <w:proofErr w:type="gramEnd"/>
+      <w:r>
+        <w:rPr>
+          <w:rFonts w:asciiTheme="minorHAnsi" w:hAnsiTheme="minorHAnsi" w:cstheme="minorHAnsi"/>
+          <w:b/>
+          <w:color w:val="000000" w:themeColor="text1"/>
+        </w:rPr>
+        <w:t xml:space="preserve">  Asalto al FMI</w:t>
+      </w:r>
+    </w:p>
+    <w:p>
+      <w:r>
+        <w:t xml:space="preserve">Un poli con recorrido largo, dos cámaras, láser, caja fuerte </w:t>
+      </w:r>
       <w:bookmarkStart w:id="13" w:name="_GoBack"/>
       <w:bookmarkEnd w:id="13"/>
     </w:p>
@@ -4368,11 +4480,632 @@
           <w:rFonts w:asciiTheme="minorHAnsi" w:hAnsiTheme="minorHAnsi" w:cstheme="minorHAnsi"/>
           <w:b/>
           <w:color w:val="000000" w:themeColor="text1"/>
+          <w:sz w:val="28"/>
+          <w:szCs w:val="28"/>
+        </w:rPr>
+      </w:pPr>
+      <w:bookmarkStart w:id="14" w:name="_Toc529889324"/>
+      <w:r>
+        <w:rPr>
+          <w:rFonts w:asciiTheme="minorHAnsi" w:hAnsiTheme="minorHAnsi" w:cstheme="minorHAnsi"/>
+          <w:b/>
+          <w:color w:val="000000" w:themeColor="text1"/>
+          <w:sz w:val="28"/>
+          <w:szCs w:val="28"/>
+        </w:rPr>
+        <w:t>Interfaz</w:t>
+      </w:r>
+      <w:bookmarkEnd w:id="14"/>
+    </w:p>
+    <w:p>
+      <w:pPr>
+        <w:pStyle w:val="Ttulo3"/>
+        <w:rPr>
+          <w:rFonts w:asciiTheme="minorHAnsi" w:hAnsiTheme="minorHAnsi" w:cstheme="minorHAnsi"/>
+          <w:b/>
+          <w:color w:val="000000" w:themeColor="text1"/>
+        </w:rPr>
+      </w:pPr>
+      <w:bookmarkStart w:id="15" w:name="_Toc529889325"/>
+      <w:r>
+        <w:rPr>
+          <w:rFonts w:asciiTheme="minorHAnsi" w:hAnsiTheme="minorHAnsi" w:cstheme="minorHAnsi"/>
+          <w:b/>
+          <w:color w:val="000000" w:themeColor="text1"/>
+        </w:rPr>
+        <w:t>Diagrama de flujo</w:t>
+      </w:r>
+      <w:bookmarkEnd w:id="15"/>
+    </w:p>
+    <w:p>
+      <w:pPr>
+        <w:rPr>
+          <w:rFonts w:cstheme="minorHAnsi"/>
           <w:sz w:val="24"/>
           <w:szCs w:val="24"/>
         </w:rPr>
       </w:pPr>
-      <w:r>
+    </w:p>
+    <w:p>
+      <w:pPr>
+        <w:pStyle w:val="Ttulo3"/>
+        <w:rPr>
+          <w:rFonts w:asciiTheme="minorHAnsi" w:hAnsiTheme="minorHAnsi" w:cstheme="minorHAnsi"/>
+          <w:b/>
+          <w:color w:val="000000" w:themeColor="text1"/>
+        </w:rPr>
+      </w:pPr>
+      <w:bookmarkStart w:id="16" w:name="_Toc529889326"/>
+      <w:r>
+        <w:rPr>
+          <w:rFonts w:asciiTheme="minorHAnsi" w:hAnsiTheme="minorHAnsi" w:cstheme="minorHAnsi"/>
+          <w:b/>
+          <w:color w:val="000000" w:themeColor="text1"/>
+        </w:rPr>
+        <w:lastRenderedPageBreak/>
+        <w:t>Menú principal</w:t>
+      </w:r>
+      <w:bookmarkEnd w:id="16"/>
+    </w:p>
+    <w:p>
+      <w:r>
+        <w:rPr>
+          <w:noProof/>
+        </w:rPr>
+        <w:drawing>
+          <wp:inline distT="0" distB="0" distL="0" distR="0" wp14:anchorId="61F031F8" wp14:editId="2B7AD7CB">
+            <wp:extent cx="5391150" cy="3038475"/>
+            <wp:effectExtent l="0" t="0" r="0" b="9525"/>
+            <wp:docPr id="1" name="Imagen 1"/>
+            <wp:cNvGraphicFramePr>
+              <a:graphicFrameLocks xmlns:a="http://schemas.openxmlformats.org/drawingml/2006/main" noChangeAspect="1"/>
+            </wp:cNvGraphicFramePr>
+            <a:graphic xmlns:a="http://schemas.openxmlformats.org/drawingml/2006/main">
+              <a:graphicData uri="http://schemas.openxmlformats.org/drawingml/2006/picture">
+                <pic:pic xmlns:pic="http://schemas.openxmlformats.org/drawingml/2006/picture">
+                  <pic:nvPicPr>
+                    <pic:cNvPr id="0" name="Picture 1"/>
+                    <pic:cNvPicPr>
+                      <a:picLocks noChangeAspect="1" noChangeArrowheads="1"/>
+                    </pic:cNvPicPr>
+                  </pic:nvPicPr>
+                  <pic:blipFill>
+                    <a:blip r:embed="rId8" cstate="print">
+                      <a:extLst>
+                        <a:ext uri="{28A0092B-C50C-407E-A947-70E740481C1C}">
+                          <a14:useLocalDpi xmlns:a14="http://schemas.microsoft.com/office/drawing/2010/main" val="0"/>
+                        </a:ext>
+                      </a:extLst>
+                    </a:blip>
+                    <a:srcRect/>
+                    <a:stretch>
+                      <a:fillRect/>
+                    </a:stretch>
+                  </pic:blipFill>
+                  <pic:spPr bwMode="auto">
+                    <a:xfrm>
+                      <a:off x="0" y="0"/>
+                      <a:ext cx="5391150" cy="3038475"/>
+                    </a:xfrm>
+                    <a:prstGeom prst="rect">
+                      <a:avLst/>
+                    </a:prstGeom>
+                    <a:noFill/>
+                    <a:ln>
+                      <a:noFill/>
+                    </a:ln>
+                  </pic:spPr>
+                </pic:pic>
+              </a:graphicData>
+            </a:graphic>
+          </wp:inline>
+        </w:drawing>
+      </w:r>
+    </w:p>
+    <w:p>
+      <w:pPr>
+        <w:pStyle w:val="Ttulo3"/>
+        <w:rPr>
+          <w:rFonts w:asciiTheme="minorHAnsi" w:hAnsiTheme="minorHAnsi" w:cstheme="minorHAnsi"/>
+          <w:b/>
+          <w:color w:val="000000" w:themeColor="text1"/>
+        </w:rPr>
+      </w:pPr>
+      <w:bookmarkStart w:id="17" w:name="_Toc529889327"/>
+      <w:r>
+        <w:rPr>
+          <w:rFonts w:asciiTheme="minorHAnsi" w:hAnsiTheme="minorHAnsi" w:cstheme="minorHAnsi"/>
+          <w:b/>
+          <w:color w:val="000000" w:themeColor="text1"/>
+        </w:rPr>
+        <w:t>Créditos</w:t>
+      </w:r>
+      <w:bookmarkEnd w:id="17"/>
+    </w:p>
+    <w:p>
+      <w:r>
+        <w:rPr>
+          <w:noProof/>
+        </w:rPr>
+        <w:drawing>
+          <wp:inline distT="0" distB="0" distL="0" distR="0" wp14:anchorId="72712C42" wp14:editId="75ECBAD8">
+            <wp:extent cx="5391150" cy="3038475"/>
+            <wp:effectExtent l="0" t="0" r="0" b="9525"/>
+            <wp:docPr id="2" name="Imagen 2"/>
+            <wp:cNvGraphicFramePr>
+              <a:graphicFrameLocks xmlns:a="http://schemas.openxmlformats.org/drawingml/2006/main" noChangeAspect="1"/>
+            </wp:cNvGraphicFramePr>
+            <a:graphic xmlns:a="http://schemas.openxmlformats.org/drawingml/2006/main">
+              <a:graphicData uri="http://schemas.openxmlformats.org/drawingml/2006/picture">
+                <pic:pic xmlns:pic="http://schemas.openxmlformats.org/drawingml/2006/picture">
+                  <pic:nvPicPr>
+                    <pic:cNvPr id="0" name="Picture 2"/>
+                    <pic:cNvPicPr>
+                      <a:picLocks noChangeAspect="1" noChangeArrowheads="1"/>
+                    </pic:cNvPicPr>
+                  </pic:nvPicPr>
+                  <pic:blipFill>
+                    <a:blip r:embed="rId9" cstate="print">
+                      <a:extLst>
+                        <a:ext uri="{28A0092B-C50C-407E-A947-70E740481C1C}">
+                          <a14:useLocalDpi xmlns:a14="http://schemas.microsoft.com/office/drawing/2010/main" val="0"/>
+                        </a:ext>
+                      </a:extLst>
+                    </a:blip>
+                    <a:srcRect/>
+                    <a:stretch>
+                      <a:fillRect/>
+                    </a:stretch>
+                  </pic:blipFill>
+                  <pic:spPr bwMode="auto">
+                    <a:xfrm>
+                      <a:off x="0" y="0"/>
+                      <a:ext cx="5391150" cy="3038475"/>
+                    </a:xfrm>
+                    <a:prstGeom prst="rect">
+                      <a:avLst/>
+                    </a:prstGeom>
+                    <a:noFill/>
+                    <a:ln>
+                      <a:noFill/>
+                    </a:ln>
+                  </pic:spPr>
+                </pic:pic>
+              </a:graphicData>
+            </a:graphic>
+          </wp:inline>
+        </w:drawing>
+      </w:r>
+    </w:p>
+    <w:p>
+      <w:pPr>
+        <w:pStyle w:val="Ttulo3"/>
+        <w:rPr>
+          <w:rFonts w:asciiTheme="minorHAnsi" w:hAnsiTheme="minorHAnsi" w:cstheme="minorHAnsi"/>
+          <w:b/>
+          <w:color w:val="000000" w:themeColor="text1"/>
+        </w:rPr>
+      </w:pPr>
+      <w:r>
+        <w:rPr>
+          <w:rFonts w:asciiTheme="minorHAnsi" w:hAnsiTheme="minorHAnsi" w:cstheme="minorHAnsi"/>
+          <w:b/>
+          <w:color w:val="000000" w:themeColor="text1"/>
+        </w:rPr>
+        <w:lastRenderedPageBreak/>
+        <w:t>Selección de un nivel</w:t>
+      </w:r>
+    </w:p>
+    <w:p>
+      <w:r>
+        <w:rPr>
+          <w:noProof/>
+        </w:rPr>
+        <w:drawing>
+          <wp:inline distT="0" distB="0" distL="0" distR="0" wp14:anchorId="2251B20D" wp14:editId="4064D58F">
+            <wp:extent cx="5391150" cy="3038475"/>
+            <wp:effectExtent l="0" t="0" r="0" b="9525"/>
+            <wp:docPr id="3" name="Imagen 3"/>
+            <wp:cNvGraphicFramePr>
+              <a:graphicFrameLocks xmlns:a="http://schemas.openxmlformats.org/drawingml/2006/main" noChangeAspect="1"/>
+            </wp:cNvGraphicFramePr>
+            <a:graphic xmlns:a="http://schemas.openxmlformats.org/drawingml/2006/main">
+              <a:graphicData uri="http://schemas.openxmlformats.org/drawingml/2006/picture">
+                <pic:pic xmlns:pic="http://schemas.openxmlformats.org/drawingml/2006/picture">
+                  <pic:nvPicPr>
+                    <pic:cNvPr id="0" name="Picture 3"/>
+                    <pic:cNvPicPr>
+                      <a:picLocks noChangeAspect="1" noChangeArrowheads="1"/>
+                    </pic:cNvPicPr>
+                  </pic:nvPicPr>
+                  <pic:blipFill>
+                    <a:blip r:embed="rId10" cstate="print">
+                      <a:extLst>
+                        <a:ext uri="{28A0092B-C50C-407E-A947-70E740481C1C}">
+                          <a14:useLocalDpi xmlns:a14="http://schemas.microsoft.com/office/drawing/2010/main" val="0"/>
+                        </a:ext>
+                      </a:extLst>
+                    </a:blip>
+                    <a:srcRect/>
+                    <a:stretch>
+                      <a:fillRect/>
+                    </a:stretch>
+                  </pic:blipFill>
+                  <pic:spPr bwMode="auto">
+                    <a:xfrm>
+                      <a:off x="0" y="0"/>
+                      <a:ext cx="5391150" cy="3038475"/>
+                    </a:xfrm>
+                    <a:prstGeom prst="rect">
+                      <a:avLst/>
+                    </a:prstGeom>
+                    <a:noFill/>
+                    <a:ln>
+                      <a:noFill/>
+                    </a:ln>
+                  </pic:spPr>
+                </pic:pic>
+              </a:graphicData>
+            </a:graphic>
+          </wp:inline>
+        </w:drawing>
+      </w:r>
+    </w:p>
+    <w:p>
+      <w:pPr>
+        <w:pStyle w:val="Ttulo3"/>
+        <w:rPr>
+          <w:rFonts w:asciiTheme="minorHAnsi" w:hAnsiTheme="minorHAnsi" w:cstheme="minorHAnsi"/>
+          <w:b/>
+          <w:color w:val="000000" w:themeColor="text1"/>
+        </w:rPr>
+      </w:pPr>
+      <w:r>
+        <w:rPr>
+          <w:rFonts w:asciiTheme="minorHAnsi" w:hAnsiTheme="minorHAnsi" w:cstheme="minorHAnsi"/>
+          <w:b/>
+          <w:color w:val="000000" w:themeColor="text1"/>
+        </w:rPr>
+        <w:t>Abrir el manual de instrucciones</w:t>
+      </w:r>
+    </w:p>
+    <w:p>
+      <w:r>
+        <w:rPr>
+          <w:noProof/>
+        </w:rPr>
+        <w:drawing>
+          <wp:inline distT="0" distB="0" distL="0" distR="0" wp14:anchorId="44E9085D" wp14:editId="58F2C0DF">
+            <wp:extent cx="5391150" cy="3038475"/>
+            <wp:effectExtent l="0" t="0" r="0" b="9525"/>
+            <wp:docPr id="4" name="Imagen 4"/>
+            <wp:cNvGraphicFramePr>
+              <a:graphicFrameLocks xmlns:a="http://schemas.openxmlformats.org/drawingml/2006/main" noChangeAspect="1"/>
+            </wp:cNvGraphicFramePr>
+            <a:graphic xmlns:a="http://schemas.openxmlformats.org/drawingml/2006/main">
+              <a:graphicData uri="http://schemas.openxmlformats.org/drawingml/2006/picture">
+                <pic:pic xmlns:pic="http://schemas.openxmlformats.org/drawingml/2006/picture">
+                  <pic:nvPicPr>
+                    <pic:cNvPr id="0" name="Picture 4"/>
+                    <pic:cNvPicPr>
+                      <a:picLocks noChangeAspect="1" noChangeArrowheads="1"/>
+                    </pic:cNvPicPr>
+                  </pic:nvPicPr>
+                  <pic:blipFill>
+                    <a:blip r:embed="rId11" cstate="print">
+                      <a:extLst>
+                        <a:ext uri="{28A0092B-C50C-407E-A947-70E740481C1C}">
+                          <a14:useLocalDpi xmlns:a14="http://schemas.microsoft.com/office/drawing/2010/main" val="0"/>
+                        </a:ext>
+                      </a:extLst>
+                    </a:blip>
+                    <a:srcRect/>
+                    <a:stretch>
+                      <a:fillRect/>
+                    </a:stretch>
+                  </pic:blipFill>
+                  <pic:spPr bwMode="auto">
+                    <a:xfrm>
+                      <a:off x="0" y="0"/>
+                      <a:ext cx="5391150" cy="3038475"/>
+                    </a:xfrm>
+                    <a:prstGeom prst="rect">
+                      <a:avLst/>
+                    </a:prstGeom>
+                    <a:noFill/>
+                    <a:ln>
+                      <a:noFill/>
+                    </a:ln>
+                  </pic:spPr>
+                </pic:pic>
+              </a:graphicData>
+            </a:graphic>
+          </wp:inline>
+        </w:drawing>
+      </w:r>
+    </w:p>
+    <w:p>
+      <w:pPr>
+        <w:pStyle w:val="Ttulo3"/>
+        <w:rPr>
+          <w:rFonts w:asciiTheme="minorHAnsi" w:hAnsiTheme="minorHAnsi" w:cstheme="minorHAnsi"/>
+          <w:b/>
+          <w:color w:val="000000" w:themeColor="text1"/>
+        </w:rPr>
+      </w:pPr>
+      <w:r>
+        <w:rPr>
+          <w:rFonts w:asciiTheme="minorHAnsi" w:hAnsiTheme="minorHAnsi" w:cstheme="minorHAnsi"/>
+          <w:b/>
+          <w:color w:val="000000" w:themeColor="text1"/>
+        </w:rPr>
+        <w:lastRenderedPageBreak/>
+        <w:t>Ayuda</w:t>
+      </w:r>
+    </w:p>
+    <w:p>
+      <w:r>
+        <w:rPr>
+          <w:noProof/>
+        </w:rPr>
+        <w:drawing>
+          <wp:inline distT="0" distB="0" distL="0" distR="0" wp14:anchorId="521C26E0" wp14:editId="31170056">
+            <wp:extent cx="5391150" cy="3038475"/>
+            <wp:effectExtent l="0" t="0" r="0" b="9525"/>
+            <wp:docPr id="5" name="Imagen 5"/>
+            <wp:cNvGraphicFramePr>
+              <a:graphicFrameLocks xmlns:a="http://schemas.openxmlformats.org/drawingml/2006/main" noChangeAspect="1"/>
+            </wp:cNvGraphicFramePr>
+            <a:graphic xmlns:a="http://schemas.openxmlformats.org/drawingml/2006/main">
+              <a:graphicData uri="http://schemas.openxmlformats.org/drawingml/2006/picture">
+                <pic:pic xmlns:pic="http://schemas.openxmlformats.org/drawingml/2006/picture">
+                  <pic:nvPicPr>
+                    <pic:cNvPr id="0" name="Picture 5"/>
+                    <pic:cNvPicPr>
+                      <a:picLocks noChangeAspect="1" noChangeArrowheads="1"/>
+                    </pic:cNvPicPr>
+                  </pic:nvPicPr>
+                  <pic:blipFill>
+                    <a:blip r:embed="rId12" cstate="print">
+                      <a:extLst>
+                        <a:ext uri="{28A0092B-C50C-407E-A947-70E740481C1C}">
+                          <a14:useLocalDpi xmlns:a14="http://schemas.microsoft.com/office/drawing/2010/main" val="0"/>
+                        </a:ext>
+                      </a:extLst>
+                    </a:blip>
+                    <a:srcRect/>
+                    <a:stretch>
+                      <a:fillRect/>
+                    </a:stretch>
+                  </pic:blipFill>
+                  <pic:spPr bwMode="auto">
+                    <a:xfrm>
+                      <a:off x="0" y="0"/>
+                      <a:ext cx="5391150" cy="3038475"/>
+                    </a:xfrm>
+                    <a:prstGeom prst="rect">
+                      <a:avLst/>
+                    </a:prstGeom>
+                    <a:noFill/>
+                    <a:ln>
+                      <a:noFill/>
+                    </a:ln>
+                  </pic:spPr>
+                </pic:pic>
+              </a:graphicData>
+            </a:graphic>
+          </wp:inline>
+        </w:drawing>
+      </w:r>
+    </w:p>
+    <w:p>
+      <w:pPr>
+        <w:pStyle w:val="Ttulo3"/>
+        <w:rPr>
+          <w:rFonts w:asciiTheme="minorHAnsi" w:hAnsiTheme="minorHAnsi" w:cstheme="minorHAnsi"/>
+          <w:b/>
+          <w:color w:val="000000" w:themeColor="text1"/>
+        </w:rPr>
+      </w:pPr>
+      <w:r>
+        <w:rPr>
+          <w:rFonts w:asciiTheme="minorHAnsi" w:hAnsiTheme="minorHAnsi" w:cstheme="minorHAnsi"/>
+          <w:b/>
+          <w:color w:val="000000" w:themeColor="text1"/>
+        </w:rPr>
+        <w:t>Pantalla d</w:t>
+      </w:r>
+      <w:r>
+        <w:rPr>
+          <w:rFonts w:asciiTheme="minorHAnsi" w:hAnsiTheme="minorHAnsi" w:cstheme="minorHAnsi"/>
+          <w:b/>
+          <w:color w:val="000000" w:themeColor="text1"/>
+        </w:rPr>
+        <w:t>e juego con manual</w:t>
+      </w:r>
+    </w:p>
+    <w:p>
+      <w:r>
+        <w:rPr>
+          <w:noProof/>
+        </w:rPr>
+        <w:drawing>
+          <wp:inline distT="0" distB="0" distL="0" distR="0" wp14:anchorId="277580CA" wp14:editId="18AC8761">
+            <wp:extent cx="5391150" cy="3038475"/>
+            <wp:effectExtent l="0" t="0" r="0" b="9525"/>
+            <wp:docPr id="6" name="Imagen 6"/>
+            <wp:cNvGraphicFramePr>
+              <a:graphicFrameLocks xmlns:a="http://schemas.openxmlformats.org/drawingml/2006/main" noChangeAspect="1"/>
+            </wp:cNvGraphicFramePr>
+            <a:graphic xmlns:a="http://schemas.openxmlformats.org/drawingml/2006/main">
+              <a:graphicData uri="http://schemas.openxmlformats.org/drawingml/2006/picture">
+                <pic:pic xmlns:pic="http://schemas.openxmlformats.org/drawingml/2006/picture">
+                  <pic:nvPicPr>
+                    <pic:cNvPr id="0" name="Picture 6"/>
+                    <pic:cNvPicPr>
+                      <a:picLocks noChangeAspect="1" noChangeArrowheads="1"/>
+                    </pic:cNvPicPr>
+                  </pic:nvPicPr>
+                  <pic:blipFill>
+                    <a:blip r:embed="rId13" cstate="print">
+                      <a:extLst>
+                        <a:ext uri="{28A0092B-C50C-407E-A947-70E740481C1C}">
+                          <a14:useLocalDpi xmlns:a14="http://schemas.microsoft.com/office/drawing/2010/main" val="0"/>
+                        </a:ext>
+                      </a:extLst>
+                    </a:blip>
+                    <a:srcRect/>
+                    <a:stretch>
+                      <a:fillRect/>
+                    </a:stretch>
+                  </pic:blipFill>
+                  <pic:spPr bwMode="auto">
+                    <a:xfrm>
+                      <a:off x="0" y="0"/>
+                      <a:ext cx="5391150" cy="3038475"/>
+                    </a:xfrm>
+                    <a:prstGeom prst="rect">
+                      <a:avLst/>
+                    </a:prstGeom>
+                    <a:noFill/>
+                    <a:ln>
+                      <a:noFill/>
+                    </a:ln>
+                  </pic:spPr>
+                </pic:pic>
+              </a:graphicData>
+            </a:graphic>
+          </wp:inline>
+        </w:drawing>
+      </w:r>
+    </w:p>
+    <w:p>
+      <w:pPr>
+        <w:pStyle w:val="Ttulo3"/>
+        <w:rPr>
+          <w:rFonts w:asciiTheme="minorHAnsi" w:hAnsiTheme="minorHAnsi" w:cstheme="minorHAnsi"/>
+          <w:b/>
+          <w:color w:val="000000" w:themeColor="text1"/>
+        </w:rPr>
+      </w:pPr>
+      <w:bookmarkStart w:id="18" w:name="_Toc529889330"/>
+      <w:r>
+        <w:rPr>
+          <w:rFonts w:asciiTheme="minorHAnsi" w:hAnsiTheme="minorHAnsi" w:cstheme="minorHAnsi"/>
+          <w:b/>
+          <w:color w:val="000000" w:themeColor="text1"/>
+        </w:rPr>
+        <w:lastRenderedPageBreak/>
+        <w:t>Pantalla de Juego</w:t>
+      </w:r>
+      <w:bookmarkEnd w:id="18"/>
+      <w:r>
+        <w:rPr>
+          <w:rFonts w:asciiTheme="minorHAnsi" w:hAnsiTheme="minorHAnsi" w:cstheme="minorHAnsi"/>
+          <w:b/>
+          <w:color w:val="000000" w:themeColor="text1"/>
+        </w:rPr>
+        <w:t xml:space="preserve"> para el ladrón</w:t>
+      </w:r>
+    </w:p>
+    <w:p>
+      <w:r>
+        <w:rPr>
+          <w:noProof/>
+        </w:rPr>
+        <w:drawing>
+          <wp:inline distT="0" distB="0" distL="0" distR="0" wp14:anchorId="732742C6" wp14:editId="66103A8A">
+            <wp:extent cx="5391150" cy="3038475"/>
+            <wp:effectExtent l="0" t="0" r="0" b="9525"/>
+            <wp:docPr id="7" name="Imagen 7"/>
+            <wp:cNvGraphicFramePr>
+              <a:graphicFrameLocks xmlns:a="http://schemas.openxmlformats.org/drawingml/2006/main" noChangeAspect="1"/>
+            </wp:cNvGraphicFramePr>
+            <a:graphic xmlns:a="http://schemas.openxmlformats.org/drawingml/2006/main">
+              <a:graphicData uri="http://schemas.openxmlformats.org/drawingml/2006/picture">
+                <pic:pic xmlns:pic="http://schemas.openxmlformats.org/drawingml/2006/picture">
+                  <pic:nvPicPr>
+                    <pic:cNvPr id="0" name="Picture 7"/>
+                    <pic:cNvPicPr>
+                      <a:picLocks noChangeAspect="1" noChangeArrowheads="1"/>
+                    </pic:cNvPicPr>
+                  </pic:nvPicPr>
+                  <pic:blipFill>
+                    <a:blip r:embed="rId14" cstate="print">
+                      <a:extLst>
+                        <a:ext uri="{28A0092B-C50C-407E-A947-70E740481C1C}">
+                          <a14:useLocalDpi xmlns:a14="http://schemas.microsoft.com/office/drawing/2010/main" val="0"/>
+                        </a:ext>
+                      </a:extLst>
+                    </a:blip>
+                    <a:srcRect/>
+                    <a:stretch>
+                      <a:fillRect/>
+                    </a:stretch>
+                  </pic:blipFill>
+                  <pic:spPr bwMode="auto">
+                    <a:xfrm>
+                      <a:off x="0" y="0"/>
+                      <a:ext cx="5391150" cy="3038475"/>
+                    </a:xfrm>
+                    <a:prstGeom prst="rect">
+                      <a:avLst/>
+                    </a:prstGeom>
+                    <a:noFill/>
+                    <a:ln>
+                      <a:noFill/>
+                    </a:ln>
+                  </pic:spPr>
+                </pic:pic>
+              </a:graphicData>
+            </a:graphic>
+          </wp:inline>
+        </w:drawing>
+      </w:r>
+    </w:p>
+    <w:p>
+      <w:pPr>
+        <w:pStyle w:val="Ttulo3"/>
+        <w:rPr>
+          <w:rFonts w:asciiTheme="minorHAnsi" w:hAnsiTheme="minorHAnsi" w:cstheme="minorHAnsi"/>
+          <w:b/>
+          <w:color w:val="000000" w:themeColor="text1"/>
+        </w:rPr>
+      </w:pPr>
+      <w:bookmarkStart w:id="19" w:name="_Toc529889332"/>
+      <w:proofErr w:type="spellStart"/>
+      <w:r>
+        <w:rPr>
+          <w:rFonts w:asciiTheme="minorHAnsi" w:hAnsiTheme="minorHAnsi" w:cstheme="minorHAnsi"/>
+          <w:b/>
+          <w:color w:val="000000" w:themeColor="text1"/>
+        </w:rPr>
+        <w:t>Game</w:t>
+      </w:r>
+      <w:proofErr w:type="spellEnd"/>
+      <w:r>
+        <w:rPr>
+          <w:rFonts w:asciiTheme="minorHAnsi" w:hAnsiTheme="minorHAnsi" w:cstheme="minorHAnsi"/>
+          <w:b/>
+          <w:color w:val="000000" w:themeColor="text1"/>
+        </w:rPr>
+        <w:t xml:space="preserve"> </w:t>
+      </w:r>
+      <w:proofErr w:type="spellStart"/>
+      <w:r>
+        <w:rPr>
+          <w:rFonts w:asciiTheme="minorHAnsi" w:hAnsiTheme="minorHAnsi" w:cstheme="minorHAnsi"/>
+          <w:b/>
+          <w:color w:val="000000" w:themeColor="text1"/>
+        </w:rPr>
+        <w:t>Over</w:t>
+      </w:r>
+      <w:bookmarkEnd w:id="19"/>
+      <w:proofErr w:type="spellEnd"/>
+    </w:p>
+    <w:p>
+      <w:pPr>
+        <w:pStyle w:val="Ttulo2"/>
         <w:rPr>
           <w:rFonts w:asciiTheme="minorHAnsi" w:hAnsiTheme="minorHAnsi" w:cstheme="minorHAnsi"/>
           <w:b/>
@@ -4380,116 +5113,17 @@
           <w:sz w:val="24"/>
           <w:szCs w:val="24"/>
         </w:rPr>
-        <w:t>Descripción de los niveles</w:t>
-      </w:r>
-    </w:p>
-    <w:p>
-      <w:pPr>
-        <w:pStyle w:val="Ttulo3"/>
-        <w:rPr>
-          <w:rFonts w:asciiTheme="minorHAnsi" w:hAnsiTheme="minorHAnsi" w:cstheme="minorHAnsi"/>
-          <w:b/>
-          <w:color w:val="000000" w:themeColor="text1"/>
-        </w:rPr>
-      </w:pPr>
-      <w:r>
-        <w:rPr>
-          <w:rFonts w:asciiTheme="minorHAnsi" w:hAnsiTheme="minorHAnsi" w:cstheme="minorHAnsi"/>
-          <w:b/>
-          <w:color w:val="000000" w:themeColor="text1"/>
-        </w:rPr>
-        <w:t xml:space="preserve">Descripción de un </w:t>
-      </w:r>
-      <w:proofErr w:type="gramStart"/>
-      <w:r>
-        <w:rPr>
-          <w:rFonts w:asciiTheme="minorHAnsi" w:hAnsiTheme="minorHAnsi" w:cstheme="minorHAnsi"/>
-          <w:b/>
-          <w:color w:val="000000" w:themeColor="text1"/>
-        </w:rPr>
-        <w:t>nivel :</w:t>
-      </w:r>
-      <w:proofErr w:type="gramEnd"/>
-      <w:r>
-        <w:rPr>
-          <w:rFonts w:asciiTheme="minorHAnsi" w:hAnsiTheme="minorHAnsi" w:cstheme="minorHAnsi"/>
-          <w:b/>
-          <w:color w:val="000000" w:themeColor="text1"/>
-        </w:rPr>
-        <w:t xml:space="preserve"> Asalto al banco</w:t>
-      </w:r>
-    </w:p>
-    <w:p>
-      <w:pPr>
-        <w:pStyle w:val="Ttulo3"/>
-        <w:rPr>
-          <w:rFonts w:asciiTheme="minorHAnsi" w:hAnsiTheme="minorHAnsi" w:cstheme="minorHAnsi"/>
-          <w:b/>
-          <w:color w:val="000000" w:themeColor="text1"/>
-        </w:rPr>
-      </w:pPr>
-      <w:r>
-        <w:rPr>
-          <w:rFonts w:asciiTheme="minorHAnsi" w:hAnsiTheme="minorHAnsi" w:cstheme="minorHAnsi"/>
-          <w:b/>
-          <w:color w:val="000000" w:themeColor="text1"/>
-        </w:rPr>
-        <w:t xml:space="preserve">Descripción de un </w:t>
-      </w:r>
-      <w:proofErr w:type="gramStart"/>
-      <w:r>
-        <w:rPr>
-          <w:rFonts w:asciiTheme="minorHAnsi" w:hAnsiTheme="minorHAnsi" w:cstheme="minorHAnsi"/>
-          <w:b/>
-          <w:color w:val="000000" w:themeColor="text1"/>
-        </w:rPr>
-        <w:t>nivel :</w:t>
-      </w:r>
-      <w:proofErr w:type="gramEnd"/>
-      <w:r>
-        <w:rPr>
-          <w:rFonts w:asciiTheme="minorHAnsi" w:hAnsiTheme="minorHAnsi" w:cstheme="minorHAnsi"/>
-          <w:b/>
-          <w:color w:val="000000" w:themeColor="text1"/>
-        </w:rPr>
-        <w:t xml:space="preserve">  Asalto al FMI</w:t>
-      </w:r>
-    </w:p>
-    <w:p>
-      <w:pPr>
-        <w:ind w:firstLine="708"/>
-        <w:rPr>
-          <w:rFonts w:cstheme="minorHAnsi"/>
+      </w:pPr>
+      <w:r>
+        <w:rPr>
+          <w:rFonts w:asciiTheme="minorHAnsi" w:hAnsiTheme="minorHAnsi" w:cstheme="minorHAnsi"/>
           <w:b/>
           <w:color w:val="000000" w:themeColor="text1"/>
           <w:sz w:val="24"/>
           <w:szCs w:val="24"/>
         </w:rPr>
-      </w:pPr>
-    </w:p>
-    <w:p>
-      <w:pPr>
-        <w:pStyle w:val="Ttulo2"/>
-        <w:rPr>
-          <w:rFonts w:asciiTheme="minorHAnsi" w:hAnsiTheme="minorHAnsi" w:cstheme="minorHAnsi"/>
-          <w:b/>
-          <w:color w:val="000000" w:themeColor="text1"/>
-          <w:sz w:val="28"/>
-          <w:szCs w:val="28"/>
-        </w:rPr>
-      </w:pPr>
-      <w:bookmarkStart w:id="14" w:name="_Toc529889324"/>
-      <w:r>
-        <w:rPr>
-          <w:rFonts w:asciiTheme="minorHAnsi" w:hAnsiTheme="minorHAnsi" w:cstheme="minorHAnsi"/>
-          <w:b/>
-          <w:color w:val="000000" w:themeColor="text1"/>
-          <w:sz w:val="28"/>
-          <w:szCs w:val="28"/>
-        </w:rPr>
-        <w:t>Interfaz</w:t>
-      </w:r>
-      <w:bookmarkEnd w:id="14"/>
+        <w:t>Pantalla de robo completado</w:t>
+      </w:r>
     </w:p>
     <w:p>
       <w:pPr>
@@ -4500,16 +5134,71 @@
           <w:color w:val="000000" w:themeColor="text1"/>
         </w:rPr>
       </w:pPr>
-      <w:bookmarkStart w:id="15" w:name="_Toc529889325"/>
-      <w:r>
-        <w:rPr>
-          <w:rFonts w:asciiTheme="minorHAnsi" w:hAnsiTheme="minorHAnsi" w:cstheme="minorHAnsi"/>
-          <w:b/>
-          <w:color w:val="000000" w:themeColor="text1"/>
-        </w:rPr>
-        <w:t>Diagrama de flujo</w:t>
-      </w:r>
-      <w:bookmarkEnd w:id="15"/>
+      <w:bookmarkStart w:id="20" w:name="_Toc529889333"/>
+      <w:r>
+        <w:rPr>
+          <w:rFonts w:asciiTheme="minorHAnsi" w:hAnsiTheme="minorHAnsi" w:cstheme="minorHAnsi"/>
+          <w:b/>
+          <w:color w:val="000000" w:themeColor="text1"/>
+        </w:rPr>
+        <w:t>Menú de Opciones</w:t>
+      </w:r>
+      <w:bookmarkEnd w:id="20"/>
+    </w:p>
+    <w:p>
+      <w:r>
+        <w:rPr>
+          <w:noProof/>
+        </w:rPr>
+        <w:drawing>
+          <wp:inline distT="0" distB="0" distL="0" distR="0" wp14:anchorId="3124A58F" wp14:editId="1325926B">
+            <wp:extent cx="5391150" cy="3038475"/>
+            <wp:effectExtent l="0" t="0" r="0" b="9525"/>
+            <wp:docPr id="8" name="Imagen 8"/>
+            <wp:cNvGraphicFramePr>
+              <a:graphicFrameLocks xmlns:a="http://schemas.openxmlformats.org/drawingml/2006/main" noChangeAspect="1"/>
+            </wp:cNvGraphicFramePr>
+            <a:graphic xmlns:a="http://schemas.openxmlformats.org/drawingml/2006/main">
+              <a:graphicData uri="http://schemas.openxmlformats.org/drawingml/2006/picture">
+                <pic:pic xmlns:pic="http://schemas.openxmlformats.org/drawingml/2006/picture">
+                  <pic:nvPicPr>
+                    <pic:cNvPr id="0" name="Picture 8"/>
+                    <pic:cNvPicPr>
+                      <a:picLocks noChangeAspect="1" noChangeArrowheads="1"/>
+                    </pic:cNvPicPr>
+                  </pic:nvPicPr>
+                  <pic:blipFill>
+                    <a:blip r:embed="rId15" cstate="print">
+                      <a:extLst>
+                        <a:ext uri="{28A0092B-C50C-407E-A947-70E740481C1C}">
+                          <a14:useLocalDpi xmlns:a14="http://schemas.microsoft.com/office/drawing/2010/main" val="0"/>
+                        </a:ext>
+                      </a:extLst>
+                    </a:blip>
+                    <a:srcRect/>
+                    <a:stretch>
+                      <a:fillRect/>
+                    </a:stretch>
+                  </pic:blipFill>
+                  <pic:spPr bwMode="auto">
+                    <a:xfrm>
+                      <a:off x="0" y="0"/>
+                      <a:ext cx="5391150" cy="3038475"/>
+                    </a:xfrm>
+                    <a:prstGeom prst="rect">
+                      <a:avLst/>
+                    </a:prstGeom>
+                    <a:noFill/>
+                    <a:ln>
+                      <a:noFill/>
+                    </a:ln>
+                  </pic:spPr>
+                </pic:pic>
+              </a:graphicData>
+            </a:graphic>
+          </wp:inline>
+        </w:drawing>
+      </w:r>
     </w:p>
     <w:p>
       <w:pPr>
@@ -4522,225 +5211,17 @@
     </w:p>
     <w:p>
       <w:pPr>
-        <w:pStyle w:val="Ttulo3"/>
-        <w:rPr>
-          <w:rFonts w:asciiTheme="minorHAnsi" w:hAnsiTheme="minorHAnsi" w:cstheme="minorHAnsi"/>
-          <w:b/>
-          <w:color w:val="000000" w:themeColor="text1"/>
-        </w:rPr>
-      </w:pPr>
-      <w:bookmarkStart w:id="16" w:name="_Toc529889326"/>
-      <w:r>
-        <w:rPr>
-          <w:rFonts w:asciiTheme="minorHAnsi" w:hAnsiTheme="minorHAnsi" w:cstheme="minorHAnsi"/>
-          <w:b/>
-          <w:color w:val="000000" w:themeColor="text1"/>
-        </w:rPr>
-        <w:lastRenderedPageBreak/>
-        <w:t>Menú principal</w:t>
-      </w:r>
-      <w:bookmarkEnd w:id="16"/>
-    </w:p>
-    <w:p>
-      <w:pPr>
-        <w:pStyle w:val="Ttulo3"/>
-        <w:rPr>
-          <w:rFonts w:asciiTheme="minorHAnsi" w:hAnsiTheme="minorHAnsi" w:cstheme="minorHAnsi"/>
-          <w:b/>
-          <w:color w:val="000000" w:themeColor="text1"/>
-        </w:rPr>
-      </w:pPr>
-      <w:bookmarkStart w:id="17" w:name="_Toc529889327"/>
-      <w:r>
-        <w:rPr>
-          <w:rFonts w:asciiTheme="minorHAnsi" w:hAnsiTheme="minorHAnsi" w:cstheme="minorHAnsi"/>
-          <w:b/>
-          <w:color w:val="000000" w:themeColor="text1"/>
-        </w:rPr>
-        <w:t>Créditos</w:t>
-      </w:r>
-      <w:bookmarkEnd w:id="17"/>
-    </w:p>
-    <w:p>
-      <w:pPr>
-        <w:pStyle w:val="Ttulo3"/>
-        <w:rPr>
-          <w:rFonts w:asciiTheme="minorHAnsi" w:hAnsiTheme="minorHAnsi" w:cstheme="minorHAnsi"/>
-          <w:b/>
-          <w:color w:val="000000" w:themeColor="text1"/>
-        </w:rPr>
-      </w:pPr>
-      <w:r>
-        <w:rPr>
-          <w:rFonts w:asciiTheme="minorHAnsi" w:hAnsiTheme="minorHAnsi" w:cstheme="minorHAnsi"/>
-          <w:b/>
-          <w:color w:val="000000" w:themeColor="text1"/>
-        </w:rPr>
-        <w:t>Selección de un nivel</w:t>
-      </w:r>
-    </w:p>
-    <w:p>
-      <w:pPr>
-        <w:pStyle w:val="Ttulo3"/>
-        <w:rPr>
-          <w:rFonts w:asciiTheme="minorHAnsi" w:hAnsiTheme="minorHAnsi" w:cstheme="minorHAnsi"/>
-          <w:b/>
-          <w:color w:val="000000" w:themeColor="text1"/>
-        </w:rPr>
-      </w:pPr>
-      <w:r>
-        <w:rPr>
-          <w:rFonts w:asciiTheme="minorHAnsi" w:hAnsiTheme="minorHAnsi" w:cstheme="minorHAnsi"/>
-          <w:b/>
-          <w:color w:val="000000" w:themeColor="text1"/>
-        </w:rPr>
-        <w:t>Abrir el manual de instrucciones</w:t>
-      </w:r>
-    </w:p>
-    <w:p>
-      <w:pPr>
-        <w:pStyle w:val="Ttulo3"/>
-        <w:rPr>
-          <w:rFonts w:asciiTheme="minorHAnsi" w:hAnsiTheme="minorHAnsi" w:cstheme="minorHAnsi"/>
-          <w:b/>
-          <w:color w:val="000000" w:themeColor="text1"/>
-        </w:rPr>
-      </w:pPr>
-      <w:r>
-        <w:rPr>
-          <w:rFonts w:asciiTheme="minorHAnsi" w:hAnsiTheme="minorHAnsi" w:cstheme="minorHAnsi"/>
-          <w:b/>
-          <w:color w:val="000000" w:themeColor="text1"/>
-        </w:rPr>
-        <w:t>Ayuda</w:t>
-      </w:r>
-    </w:p>
-    <w:p>
-      <w:pPr>
-        <w:pStyle w:val="Ttulo3"/>
-        <w:rPr>
-          <w:rFonts w:asciiTheme="minorHAnsi" w:hAnsiTheme="minorHAnsi" w:cstheme="minorHAnsi"/>
-          <w:b/>
-          <w:color w:val="000000" w:themeColor="text1"/>
-        </w:rPr>
-      </w:pPr>
-      <w:r>
-        <w:rPr>
-          <w:rFonts w:asciiTheme="minorHAnsi" w:hAnsiTheme="minorHAnsi" w:cstheme="minorHAnsi"/>
-          <w:b/>
-          <w:color w:val="000000" w:themeColor="text1"/>
-        </w:rPr>
-        <w:t>Pantalla d</w:t>
-      </w:r>
-      <w:r>
-        <w:rPr>
-          <w:rFonts w:asciiTheme="minorHAnsi" w:hAnsiTheme="minorHAnsi" w:cstheme="minorHAnsi"/>
-          <w:b/>
-          <w:color w:val="000000" w:themeColor="text1"/>
-        </w:rPr>
-        <w:t>e juego con manual</w:t>
-      </w:r>
-    </w:p>
-    <w:p>
-      <w:pPr>
-        <w:pStyle w:val="Ttulo3"/>
-        <w:rPr>
-          <w:rFonts w:asciiTheme="minorHAnsi" w:hAnsiTheme="minorHAnsi" w:cstheme="minorHAnsi"/>
-          <w:b/>
-          <w:color w:val="000000" w:themeColor="text1"/>
-        </w:rPr>
-      </w:pPr>
-      <w:bookmarkStart w:id="18" w:name="_Toc529889330"/>
-      <w:r>
-        <w:rPr>
-          <w:rFonts w:asciiTheme="minorHAnsi" w:hAnsiTheme="minorHAnsi" w:cstheme="minorHAnsi"/>
-          <w:b/>
-          <w:color w:val="000000" w:themeColor="text1"/>
-        </w:rPr>
-        <w:t>Pantalla de Juego</w:t>
-      </w:r>
-      <w:bookmarkEnd w:id="18"/>
-      <w:r>
-        <w:rPr>
-          <w:rFonts w:asciiTheme="minorHAnsi" w:hAnsiTheme="minorHAnsi" w:cstheme="minorHAnsi"/>
-          <w:b/>
-          <w:color w:val="000000" w:themeColor="text1"/>
-        </w:rPr>
-        <w:t xml:space="preserve"> para el ladrón</w:t>
-      </w:r>
-    </w:p>
-    <w:p>
-      <w:pPr>
-        <w:pStyle w:val="Ttulo3"/>
-        <w:rPr>
-          <w:rFonts w:asciiTheme="minorHAnsi" w:hAnsiTheme="minorHAnsi" w:cstheme="minorHAnsi"/>
-          <w:b/>
-          <w:color w:val="000000" w:themeColor="text1"/>
-        </w:rPr>
-      </w:pPr>
-      <w:bookmarkStart w:id="19" w:name="_Toc529889332"/>
-      <w:proofErr w:type="spellStart"/>
-      <w:r>
-        <w:rPr>
-          <w:rFonts w:asciiTheme="minorHAnsi" w:hAnsiTheme="minorHAnsi" w:cstheme="minorHAnsi"/>
-          <w:b/>
-          <w:color w:val="000000" w:themeColor="text1"/>
-        </w:rPr>
-        <w:t>Game</w:t>
-      </w:r>
-      <w:proofErr w:type="spellEnd"/>
-      <w:r>
-        <w:rPr>
-          <w:rFonts w:asciiTheme="minorHAnsi" w:hAnsiTheme="minorHAnsi" w:cstheme="minorHAnsi"/>
-          <w:b/>
-          <w:color w:val="000000" w:themeColor="text1"/>
-        </w:rPr>
-        <w:t xml:space="preserve"> </w:t>
-      </w:r>
-      <w:proofErr w:type="spellStart"/>
-      <w:r>
-        <w:rPr>
-          <w:rFonts w:asciiTheme="minorHAnsi" w:hAnsiTheme="minorHAnsi" w:cstheme="minorHAnsi"/>
-          <w:b/>
-          <w:color w:val="000000" w:themeColor="text1"/>
-        </w:rPr>
-        <w:t>Over</w:t>
-      </w:r>
-      <w:bookmarkEnd w:id="19"/>
-      <w:proofErr w:type="spellEnd"/>
-    </w:p>
-    <w:p>
-      <w:pPr>
-        <w:pStyle w:val="Ttulo3"/>
-        <w:rPr>
-          <w:rFonts w:asciiTheme="minorHAnsi" w:hAnsiTheme="minorHAnsi" w:cstheme="minorHAnsi"/>
-          <w:b/>
-          <w:color w:val="000000" w:themeColor="text1"/>
-        </w:rPr>
-      </w:pPr>
-      <w:bookmarkStart w:id="20" w:name="_Toc529889333"/>
-      <w:r>
-        <w:rPr>
-          <w:rFonts w:asciiTheme="minorHAnsi" w:hAnsiTheme="minorHAnsi" w:cstheme="minorHAnsi"/>
-          <w:b/>
-          <w:color w:val="000000" w:themeColor="text1"/>
-        </w:rPr>
-        <w:t>Menú de Opciones</w:t>
-      </w:r>
-      <w:bookmarkEnd w:id="20"/>
-    </w:p>
-    <w:p>
-      <w:pPr>
-        <w:rPr>
-          <w:rFonts w:cstheme="minorHAnsi"/>
+        <w:pStyle w:val="Ttulo2"/>
+        <w:rPr>
+          <w:rFonts w:asciiTheme="minorHAnsi" w:hAnsiTheme="minorHAnsi" w:cstheme="minorHAnsi"/>
+          <w:b/>
+          <w:color w:val="000000" w:themeColor="text1"/>
           <w:sz w:val="24"/>
           <w:szCs w:val="24"/>
         </w:rPr>
       </w:pPr>
-    </w:p>
-    <w:p>
-      <w:pPr>
-        <w:pStyle w:val="Ttulo2"/>
+      <w:bookmarkStart w:id="21" w:name="_Toc529889335"/>
+      <w:r>
         <w:rPr>
           <w:rFonts w:asciiTheme="minorHAnsi" w:hAnsiTheme="minorHAnsi" w:cstheme="minorHAnsi"/>
           <w:b/>
@@ -4748,16 +5229,6 @@
           <w:sz w:val="24"/>
           <w:szCs w:val="24"/>
         </w:rPr>
-      </w:pPr>
-      <w:bookmarkStart w:id="21" w:name="_Toc529889335"/>
-      <w:r>
-        <w:rPr>
-          <w:rFonts w:asciiTheme="minorHAnsi" w:hAnsiTheme="minorHAnsi" w:cstheme="minorHAnsi"/>
-          <w:b/>
-          <w:color w:val="000000" w:themeColor="text1"/>
-          <w:sz w:val="24"/>
-          <w:szCs w:val="24"/>
-        </w:rPr>
         <w:t>Arte</w:t>
       </w:r>
       <w:bookmarkEnd w:id="21"/>
@@ -4811,8 +5282,8 @@
       </w:pPr>
     </w:p>
     <w:sectPr>
-      <w:headerReference w:type="default" r:id="rId8"/>
-      <w:footerReference w:type="default" r:id="rId9"/>
+      <w:headerReference w:type="default" r:id="rId16"/>
+      <w:footerReference w:type="default" r:id="rId17"/>
       <w:pgSz w:w="11906" w:h="16838"/>
       <w:pgMar w:top="1417" w:right="1701" w:bottom="1417" w:left="1701" w:header="708" w:footer="708" w:gutter="0"/>
       <w:cols w:space="708"/>
@@ -6030,6 +6501,119 @@
     </w:lvl>
   </w:abstractNum>
   <w:abstractNum w:abstractNumId="9" w15:restartNumberingAfterBreak="0">
+    <w:nsid w:val="43B656D7"/>
+    <w:multiLevelType w:val="hybridMultilevel"/>
+    <w:tmpl w:val="A15018EE"/>
+    <w:lvl w:ilvl="0" w:tplc="0C0A0001">
+      <w:start w:val="1"/>
+      <w:numFmt w:val="bullet"/>
+      <w:lvlText w:val=""/>
+      <w:lvlJc w:val="left"/>
+      <w:pPr>
+        <w:ind w:left="720" w:hanging="360"/>
+      </w:pPr>
+      <w:rPr>
+        <w:rFonts w:ascii="Symbol" w:hAnsi="Symbol" w:hint="default"/>
+      </w:rPr>
+    </w:lvl>
+    <w:lvl w:ilvl="1" w:tplc="0C0A0003" w:tentative="1">
+      <w:start w:val="1"/>
+      <w:numFmt w:val="bullet"/>
+      <w:lvlText w:val="o"/>
+      <w:lvlJc w:val="left"/>
+      <w:pPr>
+        <w:ind w:left="1440" w:hanging="360"/>
+      </w:pPr>
+      <w:rPr>
+        <w:rFonts w:ascii="Courier New" w:hAnsi="Courier New" w:cs="Courier New" w:hint="default"/>
+      </w:rPr>
+    </w:lvl>
+    <w:lvl w:ilvl="2" w:tplc="0C0A0005" w:tentative="1">
+      <w:start w:val="1"/>
+      <w:numFmt w:val="bullet"/>
+      <w:lvlText w:val=""/>
+      <w:lvlJc w:val="left"/>
+      <w:pPr>
+        <w:ind w:left="2160" w:hanging="360"/>
+      </w:pPr>
+      <w:rPr>
+        <w:rFonts w:ascii="Wingdings" w:hAnsi="Wingdings" w:hint="default"/>
+      </w:rPr>
+    </w:lvl>
+    <w:lvl w:ilvl="3" w:tplc="0C0A0001" w:tentative="1">
+      <w:start w:val="1"/>
+      <w:numFmt w:val="bullet"/>
+      <w:lvlText w:val=""/>
+      <w:lvlJc w:val="left"/>
+      <w:pPr>
+        <w:ind w:left="2880" w:hanging="360"/>
+      </w:pPr>
+      <w:rPr>
+        <w:rFonts w:ascii="Symbol" w:hAnsi="Symbol" w:hint="default"/>
+      </w:rPr>
+    </w:lvl>
+    <w:lvl w:ilvl="4" w:tplc="0C0A0003" w:tentative="1">
+      <w:start w:val="1"/>
+      <w:numFmt w:val="bullet"/>
+      <w:lvlText w:val="o"/>
+      <w:lvlJc w:val="left"/>
+      <w:pPr>
+        <w:ind w:left="3600" w:hanging="360"/>
+      </w:pPr>
+      <w:rPr>
+        <w:rFonts w:ascii="Courier New" w:hAnsi="Courier New" w:cs="Courier New" w:hint="default"/>
+      </w:rPr>
+    </w:lvl>
+    <w:lvl w:ilvl="5" w:tplc="0C0A0005" w:tentative="1">
+      <w:start w:val="1"/>
+      <w:numFmt w:val="bullet"/>
+      <w:lvlText w:val=""/>
+      <w:lvlJc w:val="left"/>
+      <w:pPr>
+        <w:ind w:left="4320" w:hanging="360"/>
+      </w:pPr>
+      <w:rPr>
+        <w:rFonts w:ascii="Wingdings" w:hAnsi="Wingdings" w:hint="default"/>
+      </w:rPr>
+    </w:lvl>
+    <w:lvl w:ilvl="6" w:tplc="0C0A0001" w:tentative="1">
+      <w:start w:val="1"/>
+      <w:numFmt w:val="bullet"/>
+      <w:lvlText w:val=""/>
+      <w:lvlJc w:val="left"/>
+      <w:pPr>
+        <w:ind w:left="5040" w:hanging="360"/>
+      </w:pPr>
+      <w:rPr>
+        <w:rFonts w:ascii="Symbol" w:hAnsi="Symbol" w:hint="default"/>
+      </w:rPr>
+    </w:lvl>
+    <w:lvl w:ilvl="7" w:tplc="0C0A0003" w:tentative="1">
+      <w:start w:val="1"/>
+      <w:numFmt w:val="bullet"/>
+      <w:lvlText w:val="o"/>
+      <w:lvlJc w:val="left"/>
+      <w:pPr>
+        <w:ind w:left="5760" w:hanging="360"/>
+      </w:pPr>
+      <w:rPr>
+        <w:rFonts w:ascii="Courier New" w:hAnsi="Courier New" w:cs="Courier New" w:hint="default"/>
+      </w:rPr>
+    </w:lvl>
+    <w:lvl w:ilvl="8" w:tplc="0C0A0005" w:tentative="1">
+      <w:start w:val="1"/>
+      <w:numFmt w:val="bullet"/>
+      <w:lvlText w:val=""/>
+      <w:lvlJc w:val="left"/>
+      <w:pPr>
+        <w:ind w:left="6480" w:hanging="360"/>
+      </w:pPr>
+      <w:rPr>
+        <w:rFonts w:ascii="Wingdings" w:hAnsi="Wingdings" w:hint="default"/>
+      </w:rPr>
+    </w:lvl>
+  </w:abstractNum>
+  <w:abstractNum w:abstractNumId="10" w15:restartNumberingAfterBreak="0">
     <w:nsid w:val="45D136AC"/>
     <w:multiLevelType w:val="hybridMultilevel"/>
     <w:tmpl w:val="5E7E5A46"/>
@@ -6142,7 +6726,7 @@
       </w:rPr>
     </w:lvl>
   </w:abstractNum>
-  <w:abstractNum w:abstractNumId="10" w15:restartNumberingAfterBreak="0">
+  <w:abstractNum w:abstractNumId="11" w15:restartNumberingAfterBreak="0">
     <w:nsid w:val="4654427A"/>
     <w:multiLevelType w:val="hybridMultilevel"/>
     <w:tmpl w:val="0C6CEBEE"/>
@@ -6255,7 +6839,7 @@
       </w:rPr>
     </w:lvl>
   </w:abstractNum>
-  <w:abstractNum w:abstractNumId="11" w15:restartNumberingAfterBreak="0">
+  <w:abstractNum w:abstractNumId="12" w15:restartNumberingAfterBreak="0">
     <w:nsid w:val="4DFF6C1F"/>
     <w:multiLevelType w:val="hybridMultilevel"/>
     <w:tmpl w:val="5FAE0F7C"/>
@@ -6368,7 +6952,7 @@
       </w:rPr>
     </w:lvl>
   </w:abstractNum>
-  <w:abstractNum w:abstractNumId="12" w15:restartNumberingAfterBreak="0">
+  <w:abstractNum w:abstractNumId="13" w15:restartNumberingAfterBreak="0">
     <w:nsid w:val="61960DF4"/>
     <w:multiLevelType w:val="hybridMultilevel"/>
     <w:tmpl w:val="13F0293A"/>
@@ -6481,7 +7065,7 @@
       </w:rPr>
     </w:lvl>
   </w:abstractNum>
-  <w:abstractNum w:abstractNumId="13" w15:restartNumberingAfterBreak="0">
+  <w:abstractNum w:abstractNumId="14" w15:restartNumberingAfterBreak="0">
     <w:nsid w:val="68DE66BD"/>
     <w:multiLevelType w:val="hybridMultilevel"/>
     <w:tmpl w:val="387A2F90"/>
@@ -6594,7 +7178,7 @@
       </w:rPr>
     </w:lvl>
   </w:abstractNum>
-  <w:abstractNum w:abstractNumId="14" w15:restartNumberingAfterBreak="0">
+  <w:abstractNum w:abstractNumId="15" w15:restartNumberingAfterBreak="0">
     <w:nsid w:val="77722630"/>
     <w:multiLevelType w:val="hybridMultilevel"/>
     <w:tmpl w:val="6E18F9CC"/>
@@ -6707,7 +7291,7 @@
       </w:rPr>
     </w:lvl>
   </w:abstractNum>
-  <w:abstractNum w:abstractNumId="15" w15:restartNumberingAfterBreak="0">
+  <w:abstractNum w:abstractNumId="16" w15:restartNumberingAfterBreak="0">
     <w:nsid w:val="7818039E"/>
     <w:multiLevelType w:val="hybridMultilevel"/>
     <w:tmpl w:val="EC54FE74"/>
@@ -6821,16 +7405,16 @@
     </w:lvl>
   </w:abstractNum>
   <w:num w:numId="1">
-    <w:abstractNumId w:val="14"/>
+    <w:abstractNumId w:val="15"/>
   </w:num>
   <w:num w:numId="2">
     <w:abstractNumId w:val="2"/>
   </w:num>
   <w:num w:numId="3">
-    <w:abstractNumId w:val="15"/>
+    <w:abstractNumId w:val="16"/>
   </w:num>
   <w:num w:numId="4">
-    <w:abstractNumId w:val="12"/>
+    <w:abstractNumId w:val="13"/>
   </w:num>
   <w:num w:numId="5">
     <w:abstractNumId w:val="3"/>
@@ -6842,13 +7426,13 @@
     <w:abstractNumId w:val="1"/>
   </w:num>
   <w:num w:numId="8">
-    <w:abstractNumId w:val="13"/>
+    <w:abstractNumId w:val="14"/>
   </w:num>
   <w:num w:numId="9">
-    <w:abstractNumId w:val="9"/>
+    <w:abstractNumId w:val="10"/>
   </w:num>
   <w:num w:numId="10">
-    <w:abstractNumId w:val="11"/>
+    <w:abstractNumId w:val="12"/>
   </w:num>
   <w:num w:numId="11">
     <w:abstractNumId w:val="0"/>
@@ -6863,10 +7447,13 @@
     <w:abstractNumId w:val="7"/>
   </w:num>
   <w:num w:numId="15">
-    <w:abstractNumId w:val="10"/>
+    <w:abstractNumId w:val="11"/>
   </w:num>
   <w:num w:numId="16">
     <w:abstractNumId w:val="5"/>
+  </w:num>
+  <w:num w:numId="17">
+    <w:abstractNumId w:val="9"/>
   </w:num>
 </w:numbering>
 </file>
@@ -7890,7 +8477,7 @@
 </file>
 
 <file path=customXml/itemProps1.xml><?xml version="1.0" encoding="utf-8"?>
-<ds:datastoreItem xmlns:ds="http://schemas.openxmlformats.org/officeDocument/2006/customXml" ds:itemID="{7BE04243-16B9-4E3A-82E0-FE402414AF47}">
+<ds:datastoreItem xmlns:ds="http://schemas.openxmlformats.org/officeDocument/2006/customXml" ds:itemID="{394C4CC5-AB73-4B1C-BDFE-B596CA7CE8EB}">
   <ds:schemaRefs>
     <ds:schemaRef ds:uri="http://schemas.openxmlformats.org/officeDocument/2006/bibliography"/>
   </ds:schemaRefs>

</xml_diff>

<commit_message>
era broma ahora si
</commit_message>
<xml_diff>
--- a/BancoCrasher/documentación/GDD.docx
+++ b/BancoCrasher/documentación/GDD.docx
@@ -427,6 +427,14 @@
     </w:p>
     <w:sdt>
       <w:sdtPr>
+        <w:rPr>
+          <w:rFonts w:asciiTheme="minorHAnsi" w:eastAsiaTheme="minorHAnsi" w:hAnsiTheme="minorHAnsi" w:cstheme="minorBidi"/>
+          <w:b w:val="0"/>
+          <w:color w:val="auto"/>
+          <w:sz w:val="22"/>
+          <w:szCs w:val="22"/>
+          <w:lang w:eastAsia="en-US"/>
+        </w:rPr>
         <w:id w:val="914278697"/>
         <w:docPartObj>
           <w:docPartGallery w:val="Table of Contents"/>
@@ -435,12 +443,7 @@
       </w:sdtPr>
       <w:sdtEndPr>
         <w:rPr>
-          <w:rFonts w:asciiTheme="minorHAnsi" w:eastAsiaTheme="minorHAnsi" w:hAnsiTheme="minorHAnsi" w:cstheme="minorBidi"/>
           <w:bCs/>
-          <w:color w:val="auto"/>
-          <w:sz w:val="22"/>
-          <w:szCs w:val="22"/>
-          <w:lang w:eastAsia="en-US"/>
         </w:rPr>
       </w:sdtEndPr>
       <w:sdtContent>
@@ -3908,7 +3911,6 @@
         <w:pStyle w:val="Ttulo2"/>
         <w:rPr>
           <w:rStyle w:val="Ttulo3Car"/>
-          <w:rFonts w:asciiTheme="minorHAnsi" w:hAnsiTheme="minorHAnsi" w:cstheme="minorHAnsi"/>
           <w:b/>
           <w:sz w:val="26"/>
           <w:szCs w:val="26"/>
@@ -3918,7 +3920,6 @@
       <w:r>
         <w:rPr>
           <w:rStyle w:val="Ttulo3Car"/>
-          <w:rFonts w:asciiTheme="minorHAnsi" w:hAnsiTheme="minorHAnsi" w:cstheme="minorHAnsi"/>
           <w:b/>
           <w:sz w:val="26"/>
           <w:szCs w:val="26"/>
@@ -4023,7 +4024,6 @@
         <w:pStyle w:val="Ttulo2"/>
         <w:rPr>
           <w:rStyle w:val="Ttulo3Car"/>
-          <w:rFonts w:asciiTheme="minorHAnsi" w:hAnsiTheme="minorHAnsi" w:cstheme="minorHAnsi"/>
           <w:b/>
           <w:sz w:val="26"/>
           <w:szCs w:val="26"/>
@@ -4033,7 +4033,6 @@
       <w:r>
         <w:rPr>
           <w:rStyle w:val="Ttulo3Car"/>
-          <w:rFonts w:asciiTheme="minorHAnsi" w:hAnsiTheme="minorHAnsi" w:cstheme="minorHAnsi"/>
           <w:b/>
           <w:sz w:val="26"/>
           <w:szCs w:val="26"/>
@@ -4765,15 +4764,9 @@
     <w:p>
       <w:pPr>
         <w:pStyle w:val="Ttulo2"/>
-        <w:rPr>
-          <w:rFonts w:asciiTheme="minorHAnsi" w:hAnsiTheme="minorHAnsi" w:cstheme="minorHAnsi"/>
-        </w:rPr>
       </w:pPr>
       <w:bookmarkStart w:id="12" w:name="_Toc530518823"/>
       <w:r>
-        <w:rPr>
-          <w:rFonts w:asciiTheme="minorHAnsi" w:hAnsiTheme="minorHAnsi" w:cstheme="minorHAnsi"/>
-        </w:rPr>
         <w:t>Jugabilidad</w:t>
       </w:r>
       <w:bookmarkEnd w:id="12"/>
@@ -4827,7 +4820,15 @@
         <w:rPr>
           <w:rFonts w:asciiTheme="minorHAnsi" w:hAnsiTheme="minorHAnsi" w:cstheme="minorHAnsi"/>
         </w:rPr>
-        <w:t>Puzles</w:t>
+        <w:t>Pu</w:t>
+      </w:r>
+      <w:bookmarkStart w:id="15" w:name="_GoBack"/>
+      <w:bookmarkEnd w:id="15"/>
+      <w:r>
+        <w:rPr>
+          <w:rFonts w:asciiTheme="minorHAnsi" w:hAnsiTheme="minorHAnsi" w:cstheme="minorHAnsi"/>
+        </w:rPr>
+        <w:t>zles</w:t>
       </w:r>
       <w:bookmarkEnd w:id="14"/>
     </w:p>
@@ -4852,14 +4853,14 @@
           <w:rFonts w:asciiTheme="minorHAnsi" w:hAnsiTheme="minorHAnsi" w:cstheme="minorHAnsi"/>
         </w:rPr>
       </w:pPr>
-      <w:bookmarkStart w:id="15" w:name="_Toc530518826"/>
+      <w:bookmarkStart w:id="16" w:name="_Toc530518826"/>
       <w:r>
         <w:rPr>
           <w:rFonts w:asciiTheme="minorHAnsi" w:hAnsiTheme="minorHAnsi" w:cstheme="minorHAnsi"/>
         </w:rPr>
         <w:t>Manual maestro</w:t>
       </w:r>
-      <w:bookmarkEnd w:id="15"/>
+      <w:bookmarkEnd w:id="16"/>
     </w:p>
     <w:p>
       <w:pPr>
@@ -5140,14 +5141,14 @@
           <w:rFonts w:asciiTheme="minorHAnsi" w:hAnsiTheme="minorHAnsi" w:cstheme="minorHAnsi"/>
         </w:rPr>
       </w:pPr>
-      <w:bookmarkStart w:id="16" w:name="_Toc530518827"/>
+      <w:bookmarkStart w:id="17" w:name="_Toc530518827"/>
       <w:r>
         <w:rPr>
           <w:rFonts w:asciiTheme="minorHAnsi" w:hAnsiTheme="minorHAnsi" w:cstheme="minorHAnsi"/>
         </w:rPr>
         <w:t>Control del tiempo y de las acciones realizadas</w:t>
       </w:r>
-      <w:bookmarkEnd w:id="16"/>
+      <w:bookmarkEnd w:id="17"/>
     </w:p>
     <w:p>
       <w:pPr>
@@ -5190,14 +5191,14 @@
           <w:rFonts w:asciiTheme="minorHAnsi" w:hAnsiTheme="minorHAnsi" w:cstheme="minorHAnsi"/>
         </w:rPr>
       </w:pPr>
-      <w:bookmarkStart w:id="17" w:name="_Toc530518828"/>
+      <w:bookmarkStart w:id="18" w:name="_Toc530518828"/>
       <w:r>
         <w:rPr>
           <w:rFonts w:asciiTheme="minorHAnsi" w:hAnsiTheme="minorHAnsi" w:cstheme="minorHAnsi"/>
         </w:rPr>
         <w:t>Flujo de juego</w:t>
       </w:r>
-      <w:bookmarkEnd w:id="17"/>
+      <w:bookmarkEnd w:id="18"/>
     </w:p>
     <w:p>
       <w:pPr>
@@ -5432,24 +5433,24 @@
       <w:pPr>
         <w:pStyle w:val="Ttulo2"/>
       </w:pPr>
-      <w:bookmarkStart w:id="18" w:name="_Toc530518829"/>
+      <w:bookmarkStart w:id="19" w:name="_Toc530518829"/>
       <w:r>
         <w:t>Puzles</w:t>
       </w:r>
       <w:r>
         <w:t xml:space="preserve"> y objetos</w:t>
       </w:r>
-      <w:bookmarkEnd w:id="18"/>
+      <w:bookmarkEnd w:id="19"/>
     </w:p>
     <w:p>
       <w:pPr>
         <w:pStyle w:val="Ttulo3"/>
       </w:pPr>
-      <w:bookmarkStart w:id="19" w:name="_Toc530518830"/>
+      <w:bookmarkStart w:id="20" w:name="_Toc530518830"/>
       <w:r>
         <w:t>Puzles</w:t>
       </w:r>
-      <w:bookmarkEnd w:id="19"/>
+      <w:bookmarkEnd w:id="20"/>
     </w:p>
     <w:p>
       <w:pPr>
@@ -5967,7 +5968,7 @@
           <w:rFonts w:asciiTheme="minorHAnsi" w:hAnsiTheme="minorHAnsi" w:cstheme="minorHAnsi"/>
         </w:rPr>
       </w:pPr>
-      <w:bookmarkStart w:id="20" w:name="_Toc530518831"/>
+      <w:bookmarkStart w:id="21" w:name="_Toc530518831"/>
       <w:r>
         <w:rPr>
           <w:rFonts w:asciiTheme="minorHAnsi" w:hAnsiTheme="minorHAnsi" w:cstheme="minorHAnsi"/>
@@ -5975,7 +5976,7 @@
         <w:lastRenderedPageBreak/>
         <w:t>Objetos</w:t>
       </w:r>
-      <w:bookmarkEnd w:id="20"/>
+      <w:bookmarkEnd w:id="21"/>
     </w:p>
     <w:p>
       <w:pPr>
@@ -6065,7 +6066,7 @@
           <w:b w:val="0"/>
         </w:rPr>
       </w:pPr>
-      <w:bookmarkStart w:id="21" w:name="_Toc530518832"/>
+      <w:bookmarkStart w:id="22" w:name="_Toc530518832"/>
       <w:r>
         <w:rPr>
           <w:rFonts w:asciiTheme="minorHAnsi" w:hAnsiTheme="minorHAnsi" w:cstheme="minorHAnsi"/>
@@ -6084,7 +6085,7 @@
         </w:rPr>
         <w:t>control</w:t>
       </w:r>
-      <w:bookmarkEnd w:id="21"/>
+      <w:bookmarkEnd w:id="22"/>
     </w:p>
     <w:p>
       <w:pPr>
@@ -6094,7 +6095,7 @@
           <w:b w:val="0"/>
         </w:rPr>
       </w:pPr>
-      <w:bookmarkStart w:id="22" w:name="_Toc530518833"/>
+      <w:bookmarkStart w:id="23" w:name="_Toc530518833"/>
       <w:r>
         <w:rPr>
           <w:rFonts w:asciiTheme="minorHAnsi" w:hAnsiTheme="minorHAnsi" w:cstheme="minorHAnsi"/>
@@ -6102,7 +6103,7 @@
         </w:rPr>
         <w:t>Interacciones del entorno</w:t>
       </w:r>
-      <w:bookmarkEnd w:id="22"/>
+      <w:bookmarkEnd w:id="23"/>
     </w:p>
     <w:p>
       <w:pPr>
@@ -6207,14 +6208,14 @@
           <w:b w:val="0"/>
         </w:rPr>
       </w:pPr>
-      <w:bookmarkStart w:id="23" w:name="_Toc530518834"/>
+      <w:bookmarkStart w:id="24" w:name="_Toc530518834"/>
       <w:r>
         <w:rPr>
           <w:rFonts w:asciiTheme="minorHAnsi" w:hAnsiTheme="minorHAnsi" w:cstheme="minorHAnsi"/>
         </w:rPr>
         <w:t>Controles del usuario</w:t>
       </w:r>
-      <w:bookmarkEnd w:id="23"/>
+      <w:bookmarkEnd w:id="24"/>
     </w:p>
     <w:p>
       <w:pPr>
@@ -6309,7 +6310,7 @@
           <w:rFonts w:asciiTheme="minorHAnsi" w:hAnsiTheme="minorHAnsi" w:cstheme="minorHAnsi"/>
         </w:rPr>
       </w:pPr>
-      <w:bookmarkStart w:id="24" w:name="_Toc530518835"/>
+      <w:bookmarkStart w:id="25" w:name="_Toc530518835"/>
       <w:r>
         <w:rPr>
           <w:rFonts w:asciiTheme="minorHAnsi" w:hAnsiTheme="minorHAnsi" w:cstheme="minorHAnsi"/>
@@ -6317,7 +6318,7 @@
         <w:lastRenderedPageBreak/>
         <w:t>Descripción de los niveles</w:t>
       </w:r>
-      <w:bookmarkEnd w:id="24"/>
+      <w:bookmarkEnd w:id="25"/>
     </w:p>
     <w:p>
       <w:pPr>
@@ -6340,14 +6341,14 @@
           <w:rFonts w:asciiTheme="minorHAnsi" w:hAnsiTheme="minorHAnsi" w:cstheme="minorHAnsi"/>
         </w:rPr>
       </w:pPr>
-      <w:bookmarkStart w:id="25" w:name="_Toc530518836"/>
+      <w:bookmarkStart w:id="26" w:name="_Toc530518836"/>
       <w:r>
         <w:rPr>
           <w:rFonts w:asciiTheme="minorHAnsi" w:hAnsiTheme="minorHAnsi" w:cstheme="minorHAnsi"/>
         </w:rPr>
         <w:t>Asalto al banco</w:t>
       </w:r>
-      <w:bookmarkEnd w:id="25"/>
+      <w:bookmarkEnd w:id="26"/>
     </w:p>
     <w:p>
       <w:pPr>
@@ -6517,7 +6518,7 @@
           <w:rFonts w:asciiTheme="minorHAnsi" w:hAnsiTheme="minorHAnsi" w:cstheme="minorHAnsi"/>
         </w:rPr>
       </w:pPr>
-      <w:bookmarkStart w:id="26" w:name="_Toc530518837"/>
+      <w:bookmarkStart w:id="27" w:name="_Toc530518837"/>
       <w:r>
         <w:rPr>
           <w:rFonts w:asciiTheme="minorHAnsi" w:hAnsiTheme="minorHAnsi" w:cstheme="minorHAnsi"/>
@@ -6525,7 +6526,7 @@
         <w:lastRenderedPageBreak/>
         <w:t>Asalto al FMI</w:t>
       </w:r>
-      <w:bookmarkEnd w:id="26"/>
+      <w:bookmarkEnd w:id="27"/>
     </w:p>
     <w:p>
       <w:pPr>
@@ -6734,7 +6735,7 @@
           <w:b w:val="0"/>
         </w:rPr>
       </w:pPr>
-      <w:bookmarkStart w:id="27" w:name="_Toc530518838"/>
+      <w:bookmarkStart w:id="28" w:name="_Toc530518838"/>
       <w:r>
         <w:rPr>
           <w:rFonts w:asciiTheme="minorHAnsi" w:hAnsiTheme="minorHAnsi" w:cstheme="minorHAnsi"/>
@@ -6742,7 +6743,7 @@
         <w:lastRenderedPageBreak/>
         <w:t>Interfaz</w:t>
       </w:r>
-      <w:bookmarkEnd w:id="27"/>
+      <w:bookmarkEnd w:id="28"/>
     </w:p>
     <w:p>
       <w:pPr>
@@ -6752,14 +6753,14 @@
           <w:b w:val="0"/>
         </w:rPr>
       </w:pPr>
-      <w:bookmarkStart w:id="28" w:name="_Toc530518839"/>
+      <w:bookmarkStart w:id="29" w:name="_Toc530518839"/>
       <w:r>
         <w:rPr>
           <w:rFonts w:asciiTheme="minorHAnsi" w:hAnsiTheme="minorHAnsi" w:cstheme="minorHAnsi"/>
         </w:rPr>
         <w:t>Diagrama de flujo</w:t>
       </w:r>
-      <w:bookmarkEnd w:id="28"/>
+      <w:bookmarkEnd w:id="29"/>
     </w:p>
     <w:p>
       <w:pPr>
@@ -6918,7 +6919,7 @@
           <w:b w:val="0"/>
         </w:rPr>
       </w:pPr>
-      <w:bookmarkStart w:id="29" w:name="_Toc530518840"/>
+      <w:bookmarkStart w:id="30" w:name="_Toc530518840"/>
       <w:r>
         <w:rPr>
           <w:rFonts w:asciiTheme="minorHAnsi" w:hAnsiTheme="minorHAnsi" w:cstheme="minorHAnsi"/>
@@ -6926,7 +6927,7 @@
         <w:lastRenderedPageBreak/>
         <w:t>Menú principal</w:t>
       </w:r>
-      <w:bookmarkEnd w:id="29"/>
+      <w:bookmarkEnd w:id="30"/>
     </w:p>
     <w:p>
       <w:pPr>
@@ -7104,14 +7105,14 @@
           <w:b w:val="0"/>
         </w:rPr>
       </w:pPr>
-      <w:bookmarkStart w:id="30" w:name="_Toc530518841"/>
+      <w:bookmarkStart w:id="31" w:name="_Toc530518841"/>
       <w:r>
         <w:rPr>
           <w:rFonts w:asciiTheme="minorHAnsi" w:hAnsiTheme="minorHAnsi" w:cstheme="minorHAnsi"/>
         </w:rPr>
         <w:t>Créditos</w:t>
       </w:r>
-      <w:bookmarkEnd w:id="30"/>
+      <w:bookmarkEnd w:id="31"/>
     </w:p>
     <w:p>
       <w:pPr>
@@ -7211,7 +7212,7 @@
           <w:b w:val="0"/>
         </w:rPr>
       </w:pPr>
-      <w:bookmarkStart w:id="31" w:name="_Toc530518842"/>
+      <w:bookmarkStart w:id="32" w:name="_Toc530518842"/>
       <w:r>
         <w:rPr>
           <w:rFonts w:asciiTheme="minorHAnsi" w:hAnsiTheme="minorHAnsi" w:cstheme="minorHAnsi"/>
@@ -7225,7 +7226,7 @@
         </w:rPr>
         <w:t>niveles</w:t>
       </w:r>
-      <w:bookmarkEnd w:id="31"/>
+      <w:bookmarkEnd w:id="32"/>
     </w:p>
     <w:p>
       <w:pPr>
@@ -7325,14 +7326,14 @@
           <w:b w:val="0"/>
         </w:rPr>
       </w:pPr>
-      <w:bookmarkStart w:id="32" w:name="_Toc530518843"/>
+      <w:bookmarkStart w:id="33" w:name="_Toc530518843"/>
       <w:r>
         <w:rPr>
           <w:rFonts w:asciiTheme="minorHAnsi" w:hAnsiTheme="minorHAnsi" w:cstheme="minorHAnsi"/>
         </w:rPr>
         <w:t>Manual de instrucciones</w:t>
       </w:r>
-      <w:bookmarkEnd w:id="32"/>
+      <w:bookmarkEnd w:id="33"/>
     </w:p>
     <w:p>
       <w:pPr>
@@ -7453,7 +7454,7 @@
           <w:b w:val="0"/>
         </w:rPr>
       </w:pPr>
-      <w:bookmarkStart w:id="33" w:name="_Toc530518844"/>
+      <w:bookmarkStart w:id="34" w:name="_Toc530518844"/>
       <w:r>
         <w:rPr>
           <w:rFonts w:asciiTheme="minorHAnsi" w:hAnsiTheme="minorHAnsi" w:cstheme="minorHAnsi"/>
@@ -7461,7 +7462,7 @@
         <w:lastRenderedPageBreak/>
         <w:t>Ayuda</w:t>
       </w:r>
-      <w:bookmarkEnd w:id="33"/>
+      <w:bookmarkEnd w:id="34"/>
     </w:p>
     <w:p>
       <w:pPr>
@@ -7561,7 +7562,7 @@
           <w:b w:val="0"/>
         </w:rPr>
       </w:pPr>
-      <w:bookmarkStart w:id="34" w:name="_Toc530518845"/>
+      <w:bookmarkStart w:id="35" w:name="_Toc530518845"/>
       <w:r>
         <w:rPr>
           <w:rFonts w:asciiTheme="minorHAnsi" w:hAnsiTheme="minorHAnsi" w:cstheme="minorHAnsi"/>
@@ -7592,7 +7593,7 @@
         </w:rPr>
         <w:t>jugador guía</w:t>
       </w:r>
-      <w:bookmarkEnd w:id="34"/>
+      <w:bookmarkEnd w:id="35"/>
     </w:p>
     <w:p>
       <w:pPr>
@@ -7705,7 +7706,7 @@
           <w:b w:val="0"/>
         </w:rPr>
       </w:pPr>
-      <w:bookmarkStart w:id="35" w:name="_Toc530518846"/>
+      <w:bookmarkStart w:id="36" w:name="_Toc530518846"/>
       <w:r>
         <w:rPr>
           <w:rFonts w:asciiTheme="minorHAnsi" w:hAnsiTheme="minorHAnsi" w:cstheme="minorHAnsi"/>
@@ -7719,7 +7720,7 @@
         </w:rPr>
         <w:t>de juego: infiltrado</w:t>
       </w:r>
-      <w:bookmarkEnd w:id="35"/>
+      <w:bookmarkEnd w:id="36"/>
     </w:p>
     <w:p>
       <w:pPr>
@@ -7833,14 +7834,14 @@
           <w:b w:val="0"/>
         </w:rPr>
       </w:pPr>
-      <w:bookmarkStart w:id="36" w:name="_Toc530518847"/>
+      <w:bookmarkStart w:id="37" w:name="_Toc530518847"/>
       <w:r>
         <w:rPr>
           <w:rFonts w:asciiTheme="minorHAnsi" w:hAnsiTheme="minorHAnsi" w:cstheme="minorHAnsi"/>
         </w:rPr>
         <w:t>Fin de juego</w:t>
       </w:r>
-      <w:bookmarkEnd w:id="36"/>
+      <w:bookmarkEnd w:id="37"/>
     </w:p>
     <w:p>
       <w:pPr>
@@ -7952,7 +7953,7 @@
           <w:rFonts w:asciiTheme="minorHAnsi" w:hAnsiTheme="minorHAnsi" w:cstheme="minorHAnsi"/>
         </w:rPr>
       </w:pPr>
-      <w:bookmarkStart w:id="37" w:name="_Toc530518848"/>
+      <w:bookmarkStart w:id="38" w:name="_Toc530518848"/>
       <w:r>
         <w:rPr>
           <w:rFonts w:asciiTheme="minorHAnsi" w:hAnsiTheme="minorHAnsi" w:cstheme="minorHAnsi"/>
@@ -7966,7 +7967,7 @@
         </w:rPr>
         <w:t>obo completado</w:t>
       </w:r>
-      <w:bookmarkEnd w:id="37"/>
+      <w:bookmarkEnd w:id="38"/>
     </w:p>
     <w:p>
       <w:pPr>
@@ -8072,14 +8073,14 @@
           <w:b w:val="0"/>
         </w:rPr>
       </w:pPr>
-      <w:bookmarkStart w:id="38" w:name="_Toc530518849"/>
+      <w:bookmarkStart w:id="39" w:name="_Toc530518849"/>
       <w:r>
         <w:rPr>
           <w:rFonts w:asciiTheme="minorHAnsi" w:hAnsiTheme="minorHAnsi" w:cstheme="minorHAnsi"/>
         </w:rPr>
         <w:t>Menú de Opciones</w:t>
       </w:r>
-      <w:bookmarkEnd w:id="38"/>
+      <w:bookmarkEnd w:id="39"/>
     </w:p>
     <w:p>
       <w:pPr>
@@ -8233,7 +8234,7 @@
           <w:b w:val="0"/>
         </w:rPr>
       </w:pPr>
-      <w:bookmarkStart w:id="39" w:name="_Toc530518850"/>
+      <w:bookmarkStart w:id="40" w:name="_Toc530518850"/>
       <w:r>
         <w:rPr>
           <w:rFonts w:asciiTheme="minorHAnsi" w:hAnsiTheme="minorHAnsi" w:cstheme="minorHAnsi"/>
@@ -8241,7 +8242,7 @@
         <w:lastRenderedPageBreak/>
         <w:t>Arte</w:t>
       </w:r>
-      <w:bookmarkEnd w:id="39"/>
+      <w:bookmarkEnd w:id="40"/>
     </w:p>
     <w:p>
       <w:pPr>
@@ -8251,14 +8252,14 @@
           <w:b w:val="0"/>
         </w:rPr>
       </w:pPr>
-      <w:bookmarkStart w:id="40" w:name="_Toc530518851"/>
+      <w:bookmarkStart w:id="41" w:name="_Toc530518851"/>
       <w:r>
         <w:rPr>
           <w:rFonts w:asciiTheme="minorHAnsi" w:hAnsiTheme="minorHAnsi" w:cstheme="minorHAnsi"/>
         </w:rPr>
         <w:t>Arte 3D</w:t>
       </w:r>
-      <w:bookmarkEnd w:id="40"/>
+      <w:bookmarkEnd w:id="41"/>
     </w:p>
     <w:p>
       <w:pPr>
@@ -8286,11 +8287,11 @@
       <w:pPr>
         <w:pStyle w:val="Ttulo3"/>
       </w:pPr>
-      <w:bookmarkStart w:id="41" w:name="_Toc530518852"/>
+      <w:bookmarkStart w:id="42" w:name="_Toc530518852"/>
       <w:r>
         <w:t>Interfaz</w:t>
       </w:r>
-      <w:bookmarkEnd w:id="41"/>
+      <w:bookmarkEnd w:id="42"/>
     </w:p>
     <w:p>
       <w:r>
@@ -8638,11 +8639,11 @@
       <w:pPr>
         <w:pStyle w:val="Ttulo3"/>
       </w:pPr>
-      <w:bookmarkStart w:id="42" w:name="_Toc530518853"/>
+      <w:bookmarkStart w:id="43" w:name="_Toc530518853"/>
       <w:r>
         <w:t>Niveles:</w:t>
       </w:r>
-      <w:bookmarkEnd w:id="42"/>
+      <w:bookmarkEnd w:id="43"/>
     </w:p>
     <w:p>
       <w:pPr>
@@ -9001,7 +9002,7 @@
           <w:b w:val="0"/>
         </w:rPr>
       </w:pPr>
-      <w:bookmarkStart w:id="43" w:name="_Toc530518854"/>
+      <w:bookmarkStart w:id="44" w:name="_Toc530518854"/>
       <w:r>
         <w:rPr>
           <w:rFonts w:asciiTheme="minorHAnsi" w:hAnsiTheme="minorHAnsi" w:cstheme="minorHAnsi"/>
@@ -9009,17 +9010,17 @@
         <w:lastRenderedPageBreak/>
         <w:t>Audio</w:t>
       </w:r>
-      <w:bookmarkEnd w:id="43"/>
+      <w:bookmarkEnd w:id="44"/>
     </w:p>
     <w:p>
       <w:pPr>
         <w:pStyle w:val="Ttulo3"/>
       </w:pPr>
-      <w:bookmarkStart w:id="44" w:name="_Toc530518855"/>
+      <w:bookmarkStart w:id="45" w:name="_Toc530518855"/>
       <w:r>
         <w:t>Banda sonora</w:t>
       </w:r>
-      <w:bookmarkEnd w:id="44"/>
+      <w:bookmarkEnd w:id="45"/>
     </w:p>
     <w:p>
       <w:pPr>
@@ -9057,11 +9058,11 @@
       <w:pPr>
         <w:pStyle w:val="Ttulo3"/>
       </w:pPr>
-      <w:bookmarkStart w:id="45" w:name="_Toc530518856"/>
+      <w:bookmarkStart w:id="46" w:name="_Toc530518856"/>
       <w:r>
         <w:t>Efectos de sonido</w:t>
       </w:r>
-      <w:bookmarkEnd w:id="45"/>
+      <w:bookmarkEnd w:id="46"/>
     </w:p>
     <w:p>
       <w:pPr>
@@ -9145,8 +9146,6 @@
           <w:color w:val="000000" w:themeColor="text1"/>
         </w:rPr>
       </w:pPr>
-      <w:bookmarkStart w:id="46" w:name="_GoBack"/>
-      <w:bookmarkEnd w:id="46"/>
       <w:r>
         <w:rPr>
           <w:rFonts w:cstheme="minorHAnsi"/>
@@ -13578,7 +13577,7 @@
 </file>
 
 <file path=customXml/itemProps1.xml><?xml version="1.0" encoding="utf-8"?>
-<ds:datastoreItem xmlns:ds="http://schemas.openxmlformats.org/officeDocument/2006/customXml" ds:itemID="{9706AF8F-DD95-4F39-BEE5-1A279FF9344B}">
+<ds:datastoreItem xmlns:ds="http://schemas.openxmlformats.org/officeDocument/2006/customXml" ds:itemID="{1084E888-0675-41E4-A05A-6D7FBAB64BD1}">
   <ds:schemaRefs>
     <ds:schemaRef ds:uri="http://schemas.openxmlformats.org/officeDocument/2006/bibliography"/>
   </ds:schemaRefs>

</xml_diff>

<commit_message>
jaaaaaaaa volvisteis a caer pinches inocentes seguía estando mal ahora esta bien mas o menos no se la verdad me duele la cabeza
</commit_message>
<xml_diff>
--- a/BancoCrasher/documentación/GDD.docx
+++ b/BancoCrasher/documentación/GDD.docx
@@ -68,6 +68,7 @@
           <w:szCs w:val="44"/>
         </w:rPr>
       </w:pPr>
+      <w:bookmarkStart w:id="1" w:name="_GoBack"/>
       <w:proofErr w:type="spellStart"/>
       <w:r>
         <w:rPr>
@@ -403,6 +404,7 @@
     </w:p>
     <w:p>
       <w:pPr>
+        <w:jc w:val="center"/>
         <w:rPr>
           <w:rFonts w:cstheme="minorHAnsi"/>
           <w:color w:val="000000" w:themeColor="text1"/>
@@ -411,6 +413,7 @@
     </w:p>
     <w:p>
       <w:pPr>
+        <w:jc w:val="center"/>
         <w:rPr>
           <w:rFonts w:cstheme="minorHAnsi"/>
           <w:color w:val="000000" w:themeColor="text1"/>
@@ -419,16 +422,18 @@
     </w:p>
     <w:p>
       <w:pPr>
+        <w:jc w:val="center"/>
         <w:rPr>
           <w:rFonts w:cstheme="minorHAnsi"/>
           <w:color w:val="000000" w:themeColor="text1"/>
         </w:rPr>
       </w:pPr>
     </w:p>
+    <w:bookmarkEnd w:id="1" w:displacedByCustomXml="next"/>
     <w:sdt>
       <w:sdtPr>
         <w:rPr>
-          <w:rFonts w:asciiTheme="minorHAnsi" w:eastAsiaTheme="minorHAnsi" w:hAnsiTheme="minorHAnsi" w:cstheme="minorBidi"/>
+          <w:rFonts w:asciiTheme="minorHAnsi" w:eastAsiaTheme="minorHAnsi" w:hAnsiTheme="minorHAnsi" w:cstheme="minorHAnsi"/>
           <w:b w:val="0"/>
           <w:color w:val="auto"/>
           <w:sz w:val="22"/>
@@ -450,8 +455,14 @@
         <w:p>
           <w:pPr>
             <w:pStyle w:val="TtuloTDC"/>
+            <w:rPr>
+              <w:rFonts w:asciiTheme="minorHAnsi" w:hAnsiTheme="minorHAnsi" w:cstheme="minorHAnsi"/>
+            </w:rPr>
           </w:pPr>
           <w:r>
+            <w:rPr>
+              <w:rFonts w:asciiTheme="minorHAnsi" w:hAnsiTheme="minorHAnsi" w:cstheme="minorHAnsi"/>
+            </w:rPr>
             <w:t>Tabla de contenido</w:t>
           </w:r>
         </w:p>
@@ -462,13 +473,14 @@
               <w:tab w:val="right" w:leader="dot" w:pos="8494"/>
             </w:tabs>
             <w:rPr>
-              <w:rFonts w:eastAsiaTheme="minorEastAsia"/>
+              <w:rFonts w:eastAsiaTheme="minorEastAsia" w:cstheme="minorHAnsi"/>
               <w:noProof/>
               <w:lang w:eastAsia="es-ES"/>
             </w:rPr>
           </w:pPr>
           <w:r>
             <w:rPr>
+              <w:rFonts w:cstheme="minorHAnsi"/>
               <w:b/>
               <w:bCs/>
             </w:rPr>
@@ -476,6 +488,7 @@
           </w:r>
           <w:r>
             <w:rPr>
+              <w:rFonts w:cstheme="minorHAnsi"/>
               <w:b/>
               <w:bCs/>
             </w:rPr>
@@ -483,6 +496,7 @@
           </w:r>
           <w:r>
             <w:rPr>
+              <w:rFonts w:cstheme="minorHAnsi"/>
               <w:b/>
               <w:bCs/>
             </w:rPr>
@@ -499,6 +513,7 @@
             </w:r>
             <w:r>
               <w:rPr>
+                <w:rFonts w:cstheme="minorHAnsi"/>
                 <w:noProof/>
                 <w:webHidden/>
               </w:rPr>
@@ -506,6 +521,7 @@
             </w:r>
             <w:r>
               <w:rPr>
+                <w:rFonts w:cstheme="minorHAnsi"/>
                 <w:noProof/>
                 <w:webHidden/>
               </w:rPr>
@@ -513,6 +529,7 @@
             </w:r>
             <w:r>
               <w:rPr>
+                <w:rFonts w:cstheme="minorHAnsi"/>
                 <w:noProof/>
                 <w:webHidden/>
               </w:rPr>
@@ -520,12 +537,14 @@
             </w:r>
             <w:r>
               <w:rPr>
-                <w:noProof/>
-                <w:webHidden/>
-              </w:rPr>
-            </w:r>
-            <w:r>
-              <w:rPr>
+                <w:rFonts w:cstheme="minorHAnsi"/>
+                <w:noProof/>
+                <w:webHidden/>
+              </w:rPr>
+            </w:r>
+            <w:r>
+              <w:rPr>
+                <w:rFonts w:cstheme="minorHAnsi"/>
                 <w:noProof/>
                 <w:webHidden/>
               </w:rPr>
@@ -533,6 +552,7 @@
             </w:r>
             <w:r>
               <w:rPr>
+                <w:rFonts w:cstheme="minorHAnsi"/>
                 <w:noProof/>
                 <w:webHidden/>
               </w:rPr>
@@ -540,6 +560,7 @@
             </w:r>
             <w:r>
               <w:rPr>
+                <w:rFonts w:cstheme="minorHAnsi"/>
                 <w:noProof/>
                 <w:webHidden/>
               </w:rPr>
@@ -554,7 +575,7 @@
               <w:tab w:val="right" w:leader="dot" w:pos="8494"/>
             </w:tabs>
             <w:rPr>
-              <w:rFonts w:eastAsiaTheme="minorEastAsia"/>
+              <w:rFonts w:eastAsiaTheme="minorEastAsia" w:cstheme="minorHAnsi"/>
               <w:noProof/>
               <w:lang w:eastAsia="es-ES"/>
             </w:rPr>
@@ -563,12 +584,14 @@
             <w:r>
               <w:rPr>
                 <w:rStyle w:val="Hipervnculo"/>
+                <w:rFonts w:cstheme="minorHAnsi"/>
                 <w:noProof/>
               </w:rPr>
               <w:t>Concepto del juego</w:t>
             </w:r>
             <w:r>
               <w:rPr>
+                <w:rFonts w:cstheme="minorHAnsi"/>
                 <w:noProof/>
                 <w:webHidden/>
               </w:rPr>
@@ -576,6 +599,7 @@
             </w:r>
             <w:r>
               <w:rPr>
+                <w:rFonts w:cstheme="minorHAnsi"/>
                 <w:noProof/>
                 <w:webHidden/>
               </w:rPr>
@@ -583,6 +607,7 @@
             </w:r>
             <w:r>
               <w:rPr>
+                <w:rFonts w:cstheme="minorHAnsi"/>
                 <w:noProof/>
                 <w:webHidden/>
               </w:rPr>
@@ -590,12 +615,14 @@
             </w:r>
             <w:r>
               <w:rPr>
-                <w:noProof/>
-                <w:webHidden/>
-              </w:rPr>
-            </w:r>
-            <w:r>
-              <w:rPr>
+                <w:rFonts w:cstheme="minorHAnsi"/>
+                <w:noProof/>
+                <w:webHidden/>
+              </w:rPr>
+            </w:r>
+            <w:r>
+              <w:rPr>
+                <w:rFonts w:cstheme="minorHAnsi"/>
                 <w:noProof/>
                 <w:webHidden/>
               </w:rPr>
@@ -603,6 +630,7 @@
             </w:r>
             <w:r>
               <w:rPr>
+                <w:rFonts w:cstheme="minorHAnsi"/>
                 <w:noProof/>
                 <w:webHidden/>
               </w:rPr>
@@ -610,6 +638,7 @@
             </w:r>
             <w:r>
               <w:rPr>
+                <w:rFonts w:cstheme="minorHAnsi"/>
                 <w:noProof/>
                 <w:webHidden/>
               </w:rPr>
@@ -624,7 +653,7 @@
               <w:tab w:val="right" w:leader="dot" w:pos="8494"/>
             </w:tabs>
             <w:rPr>
-              <w:rFonts w:eastAsiaTheme="minorEastAsia"/>
+              <w:rFonts w:eastAsiaTheme="minorEastAsia" w:cstheme="minorHAnsi"/>
               <w:noProof/>
               <w:lang w:eastAsia="es-ES"/>
             </w:rPr>
@@ -640,6 +669,7 @@
             </w:r>
             <w:r>
               <w:rPr>
+                <w:rFonts w:cstheme="minorHAnsi"/>
                 <w:noProof/>
                 <w:webHidden/>
               </w:rPr>
@@ -647,6 +677,7 @@
             </w:r>
             <w:r>
               <w:rPr>
+                <w:rFonts w:cstheme="minorHAnsi"/>
                 <w:noProof/>
                 <w:webHidden/>
               </w:rPr>
@@ -654,6 +685,7 @@
             </w:r>
             <w:r>
               <w:rPr>
+                <w:rFonts w:cstheme="minorHAnsi"/>
                 <w:noProof/>
                 <w:webHidden/>
               </w:rPr>
@@ -661,12 +693,14 @@
             </w:r>
             <w:r>
               <w:rPr>
-                <w:noProof/>
-                <w:webHidden/>
-              </w:rPr>
-            </w:r>
-            <w:r>
-              <w:rPr>
+                <w:rFonts w:cstheme="minorHAnsi"/>
+                <w:noProof/>
+                <w:webHidden/>
+              </w:rPr>
+            </w:r>
+            <w:r>
+              <w:rPr>
+                <w:rFonts w:cstheme="minorHAnsi"/>
                 <w:noProof/>
                 <w:webHidden/>
               </w:rPr>
@@ -674,6 +708,7 @@
             </w:r>
             <w:r>
               <w:rPr>
+                <w:rFonts w:cstheme="minorHAnsi"/>
                 <w:noProof/>
                 <w:webHidden/>
               </w:rPr>
@@ -681,6 +716,7 @@
             </w:r>
             <w:r>
               <w:rPr>
+                <w:rFonts w:cstheme="minorHAnsi"/>
                 <w:noProof/>
                 <w:webHidden/>
               </w:rPr>
@@ -695,7 +731,7 @@
               <w:tab w:val="right" w:leader="dot" w:pos="8494"/>
             </w:tabs>
             <w:rPr>
-              <w:rFonts w:eastAsiaTheme="minorEastAsia"/>
+              <w:rFonts w:eastAsiaTheme="minorEastAsia" w:cstheme="minorHAnsi"/>
               <w:noProof/>
               <w:lang w:eastAsia="es-ES"/>
             </w:rPr>
@@ -711,6 +747,7 @@
             </w:r>
             <w:r>
               <w:rPr>
+                <w:rFonts w:cstheme="minorHAnsi"/>
                 <w:noProof/>
                 <w:webHidden/>
               </w:rPr>
@@ -718,6 +755,7 @@
             </w:r>
             <w:r>
               <w:rPr>
+                <w:rFonts w:cstheme="minorHAnsi"/>
                 <w:noProof/>
                 <w:webHidden/>
               </w:rPr>
@@ -725,6 +763,7 @@
             </w:r>
             <w:r>
               <w:rPr>
+                <w:rFonts w:cstheme="minorHAnsi"/>
                 <w:noProof/>
                 <w:webHidden/>
               </w:rPr>
@@ -732,12 +771,14 @@
             </w:r>
             <w:r>
               <w:rPr>
-                <w:noProof/>
-                <w:webHidden/>
-              </w:rPr>
-            </w:r>
-            <w:r>
-              <w:rPr>
+                <w:rFonts w:cstheme="minorHAnsi"/>
+                <w:noProof/>
+                <w:webHidden/>
+              </w:rPr>
+            </w:r>
+            <w:r>
+              <w:rPr>
+                <w:rFonts w:cstheme="minorHAnsi"/>
                 <w:noProof/>
                 <w:webHidden/>
               </w:rPr>
@@ -745,6 +786,7 @@
             </w:r>
             <w:r>
               <w:rPr>
+                <w:rFonts w:cstheme="minorHAnsi"/>
                 <w:noProof/>
                 <w:webHidden/>
               </w:rPr>
@@ -752,6 +794,7 @@
             </w:r>
             <w:r>
               <w:rPr>
+                <w:rFonts w:cstheme="minorHAnsi"/>
                 <w:noProof/>
                 <w:webHidden/>
               </w:rPr>
@@ -766,7 +809,7 @@
               <w:tab w:val="right" w:leader="dot" w:pos="8494"/>
             </w:tabs>
             <w:rPr>
-              <w:rFonts w:eastAsiaTheme="minorEastAsia"/>
+              <w:rFonts w:eastAsiaTheme="minorEastAsia" w:cstheme="minorHAnsi"/>
               <w:noProof/>
               <w:lang w:eastAsia="es-ES"/>
             </w:rPr>
@@ -775,12 +818,14 @@
             <w:r>
               <w:rPr>
                 <w:rStyle w:val="Hipervnculo"/>
+                <w:rFonts w:cstheme="minorHAnsi"/>
                 <w:noProof/>
               </w:rPr>
               <w:t>Propósito y público objetivo</w:t>
             </w:r>
             <w:r>
               <w:rPr>
+                <w:rFonts w:cstheme="minorHAnsi"/>
                 <w:noProof/>
                 <w:webHidden/>
               </w:rPr>
@@ -788,6 +833,7 @@
             </w:r>
             <w:r>
               <w:rPr>
+                <w:rFonts w:cstheme="minorHAnsi"/>
                 <w:noProof/>
                 <w:webHidden/>
               </w:rPr>
@@ -795,6 +841,7 @@
             </w:r>
             <w:r>
               <w:rPr>
+                <w:rFonts w:cstheme="minorHAnsi"/>
                 <w:noProof/>
                 <w:webHidden/>
               </w:rPr>
@@ -802,12 +849,14 @@
             </w:r>
             <w:r>
               <w:rPr>
-                <w:noProof/>
-                <w:webHidden/>
-              </w:rPr>
-            </w:r>
-            <w:r>
-              <w:rPr>
+                <w:rFonts w:cstheme="minorHAnsi"/>
+                <w:noProof/>
+                <w:webHidden/>
+              </w:rPr>
+            </w:r>
+            <w:r>
+              <w:rPr>
+                <w:rFonts w:cstheme="minorHAnsi"/>
                 <w:noProof/>
                 <w:webHidden/>
               </w:rPr>
@@ -815,6 +864,7 @@
             </w:r>
             <w:r>
               <w:rPr>
+                <w:rFonts w:cstheme="minorHAnsi"/>
                 <w:noProof/>
                 <w:webHidden/>
               </w:rPr>
@@ -822,6 +872,7 @@
             </w:r>
             <w:r>
               <w:rPr>
+                <w:rFonts w:cstheme="minorHAnsi"/>
                 <w:noProof/>
                 <w:webHidden/>
               </w:rPr>
@@ -836,7 +887,7 @@
               <w:tab w:val="right" w:leader="dot" w:pos="8494"/>
             </w:tabs>
             <w:rPr>
-              <w:rFonts w:eastAsiaTheme="minorEastAsia"/>
+              <w:rFonts w:eastAsiaTheme="minorEastAsia" w:cstheme="minorHAnsi"/>
               <w:noProof/>
               <w:lang w:eastAsia="es-ES"/>
             </w:rPr>
@@ -845,12 +896,14 @@
             <w:r>
               <w:rPr>
                 <w:rStyle w:val="Hipervnculo"/>
+                <w:rFonts w:cstheme="minorHAnsi"/>
                 <w:noProof/>
               </w:rPr>
               <w:t>Jugabilidad</w:t>
             </w:r>
             <w:r>
               <w:rPr>
+                <w:rFonts w:cstheme="minorHAnsi"/>
                 <w:noProof/>
                 <w:webHidden/>
               </w:rPr>
@@ -858,6 +911,7 @@
             </w:r>
             <w:r>
               <w:rPr>
+                <w:rFonts w:cstheme="minorHAnsi"/>
                 <w:noProof/>
                 <w:webHidden/>
               </w:rPr>
@@ -865,6 +919,7 @@
             </w:r>
             <w:r>
               <w:rPr>
+                <w:rFonts w:cstheme="minorHAnsi"/>
                 <w:noProof/>
                 <w:webHidden/>
               </w:rPr>
@@ -872,12 +927,14 @@
             </w:r>
             <w:r>
               <w:rPr>
-                <w:noProof/>
-                <w:webHidden/>
-              </w:rPr>
-            </w:r>
-            <w:r>
-              <w:rPr>
+                <w:rFonts w:cstheme="minorHAnsi"/>
+                <w:noProof/>
+                <w:webHidden/>
+              </w:rPr>
+            </w:r>
+            <w:r>
+              <w:rPr>
+                <w:rFonts w:cstheme="minorHAnsi"/>
                 <w:noProof/>
                 <w:webHidden/>
               </w:rPr>
@@ -885,6 +942,7 @@
             </w:r>
             <w:r>
               <w:rPr>
+                <w:rFonts w:cstheme="minorHAnsi"/>
                 <w:noProof/>
                 <w:webHidden/>
               </w:rPr>
@@ -892,6 +950,7 @@
             </w:r>
             <w:r>
               <w:rPr>
+                <w:rFonts w:cstheme="minorHAnsi"/>
                 <w:noProof/>
                 <w:webHidden/>
               </w:rPr>
@@ -906,7 +965,7 @@
               <w:tab w:val="right" w:leader="dot" w:pos="8494"/>
             </w:tabs>
             <w:rPr>
-              <w:rFonts w:eastAsiaTheme="minorEastAsia"/>
+              <w:rFonts w:eastAsiaTheme="minorEastAsia" w:cstheme="minorHAnsi"/>
               <w:noProof/>
               <w:lang w:eastAsia="es-ES"/>
             </w:rPr>
@@ -915,12 +974,14 @@
             <w:r>
               <w:rPr>
                 <w:rStyle w:val="Hipervnculo"/>
+                <w:rFonts w:cstheme="minorHAnsi"/>
                 <w:noProof/>
               </w:rPr>
               <w:t>Estilo visual</w:t>
             </w:r>
             <w:r>
               <w:rPr>
+                <w:rFonts w:cstheme="minorHAnsi"/>
                 <w:noProof/>
                 <w:webHidden/>
               </w:rPr>
@@ -928,6 +989,7 @@
             </w:r>
             <w:r>
               <w:rPr>
+                <w:rFonts w:cstheme="minorHAnsi"/>
                 <w:noProof/>
                 <w:webHidden/>
               </w:rPr>
@@ -935,6 +997,7 @@
             </w:r>
             <w:r>
               <w:rPr>
+                <w:rFonts w:cstheme="minorHAnsi"/>
                 <w:noProof/>
                 <w:webHidden/>
               </w:rPr>
@@ -942,12 +1005,14 @@
             </w:r>
             <w:r>
               <w:rPr>
-                <w:noProof/>
-                <w:webHidden/>
-              </w:rPr>
-            </w:r>
-            <w:r>
-              <w:rPr>
+                <w:rFonts w:cstheme="minorHAnsi"/>
+                <w:noProof/>
+                <w:webHidden/>
+              </w:rPr>
+            </w:r>
+            <w:r>
+              <w:rPr>
+                <w:rFonts w:cstheme="minorHAnsi"/>
                 <w:noProof/>
                 <w:webHidden/>
               </w:rPr>
@@ -955,6 +1020,7 @@
             </w:r>
             <w:r>
               <w:rPr>
+                <w:rFonts w:cstheme="minorHAnsi"/>
                 <w:noProof/>
                 <w:webHidden/>
               </w:rPr>
@@ -962,6 +1028,7 @@
             </w:r>
             <w:r>
               <w:rPr>
+                <w:rFonts w:cstheme="minorHAnsi"/>
                 <w:noProof/>
                 <w:webHidden/>
               </w:rPr>
@@ -976,7 +1043,7 @@
               <w:tab w:val="right" w:leader="dot" w:pos="8494"/>
             </w:tabs>
             <w:rPr>
-              <w:rFonts w:eastAsiaTheme="minorEastAsia"/>
+              <w:rFonts w:eastAsiaTheme="minorEastAsia" w:cstheme="minorHAnsi"/>
               <w:noProof/>
               <w:lang w:eastAsia="es-ES"/>
             </w:rPr>
@@ -992,6 +1059,7 @@
             </w:r>
             <w:r>
               <w:rPr>
+                <w:rFonts w:cstheme="minorHAnsi"/>
                 <w:noProof/>
                 <w:webHidden/>
               </w:rPr>
@@ -999,6 +1067,7 @@
             </w:r>
             <w:r>
               <w:rPr>
+                <w:rFonts w:cstheme="minorHAnsi"/>
                 <w:noProof/>
                 <w:webHidden/>
               </w:rPr>
@@ -1006,6 +1075,7 @@
             </w:r>
             <w:r>
               <w:rPr>
+                <w:rFonts w:cstheme="minorHAnsi"/>
                 <w:noProof/>
                 <w:webHidden/>
               </w:rPr>
@@ -1013,12 +1083,14 @@
             </w:r>
             <w:r>
               <w:rPr>
-                <w:noProof/>
-                <w:webHidden/>
-              </w:rPr>
-            </w:r>
-            <w:r>
-              <w:rPr>
+                <w:rFonts w:cstheme="minorHAnsi"/>
+                <w:noProof/>
+                <w:webHidden/>
+              </w:rPr>
+            </w:r>
+            <w:r>
+              <w:rPr>
+                <w:rFonts w:cstheme="minorHAnsi"/>
                 <w:noProof/>
                 <w:webHidden/>
               </w:rPr>
@@ -1026,6 +1098,7 @@
             </w:r>
             <w:r>
               <w:rPr>
+                <w:rFonts w:cstheme="minorHAnsi"/>
                 <w:noProof/>
                 <w:webHidden/>
               </w:rPr>
@@ -1033,6 +1106,7 @@
             </w:r>
             <w:r>
               <w:rPr>
+                <w:rFonts w:cstheme="minorHAnsi"/>
                 <w:noProof/>
                 <w:webHidden/>
               </w:rPr>
@@ -1047,7 +1121,7 @@
               <w:tab w:val="right" w:leader="dot" w:pos="8494"/>
             </w:tabs>
             <w:rPr>
-              <w:rFonts w:eastAsiaTheme="minorEastAsia"/>
+              <w:rFonts w:eastAsiaTheme="minorEastAsia" w:cstheme="minorHAnsi"/>
               <w:noProof/>
               <w:lang w:eastAsia="es-ES"/>
             </w:rPr>
@@ -1063,6 +1137,7 @@
             </w:r>
             <w:r>
               <w:rPr>
+                <w:rFonts w:cstheme="minorHAnsi"/>
                 <w:noProof/>
                 <w:webHidden/>
               </w:rPr>
@@ -1070,6 +1145,7 @@
             </w:r>
             <w:r>
               <w:rPr>
+                <w:rFonts w:cstheme="minorHAnsi"/>
                 <w:noProof/>
                 <w:webHidden/>
               </w:rPr>
@@ -1077,6 +1153,7 @@
             </w:r>
             <w:r>
               <w:rPr>
+                <w:rFonts w:cstheme="minorHAnsi"/>
                 <w:noProof/>
                 <w:webHidden/>
               </w:rPr>
@@ -1084,12 +1161,14 @@
             </w:r>
             <w:r>
               <w:rPr>
-                <w:noProof/>
-                <w:webHidden/>
-              </w:rPr>
-            </w:r>
-            <w:r>
-              <w:rPr>
+                <w:rFonts w:cstheme="minorHAnsi"/>
+                <w:noProof/>
+                <w:webHidden/>
+              </w:rPr>
+            </w:r>
+            <w:r>
+              <w:rPr>
+                <w:rFonts w:cstheme="minorHAnsi"/>
                 <w:noProof/>
                 <w:webHidden/>
               </w:rPr>
@@ -1097,6 +1176,7 @@
             </w:r>
             <w:r>
               <w:rPr>
+                <w:rFonts w:cstheme="minorHAnsi"/>
                 <w:noProof/>
                 <w:webHidden/>
               </w:rPr>
@@ -1104,6 +1184,7 @@
             </w:r>
             <w:r>
               <w:rPr>
+                <w:rFonts w:cstheme="minorHAnsi"/>
                 <w:noProof/>
                 <w:webHidden/>
               </w:rPr>
@@ -1118,7 +1199,7 @@
               <w:tab w:val="right" w:leader="dot" w:pos="8494"/>
             </w:tabs>
             <w:rPr>
-              <w:rFonts w:eastAsiaTheme="minorEastAsia"/>
+              <w:rFonts w:eastAsiaTheme="minorEastAsia" w:cstheme="minorHAnsi"/>
               <w:noProof/>
               <w:lang w:eastAsia="es-ES"/>
             </w:rPr>
@@ -1134,6 +1215,7 @@
             </w:r>
             <w:r>
               <w:rPr>
+                <w:rFonts w:cstheme="minorHAnsi"/>
                 <w:noProof/>
                 <w:webHidden/>
               </w:rPr>
@@ -1141,6 +1223,7 @@
             </w:r>
             <w:r>
               <w:rPr>
+                <w:rFonts w:cstheme="minorHAnsi"/>
                 <w:noProof/>
                 <w:webHidden/>
               </w:rPr>
@@ -1148,6 +1231,7 @@
             </w:r>
             <w:r>
               <w:rPr>
+                <w:rFonts w:cstheme="minorHAnsi"/>
                 <w:noProof/>
                 <w:webHidden/>
               </w:rPr>
@@ -1155,12 +1239,14 @@
             </w:r>
             <w:r>
               <w:rPr>
-                <w:noProof/>
-                <w:webHidden/>
-              </w:rPr>
-            </w:r>
-            <w:r>
-              <w:rPr>
+                <w:rFonts w:cstheme="minorHAnsi"/>
+                <w:noProof/>
+                <w:webHidden/>
+              </w:rPr>
+            </w:r>
+            <w:r>
+              <w:rPr>
+                <w:rFonts w:cstheme="minorHAnsi"/>
                 <w:noProof/>
                 <w:webHidden/>
               </w:rPr>
@@ -1168,6 +1254,7 @@
             </w:r>
             <w:r>
               <w:rPr>
+                <w:rFonts w:cstheme="minorHAnsi"/>
                 <w:noProof/>
                 <w:webHidden/>
               </w:rPr>
@@ -1175,6 +1262,7 @@
             </w:r>
             <w:r>
               <w:rPr>
+                <w:rFonts w:cstheme="minorHAnsi"/>
                 <w:noProof/>
                 <w:webHidden/>
               </w:rPr>
@@ -1189,7 +1277,7 @@
               <w:tab w:val="right" w:leader="dot" w:pos="8494"/>
             </w:tabs>
             <w:rPr>
-              <w:rFonts w:eastAsiaTheme="minorEastAsia"/>
+              <w:rFonts w:eastAsiaTheme="minorEastAsia" w:cstheme="minorHAnsi"/>
               <w:noProof/>
               <w:lang w:eastAsia="es-ES"/>
             </w:rPr>
@@ -1205,6 +1293,7 @@
             </w:r>
             <w:r>
               <w:rPr>
+                <w:rFonts w:cstheme="minorHAnsi"/>
                 <w:noProof/>
                 <w:webHidden/>
               </w:rPr>
@@ -1212,6 +1301,7 @@
             </w:r>
             <w:r>
               <w:rPr>
+                <w:rFonts w:cstheme="minorHAnsi"/>
                 <w:noProof/>
                 <w:webHidden/>
               </w:rPr>
@@ -1219,6 +1309,7 @@
             </w:r>
             <w:r>
               <w:rPr>
+                <w:rFonts w:cstheme="minorHAnsi"/>
                 <w:noProof/>
                 <w:webHidden/>
               </w:rPr>
@@ -1226,12 +1317,14 @@
             </w:r>
             <w:r>
               <w:rPr>
-                <w:noProof/>
-                <w:webHidden/>
-              </w:rPr>
-            </w:r>
-            <w:r>
-              <w:rPr>
+                <w:rFonts w:cstheme="minorHAnsi"/>
+                <w:noProof/>
+                <w:webHidden/>
+              </w:rPr>
+            </w:r>
+            <w:r>
+              <w:rPr>
+                <w:rFonts w:cstheme="minorHAnsi"/>
                 <w:noProof/>
                 <w:webHidden/>
               </w:rPr>
@@ -1239,6 +1332,7 @@
             </w:r>
             <w:r>
               <w:rPr>
+                <w:rFonts w:cstheme="minorHAnsi"/>
                 <w:noProof/>
                 <w:webHidden/>
               </w:rPr>
@@ -1246,6 +1340,7 @@
             </w:r>
             <w:r>
               <w:rPr>
+                <w:rFonts w:cstheme="minorHAnsi"/>
                 <w:noProof/>
                 <w:webHidden/>
               </w:rPr>
@@ -1260,7 +1355,7 @@
               <w:tab w:val="right" w:leader="dot" w:pos="8494"/>
             </w:tabs>
             <w:rPr>
-              <w:rFonts w:eastAsiaTheme="minorEastAsia"/>
+              <w:rFonts w:eastAsiaTheme="minorEastAsia" w:cstheme="minorHAnsi"/>
               <w:noProof/>
               <w:lang w:eastAsia="es-ES"/>
             </w:rPr>
@@ -1276,6 +1371,7 @@
             </w:r>
             <w:r>
               <w:rPr>
+                <w:rFonts w:cstheme="minorHAnsi"/>
                 <w:noProof/>
                 <w:webHidden/>
               </w:rPr>
@@ -1283,6 +1379,7 @@
             </w:r>
             <w:r>
               <w:rPr>
+                <w:rFonts w:cstheme="minorHAnsi"/>
                 <w:noProof/>
                 <w:webHidden/>
               </w:rPr>
@@ -1290,6 +1387,7 @@
             </w:r>
             <w:r>
               <w:rPr>
+                <w:rFonts w:cstheme="minorHAnsi"/>
                 <w:noProof/>
                 <w:webHidden/>
               </w:rPr>
@@ -1297,12 +1395,14 @@
             </w:r>
             <w:r>
               <w:rPr>
-                <w:noProof/>
-                <w:webHidden/>
-              </w:rPr>
-            </w:r>
-            <w:r>
-              <w:rPr>
+                <w:rFonts w:cstheme="minorHAnsi"/>
+                <w:noProof/>
+                <w:webHidden/>
+              </w:rPr>
+            </w:r>
+            <w:r>
+              <w:rPr>
+                <w:rFonts w:cstheme="minorHAnsi"/>
                 <w:noProof/>
                 <w:webHidden/>
               </w:rPr>
@@ -1310,6 +1410,7 @@
             </w:r>
             <w:r>
               <w:rPr>
+                <w:rFonts w:cstheme="minorHAnsi"/>
                 <w:noProof/>
                 <w:webHidden/>
               </w:rPr>
@@ -1317,6 +1418,7 @@
             </w:r>
             <w:r>
               <w:rPr>
+                <w:rFonts w:cstheme="minorHAnsi"/>
                 <w:noProof/>
                 <w:webHidden/>
               </w:rPr>
@@ -1331,7 +1433,7 @@
               <w:tab w:val="right" w:leader="dot" w:pos="8494"/>
             </w:tabs>
             <w:rPr>
-              <w:rFonts w:eastAsiaTheme="minorEastAsia"/>
+              <w:rFonts w:eastAsiaTheme="minorEastAsia" w:cstheme="minorHAnsi"/>
               <w:noProof/>
               <w:lang w:eastAsia="es-ES"/>
             </w:rPr>
@@ -1347,6 +1449,7 @@
             </w:r>
             <w:r>
               <w:rPr>
+                <w:rFonts w:cstheme="minorHAnsi"/>
                 <w:noProof/>
                 <w:webHidden/>
               </w:rPr>
@@ -1354,6 +1457,7 @@
             </w:r>
             <w:r>
               <w:rPr>
+                <w:rFonts w:cstheme="minorHAnsi"/>
                 <w:noProof/>
                 <w:webHidden/>
               </w:rPr>
@@ -1361,6 +1465,7 @@
             </w:r>
             <w:r>
               <w:rPr>
+                <w:rFonts w:cstheme="minorHAnsi"/>
                 <w:noProof/>
                 <w:webHidden/>
               </w:rPr>
@@ -1368,12 +1473,14 @@
             </w:r>
             <w:r>
               <w:rPr>
-                <w:noProof/>
-                <w:webHidden/>
-              </w:rPr>
-            </w:r>
-            <w:r>
-              <w:rPr>
+                <w:rFonts w:cstheme="minorHAnsi"/>
+                <w:noProof/>
+                <w:webHidden/>
+              </w:rPr>
+            </w:r>
+            <w:r>
+              <w:rPr>
+                <w:rFonts w:cstheme="minorHAnsi"/>
                 <w:noProof/>
                 <w:webHidden/>
               </w:rPr>
@@ -1381,6 +1488,7 @@
             </w:r>
             <w:r>
               <w:rPr>
+                <w:rFonts w:cstheme="minorHAnsi"/>
                 <w:noProof/>
                 <w:webHidden/>
               </w:rPr>
@@ -1388,6 +1496,7 @@
             </w:r>
             <w:r>
               <w:rPr>
+                <w:rFonts w:cstheme="minorHAnsi"/>
                 <w:noProof/>
                 <w:webHidden/>
               </w:rPr>
@@ -1402,7 +1511,7 @@
               <w:tab w:val="right" w:leader="dot" w:pos="8494"/>
             </w:tabs>
             <w:rPr>
-              <w:rFonts w:eastAsiaTheme="minorEastAsia"/>
+              <w:rFonts w:eastAsiaTheme="minorEastAsia" w:cstheme="minorHAnsi"/>
               <w:noProof/>
               <w:lang w:eastAsia="es-ES"/>
             </w:rPr>
@@ -1418,6 +1527,7 @@
             </w:r>
             <w:r>
               <w:rPr>
+                <w:rFonts w:cstheme="minorHAnsi"/>
                 <w:noProof/>
                 <w:webHidden/>
               </w:rPr>
@@ -1425,6 +1535,7 @@
             </w:r>
             <w:r>
               <w:rPr>
+                <w:rFonts w:cstheme="minorHAnsi"/>
                 <w:noProof/>
                 <w:webHidden/>
               </w:rPr>
@@ -1432,6 +1543,7 @@
             </w:r>
             <w:r>
               <w:rPr>
+                <w:rFonts w:cstheme="minorHAnsi"/>
                 <w:noProof/>
                 <w:webHidden/>
               </w:rPr>
@@ -1439,12 +1551,14 @@
             </w:r>
             <w:r>
               <w:rPr>
-                <w:noProof/>
-                <w:webHidden/>
-              </w:rPr>
-            </w:r>
-            <w:r>
-              <w:rPr>
+                <w:rFonts w:cstheme="minorHAnsi"/>
+                <w:noProof/>
+                <w:webHidden/>
+              </w:rPr>
+            </w:r>
+            <w:r>
+              <w:rPr>
+                <w:rFonts w:cstheme="minorHAnsi"/>
                 <w:noProof/>
                 <w:webHidden/>
               </w:rPr>
@@ -1452,6 +1566,7 @@
             </w:r>
             <w:r>
               <w:rPr>
+                <w:rFonts w:cstheme="minorHAnsi"/>
                 <w:noProof/>
                 <w:webHidden/>
               </w:rPr>
@@ -1459,6 +1574,7 @@
             </w:r>
             <w:r>
               <w:rPr>
+                <w:rFonts w:cstheme="minorHAnsi"/>
                 <w:noProof/>
                 <w:webHidden/>
               </w:rPr>
@@ -1473,7 +1589,7 @@
               <w:tab w:val="right" w:leader="dot" w:pos="8494"/>
             </w:tabs>
             <w:rPr>
-              <w:rFonts w:eastAsiaTheme="minorEastAsia"/>
+              <w:rFonts w:eastAsiaTheme="minorEastAsia" w:cstheme="minorHAnsi"/>
               <w:noProof/>
               <w:lang w:eastAsia="es-ES"/>
             </w:rPr>
@@ -1489,6 +1605,7 @@
             </w:r>
             <w:r>
               <w:rPr>
+                <w:rFonts w:cstheme="minorHAnsi"/>
                 <w:noProof/>
                 <w:webHidden/>
               </w:rPr>
@@ -1496,6 +1613,7 @@
             </w:r>
             <w:r>
               <w:rPr>
+                <w:rFonts w:cstheme="minorHAnsi"/>
                 <w:noProof/>
                 <w:webHidden/>
               </w:rPr>
@@ -1503,6 +1621,7 @@
             </w:r>
             <w:r>
               <w:rPr>
+                <w:rFonts w:cstheme="minorHAnsi"/>
                 <w:noProof/>
                 <w:webHidden/>
               </w:rPr>
@@ -1510,12 +1629,14 @@
             </w:r>
             <w:r>
               <w:rPr>
-                <w:noProof/>
-                <w:webHidden/>
-              </w:rPr>
-            </w:r>
-            <w:r>
-              <w:rPr>
+                <w:rFonts w:cstheme="minorHAnsi"/>
+                <w:noProof/>
+                <w:webHidden/>
+              </w:rPr>
+            </w:r>
+            <w:r>
+              <w:rPr>
+                <w:rFonts w:cstheme="minorHAnsi"/>
                 <w:noProof/>
                 <w:webHidden/>
               </w:rPr>
@@ -1523,6 +1644,7 @@
             </w:r>
             <w:r>
               <w:rPr>
+                <w:rFonts w:cstheme="minorHAnsi"/>
                 <w:noProof/>
                 <w:webHidden/>
               </w:rPr>
@@ -1530,6 +1652,7 @@
             </w:r>
             <w:r>
               <w:rPr>
+                <w:rFonts w:cstheme="minorHAnsi"/>
                 <w:noProof/>
                 <w:webHidden/>
               </w:rPr>
@@ -1544,7 +1667,7 @@
               <w:tab w:val="right" w:leader="dot" w:pos="8494"/>
             </w:tabs>
             <w:rPr>
-              <w:rFonts w:eastAsiaTheme="minorEastAsia"/>
+              <w:rFonts w:eastAsiaTheme="minorEastAsia" w:cstheme="minorHAnsi"/>
               <w:noProof/>
               <w:lang w:eastAsia="es-ES"/>
             </w:rPr>
@@ -1553,12 +1676,14 @@
             <w:r>
               <w:rPr>
                 <w:rStyle w:val="Hipervnculo"/>
+                <w:rFonts w:cstheme="minorHAnsi"/>
                 <w:noProof/>
               </w:rPr>
               <w:t>Puzles y objetos</w:t>
             </w:r>
             <w:r>
               <w:rPr>
+                <w:rFonts w:cstheme="minorHAnsi"/>
                 <w:noProof/>
                 <w:webHidden/>
               </w:rPr>
@@ -1566,6 +1691,7 @@
             </w:r>
             <w:r>
               <w:rPr>
+                <w:rFonts w:cstheme="minorHAnsi"/>
                 <w:noProof/>
                 <w:webHidden/>
               </w:rPr>
@@ -1573,6 +1699,7 @@
             </w:r>
             <w:r>
               <w:rPr>
+                <w:rFonts w:cstheme="minorHAnsi"/>
                 <w:noProof/>
                 <w:webHidden/>
               </w:rPr>
@@ -1580,12 +1707,14 @@
             </w:r>
             <w:r>
               <w:rPr>
-                <w:noProof/>
-                <w:webHidden/>
-              </w:rPr>
-            </w:r>
-            <w:r>
-              <w:rPr>
+                <w:rFonts w:cstheme="minorHAnsi"/>
+                <w:noProof/>
+                <w:webHidden/>
+              </w:rPr>
+            </w:r>
+            <w:r>
+              <w:rPr>
+                <w:rFonts w:cstheme="minorHAnsi"/>
                 <w:noProof/>
                 <w:webHidden/>
               </w:rPr>
@@ -1593,6 +1722,7 @@
             </w:r>
             <w:r>
               <w:rPr>
+                <w:rFonts w:cstheme="minorHAnsi"/>
                 <w:noProof/>
                 <w:webHidden/>
               </w:rPr>
@@ -1600,6 +1730,7 @@
             </w:r>
             <w:r>
               <w:rPr>
+                <w:rFonts w:cstheme="minorHAnsi"/>
                 <w:noProof/>
                 <w:webHidden/>
               </w:rPr>
@@ -1614,7 +1745,7 @@
               <w:tab w:val="right" w:leader="dot" w:pos="8494"/>
             </w:tabs>
             <w:rPr>
-              <w:rFonts w:eastAsiaTheme="minorEastAsia"/>
+              <w:rFonts w:eastAsiaTheme="minorEastAsia" w:cstheme="minorHAnsi"/>
               <w:noProof/>
               <w:lang w:eastAsia="es-ES"/>
             </w:rPr>
@@ -1623,12 +1754,14 @@
             <w:r>
               <w:rPr>
                 <w:rStyle w:val="Hipervnculo"/>
+                <w:rFonts w:cstheme="minorHAnsi"/>
                 <w:noProof/>
               </w:rPr>
               <w:t>Puzles</w:t>
             </w:r>
             <w:r>
               <w:rPr>
+                <w:rFonts w:cstheme="minorHAnsi"/>
                 <w:noProof/>
                 <w:webHidden/>
               </w:rPr>
@@ -1636,6 +1769,7 @@
             </w:r>
             <w:r>
               <w:rPr>
+                <w:rFonts w:cstheme="minorHAnsi"/>
                 <w:noProof/>
                 <w:webHidden/>
               </w:rPr>
@@ -1643,6 +1777,7 @@
             </w:r>
             <w:r>
               <w:rPr>
+                <w:rFonts w:cstheme="minorHAnsi"/>
                 <w:noProof/>
                 <w:webHidden/>
               </w:rPr>
@@ -1650,12 +1785,14 @@
             </w:r>
             <w:r>
               <w:rPr>
-                <w:noProof/>
-                <w:webHidden/>
-              </w:rPr>
-            </w:r>
-            <w:r>
-              <w:rPr>
+                <w:rFonts w:cstheme="minorHAnsi"/>
+                <w:noProof/>
+                <w:webHidden/>
+              </w:rPr>
+            </w:r>
+            <w:r>
+              <w:rPr>
+                <w:rFonts w:cstheme="minorHAnsi"/>
                 <w:noProof/>
                 <w:webHidden/>
               </w:rPr>
@@ -1663,6 +1800,7 @@
             </w:r>
             <w:r>
               <w:rPr>
+                <w:rFonts w:cstheme="minorHAnsi"/>
                 <w:noProof/>
                 <w:webHidden/>
               </w:rPr>
@@ -1670,6 +1808,7 @@
             </w:r>
             <w:r>
               <w:rPr>
+                <w:rFonts w:cstheme="minorHAnsi"/>
                 <w:noProof/>
                 <w:webHidden/>
               </w:rPr>
@@ -1684,7 +1823,7 @@
               <w:tab w:val="right" w:leader="dot" w:pos="8494"/>
             </w:tabs>
             <w:rPr>
-              <w:rFonts w:eastAsiaTheme="minorEastAsia"/>
+              <w:rFonts w:eastAsiaTheme="minorEastAsia" w:cstheme="minorHAnsi"/>
               <w:noProof/>
               <w:lang w:eastAsia="es-ES"/>
             </w:rPr>
@@ -1700,6 +1839,7 @@
             </w:r>
             <w:r>
               <w:rPr>
+                <w:rFonts w:cstheme="minorHAnsi"/>
                 <w:noProof/>
                 <w:webHidden/>
               </w:rPr>
@@ -1707,6 +1847,7 @@
             </w:r>
             <w:r>
               <w:rPr>
+                <w:rFonts w:cstheme="minorHAnsi"/>
                 <w:noProof/>
                 <w:webHidden/>
               </w:rPr>
@@ -1714,6 +1855,7 @@
             </w:r>
             <w:r>
               <w:rPr>
+                <w:rFonts w:cstheme="minorHAnsi"/>
                 <w:noProof/>
                 <w:webHidden/>
               </w:rPr>
@@ -1721,12 +1863,14 @@
             </w:r>
             <w:r>
               <w:rPr>
-                <w:noProof/>
-                <w:webHidden/>
-              </w:rPr>
-            </w:r>
-            <w:r>
-              <w:rPr>
+                <w:rFonts w:cstheme="minorHAnsi"/>
+                <w:noProof/>
+                <w:webHidden/>
+              </w:rPr>
+            </w:r>
+            <w:r>
+              <w:rPr>
+                <w:rFonts w:cstheme="minorHAnsi"/>
                 <w:noProof/>
                 <w:webHidden/>
               </w:rPr>
@@ -1734,6 +1878,7 @@
             </w:r>
             <w:r>
               <w:rPr>
+                <w:rFonts w:cstheme="minorHAnsi"/>
                 <w:noProof/>
                 <w:webHidden/>
               </w:rPr>
@@ -1741,6 +1886,7 @@
             </w:r>
             <w:r>
               <w:rPr>
+                <w:rFonts w:cstheme="minorHAnsi"/>
                 <w:noProof/>
                 <w:webHidden/>
               </w:rPr>
@@ -1755,7 +1901,7 @@
               <w:tab w:val="right" w:leader="dot" w:pos="8494"/>
             </w:tabs>
             <w:rPr>
-              <w:rFonts w:eastAsiaTheme="minorEastAsia"/>
+              <w:rFonts w:eastAsiaTheme="minorEastAsia" w:cstheme="minorHAnsi"/>
               <w:noProof/>
               <w:lang w:eastAsia="es-ES"/>
             </w:rPr>
@@ -1771,6 +1917,7 @@
             </w:r>
             <w:r>
               <w:rPr>
+                <w:rFonts w:cstheme="minorHAnsi"/>
                 <w:noProof/>
                 <w:webHidden/>
               </w:rPr>
@@ -1778,6 +1925,7 @@
             </w:r>
             <w:r>
               <w:rPr>
+                <w:rFonts w:cstheme="minorHAnsi"/>
                 <w:noProof/>
                 <w:webHidden/>
               </w:rPr>
@@ -1785,6 +1933,7 @@
             </w:r>
             <w:r>
               <w:rPr>
+                <w:rFonts w:cstheme="minorHAnsi"/>
                 <w:noProof/>
                 <w:webHidden/>
               </w:rPr>
@@ -1792,12 +1941,14 @@
             </w:r>
             <w:r>
               <w:rPr>
-                <w:noProof/>
-                <w:webHidden/>
-              </w:rPr>
-            </w:r>
-            <w:r>
-              <w:rPr>
+                <w:rFonts w:cstheme="minorHAnsi"/>
+                <w:noProof/>
+                <w:webHidden/>
+              </w:rPr>
+            </w:r>
+            <w:r>
+              <w:rPr>
+                <w:rFonts w:cstheme="minorHAnsi"/>
                 <w:noProof/>
                 <w:webHidden/>
               </w:rPr>
@@ -1805,6 +1956,7 @@
             </w:r>
             <w:r>
               <w:rPr>
+                <w:rFonts w:cstheme="minorHAnsi"/>
                 <w:noProof/>
                 <w:webHidden/>
               </w:rPr>
@@ -1812,6 +1964,7 @@
             </w:r>
             <w:r>
               <w:rPr>
+                <w:rFonts w:cstheme="minorHAnsi"/>
                 <w:noProof/>
                 <w:webHidden/>
               </w:rPr>
@@ -1826,7 +1979,7 @@
               <w:tab w:val="right" w:leader="dot" w:pos="8494"/>
             </w:tabs>
             <w:rPr>
-              <w:rFonts w:eastAsiaTheme="minorEastAsia"/>
+              <w:rFonts w:eastAsiaTheme="minorEastAsia" w:cstheme="minorHAnsi"/>
               <w:noProof/>
               <w:lang w:eastAsia="es-ES"/>
             </w:rPr>
@@ -1842,6 +1995,7 @@
             </w:r>
             <w:r>
               <w:rPr>
+                <w:rFonts w:cstheme="minorHAnsi"/>
                 <w:noProof/>
                 <w:webHidden/>
               </w:rPr>
@@ -1849,6 +2003,7 @@
             </w:r>
             <w:r>
               <w:rPr>
+                <w:rFonts w:cstheme="minorHAnsi"/>
                 <w:noProof/>
                 <w:webHidden/>
               </w:rPr>
@@ -1856,6 +2011,7 @@
             </w:r>
             <w:r>
               <w:rPr>
+                <w:rFonts w:cstheme="minorHAnsi"/>
                 <w:noProof/>
                 <w:webHidden/>
               </w:rPr>
@@ -1863,12 +2019,14 @@
             </w:r>
             <w:r>
               <w:rPr>
-                <w:noProof/>
-                <w:webHidden/>
-              </w:rPr>
-            </w:r>
-            <w:r>
-              <w:rPr>
+                <w:rFonts w:cstheme="minorHAnsi"/>
+                <w:noProof/>
+                <w:webHidden/>
+              </w:rPr>
+            </w:r>
+            <w:r>
+              <w:rPr>
+                <w:rFonts w:cstheme="minorHAnsi"/>
                 <w:noProof/>
                 <w:webHidden/>
               </w:rPr>
@@ -1876,6 +2034,7 @@
             </w:r>
             <w:r>
               <w:rPr>
+                <w:rFonts w:cstheme="minorHAnsi"/>
                 <w:noProof/>
                 <w:webHidden/>
               </w:rPr>
@@ -1883,6 +2042,7 @@
             </w:r>
             <w:r>
               <w:rPr>
+                <w:rFonts w:cstheme="minorHAnsi"/>
                 <w:noProof/>
                 <w:webHidden/>
               </w:rPr>
@@ -1897,7 +2057,7 @@
               <w:tab w:val="right" w:leader="dot" w:pos="8494"/>
             </w:tabs>
             <w:rPr>
-              <w:rFonts w:eastAsiaTheme="minorEastAsia"/>
+              <w:rFonts w:eastAsiaTheme="minorEastAsia" w:cstheme="minorHAnsi"/>
               <w:noProof/>
               <w:lang w:eastAsia="es-ES"/>
             </w:rPr>
@@ -1913,6 +2073,7 @@
             </w:r>
             <w:r>
               <w:rPr>
+                <w:rFonts w:cstheme="minorHAnsi"/>
                 <w:noProof/>
                 <w:webHidden/>
               </w:rPr>
@@ -1920,6 +2081,7 @@
             </w:r>
             <w:r>
               <w:rPr>
+                <w:rFonts w:cstheme="minorHAnsi"/>
                 <w:noProof/>
                 <w:webHidden/>
               </w:rPr>
@@ -1927,6 +2089,7 @@
             </w:r>
             <w:r>
               <w:rPr>
+                <w:rFonts w:cstheme="minorHAnsi"/>
                 <w:noProof/>
                 <w:webHidden/>
               </w:rPr>
@@ -1934,12 +2097,14 @@
             </w:r>
             <w:r>
               <w:rPr>
-                <w:noProof/>
-                <w:webHidden/>
-              </w:rPr>
-            </w:r>
-            <w:r>
-              <w:rPr>
+                <w:rFonts w:cstheme="minorHAnsi"/>
+                <w:noProof/>
+                <w:webHidden/>
+              </w:rPr>
+            </w:r>
+            <w:r>
+              <w:rPr>
+                <w:rFonts w:cstheme="minorHAnsi"/>
                 <w:noProof/>
                 <w:webHidden/>
               </w:rPr>
@@ -1947,6 +2112,7 @@
             </w:r>
             <w:r>
               <w:rPr>
+                <w:rFonts w:cstheme="minorHAnsi"/>
                 <w:noProof/>
                 <w:webHidden/>
               </w:rPr>
@@ -1954,6 +2120,7 @@
             </w:r>
             <w:r>
               <w:rPr>
+                <w:rFonts w:cstheme="minorHAnsi"/>
                 <w:noProof/>
                 <w:webHidden/>
               </w:rPr>
@@ -1968,7 +2135,7 @@
               <w:tab w:val="right" w:leader="dot" w:pos="8494"/>
             </w:tabs>
             <w:rPr>
-              <w:rFonts w:eastAsiaTheme="minorEastAsia"/>
+              <w:rFonts w:eastAsiaTheme="minorEastAsia" w:cstheme="minorHAnsi"/>
               <w:noProof/>
               <w:lang w:eastAsia="es-ES"/>
             </w:rPr>
@@ -1984,6 +2151,7 @@
             </w:r>
             <w:r>
               <w:rPr>
+                <w:rFonts w:cstheme="minorHAnsi"/>
                 <w:noProof/>
                 <w:webHidden/>
               </w:rPr>
@@ -1991,6 +2159,7 @@
             </w:r>
             <w:r>
               <w:rPr>
+                <w:rFonts w:cstheme="minorHAnsi"/>
                 <w:noProof/>
                 <w:webHidden/>
               </w:rPr>
@@ -1998,6 +2167,7 @@
             </w:r>
             <w:r>
               <w:rPr>
+                <w:rFonts w:cstheme="minorHAnsi"/>
                 <w:noProof/>
                 <w:webHidden/>
               </w:rPr>
@@ -2005,12 +2175,14 @@
             </w:r>
             <w:r>
               <w:rPr>
-                <w:noProof/>
-                <w:webHidden/>
-              </w:rPr>
-            </w:r>
-            <w:r>
-              <w:rPr>
+                <w:rFonts w:cstheme="minorHAnsi"/>
+                <w:noProof/>
+                <w:webHidden/>
+              </w:rPr>
+            </w:r>
+            <w:r>
+              <w:rPr>
+                <w:rFonts w:cstheme="minorHAnsi"/>
                 <w:noProof/>
                 <w:webHidden/>
               </w:rPr>
@@ -2018,6 +2190,7 @@
             </w:r>
             <w:r>
               <w:rPr>
+                <w:rFonts w:cstheme="minorHAnsi"/>
                 <w:noProof/>
                 <w:webHidden/>
               </w:rPr>
@@ -2025,6 +2198,7 @@
             </w:r>
             <w:r>
               <w:rPr>
+                <w:rFonts w:cstheme="minorHAnsi"/>
                 <w:noProof/>
                 <w:webHidden/>
               </w:rPr>
@@ -2039,7 +2213,7 @@
               <w:tab w:val="right" w:leader="dot" w:pos="8494"/>
             </w:tabs>
             <w:rPr>
-              <w:rFonts w:eastAsiaTheme="minorEastAsia"/>
+              <w:rFonts w:eastAsiaTheme="minorEastAsia" w:cstheme="minorHAnsi"/>
               <w:noProof/>
               <w:lang w:eastAsia="es-ES"/>
             </w:rPr>
@@ -2055,6 +2229,7 @@
             </w:r>
             <w:r>
               <w:rPr>
+                <w:rFonts w:cstheme="minorHAnsi"/>
                 <w:noProof/>
                 <w:webHidden/>
               </w:rPr>
@@ -2062,6 +2237,7 @@
             </w:r>
             <w:r>
               <w:rPr>
+                <w:rFonts w:cstheme="minorHAnsi"/>
                 <w:noProof/>
                 <w:webHidden/>
               </w:rPr>
@@ -2069,6 +2245,7 @@
             </w:r>
             <w:r>
               <w:rPr>
+                <w:rFonts w:cstheme="minorHAnsi"/>
                 <w:noProof/>
                 <w:webHidden/>
               </w:rPr>
@@ -2076,12 +2253,14 @@
             </w:r>
             <w:r>
               <w:rPr>
-                <w:noProof/>
-                <w:webHidden/>
-              </w:rPr>
-            </w:r>
-            <w:r>
-              <w:rPr>
+                <w:rFonts w:cstheme="minorHAnsi"/>
+                <w:noProof/>
+                <w:webHidden/>
+              </w:rPr>
+            </w:r>
+            <w:r>
+              <w:rPr>
+                <w:rFonts w:cstheme="minorHAnsi"/>
                 <w:noProof/>
                 <w:webHidden/>
               </w:rPr>
@@ -2089,6 +2268,7 @@
             </w:r>
             <w:r>
               <w:rPr>
+                <w:rFonts w:cstheme="minorHAnsi"/>
                 <w:noProof/>
                 <w:webHidden/>
               </w:rPr>
@@ -2096,6 +2276,7 @@
             </w:r>
             <w:r>
               <w:rPr>
+                <w:rFonts w:cstheme="minorHAnsi"/>
                 <w:noProof/>
                 <w:webHidden/>
               </w:rPr>
@@ -2110,7 +2291,7 @@
               <w:tab w:val="right" w:leader="dot" w:pos="8494"/>
             </w:tabs>
             <w:rPr>
-              <w:rFonts w:eastAsiaTheme="minorEastAsia"/>
+              <w:rFonts w:eastAsiaTheme="minorEastAsia" w:cstheme="minorHAnsi"/>
               <w:noProof/>
               <w:lang w:eastAsia="es-ES"/>
             </w:rPr>
@@ -2126,6 +2307,7 @@
             </w:r>
             <w:r>
               <w:rPr>
+                <w:rFonts w:cstheme="minorHAnsi"/>
                 <w:noProof/>
                 <w:webHidden/>
               </w:rPr>
@@ -2133,6 +2315,7 @@
             </w:r>
             <w:r>
               <w:rPr>
+                <w:rFonts w:cstheme="minorHAnsi"/>
                 <w:noProof/>
                 <w:webHidden/>
               </w:rPr>
@@ -2140,6 +2323,7 @@
             </w:r>
             <w:r>
               <w:rPr>
+                <w:rFonts w:cstheme="minorHAnsi"/>
                 <w:noProof/>
                 <w:webHidden/>
               </w:rPr>
@@ -2147,12 +2331,14 @@
             </w:r>
             <w:r>
               <w:rPr>
-                <w:noProof/>
-                <w:webHidden/>
-              </w:rPr>
-            </w:r>
-            <w:r>
-              <w:rPr>
+                <w:rFonts w:cstheme="minorHAnsi"/>
+                <w:noProof/>
+                <w:webHidden/>
+              </w:rPr>
+            </w:r>
+            <w:r>
+              <w:rPr>
+                <w:rFonts w:cstheme="minorHAnsi"/>
                 <w:noProof/>
                 <w:webHidden/>
               </w:rPr>
@@ -2160,6 +2346,7 @@
             </w:r>
             <w:r>
               <w:rPr>
+                <w:rFonts w:cstheme="minorHAnsi"/>
                 <w:noProof/>
                 <w:webHidden/>
               </w:rPr>
@@ -2167,6 +2354,7 @@
             </w:r>
             <w:r>
               <w:rPr>
+                <w:rFonts w:cstheme="minorHAnsi"/>
                 <w:noProof/>
                 <w:webHidden/>
               </w:rPr>
@@ -2181,7 +2369,7 @@
               <w:tab w:val="right" w:leader="dot" w:pos="8494"/>
             </w:tabs>
             <w:rPr>
-              <w:rFonts w:eastAsiaTheme="minorEastAsia"/>
+              <w:rFonts w:eastAsiaTheme="minorEastAsia" w:cstheme="minorHAnsi"/>
               <w:noProof/>
               <w:lang w:eastAsia="es-ES"/>
             </w:rPr>
@@ -2197,6 +2385,7 @@
             </w:r>
             <w:r>
               <w:rPr>
+                <w:rFonts w:cstheme="minorHAnsi"/>
                 <w:noProof/>
                 <w:webHidden/>
               </w:rPr>
@@ -2204,6 +2393,7 @@
             </w:r>
             <w:r>
               <w:rPr>
+                <w:rFonts w:cstheme="minorHAnsi"/>
                 <w:noProof/>
                 <w:webHidden/>
               </w:rPr>
@@ -2211,6 +2401,7 @@
             </w:r>
             <w:r>
               <w:rPr>
+                <w:rFonts w:cstheme="minorHAnsi"/>
                 <w:noProof/>
                 <w:webHidden/>
               </w:rPr>
@@ -2218,12 +2409,14 @@
             </w:r>
             <w:r>
               <w:rPr>
-                <w:noProof/>
-                <w:webHidden/>
-              </w:rPr>
-            </w:r>
-            <w:r>
-              <w:rPr>
+                <w:rFonts w:cstheme="minorHAnsi"/>
+                <w:noProof/>
+                <w:webHidden/>
+              </w:rPr>
+            </w:r>
+            <w:r>
+              <w:rPr>
+                <w:rFonts w:cstheme="minorHAnsi"/>
                 <w:noProof/>
                 <w:webHidden/>
               </w:rPr>
@@ -2231,6 +2424,7 @@
             </w:r>
             <w:r>
               <w:rPr>
+                <w:rFonts w:cstheme="minorHAnsi"/>
                 <w:noProof/>
                 <w:webHidden/>
               </w:rPr>
@@ -2238,6 +2432,7 @@
             </w:r>
             <w:r>
               <w:rPr>
+                <w:rFonts w:cstheme="minorHAnsi"/>
                 <w:noProof/>
                 <w:webHidden/>
               </w:rPr>
@@ -2252,7 +2447,7 @@
               <w:tab w:val="right" w:leader="dot" w:pos="8494"/>
             </w:tabs>
             <w:rPr>
-              <w:rFonts w:eastAsiaTheme="minorEastAsia"/>
+              <w:rFonts w:eastAsiaTheme="minorEastAsia" w:cstheme="minorHAnsi"/>
               <w:noProof/>
               <w:lang w:eastAsia="es-ES"/>
             </w:rPr>
@@ -2268,6 +2463,7 @@
             </w:r>
             <w:r>
               <w:rPr>
+                <w:rFonts w:cstheme="minorHAnsi"/>
                 <w:noProof/>
                 <w:webHidden/>
               </w:rPr>
@@ -2275,6 +2471,7 @@
             </w:r>
             <w:r>
               <w:rPr>
+                <w:rFonts w:cstheme="minorHAnsi"/>
                 <w:noProof/>
                 <w:webHidden/>
               </w:rPr>
@@ -2282,6 +2479,7 @@
             </w:r>
             <w:r>
               <w:rPr>
+                <w:rFonts w:cstheme="minorHAnsi"/>
                 <w:noProof/>
                 <w:webHidden/>
               </w:rPr>
@@ -2289,12 +2487,14 @@
             </w:r>
             <w:r>
               <w:rPr>
-                <w:noProof/>
-                <w:webHidden/>
-              </w:rPr>
-            </w:r>
-            <w:r>
-              <w:rPr>
+                <w:rFonts w:cstheme="minorHAnsi"/>
+                <w:noProof/>
+                <w:webHidden/>
+              </w:rPr>
+            </w:r>
+            <w:r>
+              <w:rPr>
+                <w:rFonts w:cstheme="minorHAnsi"/>
                 <w:noProof/>
                 <w:webHidden/>
               </w:rPr>
@@ -2302,6 +2502,7 @@
             </w:r>
             <w:r>
               <w:rPr>
+                <w:rFonts w:cstheme="minorHAnsi"/>
                 <w:noProof/>
                 <w:webHidden/>
               </w:rPr>
@@ -2309,6 +2510,7 @@
             </w:r>
             <w:r>
               <w:rPr>
+                <w:rFonts w:cstheme="minorHAnsi"/>
                 <w:noProof/>
                 <w:webHidden/>
               </w:rPr>
@@ -2323,7 +2525,7 @@
               <w:tab w:val="right" w:leader="dot" w:pos="8494"/>
             </w:tabs>
             <w:rPr>
-              <w:rFonts w:eastAsiaTheme="minorEastAsia"/>
+              <w:rFonts w:eastAsiaTheme="minorEastAsia" w:cstheme="minorHAnsi"/>
               <w:noProof/>
               <w:lang w:eastAsia="es-ES"/>
             </w:rPr>
@@ -2339,6 +2541,7 @@
             </w:r>
             <w:r>
               <w:rPr>
+                <w:rFonts w:cstheme="minorHAnsi"/>
                 <w:noProof/>
                 <w:webHidden/>
               </w:rPr>
@@ -2346,6 +2549,7 @@
             </w:r>
             <w:r>
               <w:rPr>
+                <w:rFonts w:cstheme="minorHAnsi"/>
                 <w:noProof/>
                 <w:webHidden/>
               </w:rPr>
@@ -2353,6 +2557,7 @@
             </w:r>
             <w:r>
               <w:rPr>
+                <w:rFonts w:cstheme="minorHAnsi"/>
                 <w:noProof/>
                 <w:webHidden/>
               </w:rPr>
@@ -2360,12 +2565,14 @@
             </w:r>
             <w:r>
               <w:rPr>
-                <w:noProof/>
-                <w:webHidden/>
-              </w:rPr>
-            </w:r>
-            <w:r>
-              <w:rPr>
+                <w:rFonts w:cstheme="minorHAnsi"/>
+                <w:noProof/>
+                <w:webHidden/>
+              </w:rPr>
+            </w:r>
+            <w:r>
+              <w:rPr>
+                <w:rFonts w:cstheme="minorHAnsi"/>
                 <w:noProof/>
                 <w:webHidden/>
               </w:rPr>
@@ -2373,6 +2580,7 @@
             </w:r>
             <w:r>
               <w:rPr>
+                <w:rFonts w:cstheme="minorHAnsi"/>
                 <w:noProof/>
                 <w:webHidden/>
               </w:rPr>
@@ -2380,6 +2588,7 @@
             </w:r>
             <w:r>
               <w:rPr>
+                <w:rFonts w:cstheme="minorHAnsi"/>
                 <w:noProof/>
                 <w:webHidden/>
               </w:rPr>
@@ -2394,7 +2603,7 @@
               <w:tab w:val="right" w:leader="dot" w:pos="8494"/>
             </w:tabs>
             <w:rPr>
-              <w:rFonts w:eastAsiaTheme="minorEastAsia"/>
+              <w:rFonts w:eastAsiaTheme="minorEastAsia" w:cstheme="minorHAnsi"/>
               <w:noProof/>
               <w:lang w:eastAsia="es-ES"/>
             </w:rPr>
@@ -2410,6 +2619,7 @@
             </w:r>
             <w:r>
               <w:rPr>
+                <w:rFonts w:cstheme="minorHAnsi"/>
                 <w:noProof/>
                 <w:webHidden/>
               </w:rPr>
@@ -2417,6 +2627,7 @@
             </w:r>
             <w:r>
               <w:rPr>
+                <w:rFonts w:cstheme="minorHAnsi"/>
                 <w:noProof/>
                 <w:webHidden/>
               </w:rPr>
@@ -2424,6 +2635,7 @@
             </w:r>
             <w:r>
               <w:rPr>
+                <w:rFonts w:cstheme="minorHAnsi"/>
                 <w:noProof/>
                 <w:webHidden/>
               </w:rPr>
@@ -2431,12 +2643,14 @@
             </w:r>
             <w:r>
               <w:rPr>
-                <w:noProof/>
-                <w:webHidden/>
-              </w:rPr>
-            </w:r>
-            <w:r>
-              <w:rPr>
+                <w:rFonts w:cstheme="minorHAnsi"/>
+                <w:noProof/>
+                <w:webHidden/>
+              </w:rPr>
+            </w:r>
+            <w:r>
+              <w:rPr>
+                <w:rFonts w:cstheme="minorHAnsi"/>
                 <w:noProof/>
                 <w:webHidden/>
               </w:rPr>
@@ -2444,6 +2658,7 @@
             </w:r>
             <w:r>
               <w:rPr>
+                <w:rFonts w:cstheme="minorHAnsi"/>
                 <w:noProof/>
                 <w:webHidden/>
               </w:rPr>
@@ -2451,6 +2666,7 @@
             </w:r>
             <w:r>
               <w:rPr>
+                <w:rFonts w:cstheme="minorHAnsi"/>
                 <w:noProof/>
                 <w:webHidden/>
               </w:rPr>
@@ -2465,7 +2681,7 @@
               <w:tab w:val="right" w:leader="dot" w:pos="8494"/>
             </w:tabs>
             <w:rPr>
-              <w:rFonts w:eastAsiaTheme="minorEastAsia"/>
+              <w:rFonts w:eastAsiaTheme="minorEastAsia" w:cstheme="minorHAnsi"/>
               <w:noProof/>
               <w:lang w:eastAsia="es-ES"/>
             </w:rPr>
@@ -2481,6 +2697,7 @@
             </w:r>
             <w:r>
               <w:rPr>
+                <w:rFonts w:cstheme="minorHAnsi"/>
                 <w:noProof/>
                 <w:webHidden/>
               </w:rPr>
@@ -2488,6 +2705,7 @@
             </w:r>
             <w:r>
               <w:rPr>
+                <w:rFonts w:cstheme="minorHAnsi"/>
                 <w:noProof/>
                 <w:webHidden/>
               </w:rPr>
@@ -2495,6 +2713,7 @@
             </w:r>
             <w:r>
               <w:rPr>
+                <w:rFonts w:cstheme="minorHAnsi"/>
                 <w:noProof/>
                 <w:webHidden/>
               </w:rPr>
@@ -2502,12 +2721,14 @@
             </w:r>
             <w:r>
               <w:rPr>
-                <w:noProof/>
-                <w:webHidden/>
-              </w:rPr>
-            </w:r>
-            <w:r>
-              <w:rPr>
+                <w:rFonts w:cstheme="minorHAnsi"/>
+                <w:noProof/>
+                <w:webHidden/>
+              </w:rPr>
+            </w:r>
+            <w:r>
+              <w:rPr>
+                <w:rFonts w:cstheme="minorHAnsi"/>
                 <w:noProof/>
                 <w:webHidden/>
               </w:rPr>
@@ -2515,6 +2736,7 @@
             </w:r>
             <w:r>
               <w:rPr>
+                <w:rFonts w:cstheme="minorHAnsi"/>
                 <w:noProof/>
                 <w:webHidden/>
               </w:rPr>
@@ -2522,6 +2744,7 @@
             </w:r>
             <w:r>
               <w:rPr>
+                <w:rFonts w:cstheme="minorHAnsi"/>
                 <w:noProof/>
                 <w:webHidden/>
               </w:rPr>
@@ -2536,7 +2759,7 @@
               <w:tab w:val="right" w:leader="dot" w:pos="8494"/>
             </w:tabs>
             <w:rPr>
-              <w:rFonts w:eastAsiaTheme="minorEastAsia"/>
+              <w:rFonts w:eastAsiaTheme="minorEastAsia" w:cstheme="minorHAnsi"/>
               <w:noProof/>
               <w:lang w:eastAsia="es-ES"/>
             </w:rPr>
@@ -2552,6 +2775,7 @@
             </w:r>
             <w:r>
               <w:rPr>
+                <w:rFonts w:cstheme="minorHAnsi"/>
                 <w:noProof/>
                 <w:webHidden/>
               </w:rPr>
@@ -2559,6 +2783,7 @@
             </w:r>
             <w:r>
               <w:rPr>
+                <w:rFonts w:cstheme="minorHAnsi"/>
                 <w:noProof/>
                 <w:webHidden/>
               </w:rPr>
@@ -2566,6 +2791,7 @@
             </w:r>
             <w:r>
               <w:rPr>
+                <w:rFonts w:cstheme="minorHAnsi"/>
                 <w:noProof/>
                 <w:webHidden/>
               </w:rPr>
@@ -2573,12 +2799,14 @@
             </w:r>
             <w:r>
               <w:rPr>
-                <w:noProof/>
-                <w:webHidden/>
-              </w:rPr>
-            </w:r>
-            <w:r>
-              <w:rPr>
+                <w:rFonts w:cstheme="minorHAnsi"/>
+                <w:noProof/>
+                <w:webHidden/>
+              </w:rPr>
+            </w:r>
+            <w:r>
+              <w:rPr>
+                <w:rFonts w:cstheme="minorHAnsi"/>
                 <w:noProof/>
                 <w:webHidden/>
               </w:rPr>
@@ -2586,6 +2814,7 @@
             </w:r>
             <w:r>
               <w:rPr>
+                <w:rFonts w:cstheme="minorHAnsi"/>
                 <w:noProof/>
                 <w:webHidden/>
               </w:rPr>
@@ -2593,6 +2822,7 @@
             </w:r>
             <w:r>
               <w:rPr>
+                <w:rFonts w:cstheme="minorHAnsi"/>
                 <w:noProof/>
                 <w:webHidden/>
               </w:rPr>
@@ -2607,7 +2837,7 @@
               <w:tab w:val="right" w:leader="dot" w:pos="8494"/>
             </w:tabs>
             <w:rPr>
-              <w:rFonts w:eastAsiaTheme="minorEastAsia"/>
+              <w:rFonts w:eastAsiaTheme="minorEastAsia" w:cstheme="minorHAnsi"/>
               <w:noProof/>
               <w:lang w:eastAsia="es-ES"/>
             </w:rPr>
@@ -2623,6 +2853,7 @@
             </w:r>
             <w:r>
               <w:rPr>
+                <w:rFonts w:cstheme="minorHAnsi"/>
                 <w:noProof/>
                 <w:webHidden/>
               </w:rPr>
@@ -2630,6 +2861,7 @@
             </w:r>
             <w:r>
               <w:rPr>
+                <w:rFonts w:cstheme="minorHAnsi"/>
                 <w:noProof/>
                 <w:webHidden/>
               </w:rPr>
@@ -2637,6 +2869,7 @@
             </w:r>
             <w:r>
               <w:rPr>
+                <w:rFonts w:cstheme="minorHAnsi"/>
                 <w:noProof/>
                 <w:webHidden/>
               </w:rPr>
@@ -2644,12 +2877,14 @@
             </w:r>
             <w:r>
               <w:rPr>
-                <w:noProof/>
-                <w:webHidden/>
-              </w:rPr>
-            </w:r>
-            <w:r>
-              <w:rPr>
+                <w:rFonts w:cstheme="minorHAnsi"/>
+                <w:noProof/>
+                <w:webHidden/>
+              </w:rPr>
+            </w:r>
+            <w:r>
+              <w:rPr>
+                <w:rFonts w:cstheme="minorHAnsi"/>
                 <w:noProof/>
                 <w:webHidden/>
               </w:rPr>
@@ -2657,6 +2892,7 @@
             </w:r>
             <w:r>
               <w:rPr>
+                <w:rFonts w:cstheme="minorHAnsi"/>
                 <w:noProof/>
                 <w:webHidden/>
               </w:rPr>
@@ -2664,6 +2900,7 @@
             </w:r>
             <w:r>
               <w:rPr>
+                <w:rFonts w:cstheme="minorHAnsi"/>
                 <w:noProof/>
                 <w:webHidden/>
               </w:rPr>
@@ -2678,7 +2915,7 @@
               <w:tab w:val="right" w:leader="dot" w:pos="8494"/>
             </w:tabs>
             <w:rPr>
-              <w:rFonts w:eastAsiaTheme="minorEastAsia"/>
+              <w:rFonts w:eastAsiaTheme="minorEastAsia" w:cstheme="minorHAnsi"/>
               <w:noProof/>
               <w:lang w:eastAsia="es-ES"/>
             </w:rPr>
@@ -2694,6 +2931,7 @@
             </w:r>
             <w:r>
               <w:rPr>
+                <w:rFonts w:cstheme="minorHAnsi"/>
                 <w:noProof/>
                 <w:webHidden/>
               </w:rPr>
@@ -2701,6 +2939,7 @@
             </w:r>
             <w:r>
               <w:rPr>
+                <w:rFonts w:cstheme="minorHAnsi"/>
                 <w:noProof/>
                 <w:webHidden/>
               </w:rPr>
@@ -2708,6 +2947,7 @@
             </w:r>
             <w:r>
               <w:rPr>
+                <w:rFonts w:cstheme="minorHAnsi"/>
                 <w:noProof/>
                 <w:webHidden/>
               </w:rPr>
@@ -2715,12 +2955,14 @@
             </w:r>
             <w:r>
               <w:rPr>
-                <w:noProof/>
-                <w:webHidden/>
-              </w:rPr>
-            </w:r>
-            <w:r>
-              <w:rPr>
+                <w:rFonts w:cstheme="minorHAnsi"/>
+                <w:noProof/>
+                <w:webHidden/>
+              </w:rPr>
+            </w:r>
+            <w:r>
+              <w:rPr>
+                <w:rFonts w:cstheme="minorHAnsi"/>
                 <w:noProof/>
                 <w:webHidden/>
               </w:rPr>
@@ -2728,6 +2970,7 @@
             </w:r>
             <w:r>
               <w:rPr>
+                <w:rFonts w:cstheme="minorHAnsi"/>
                 <w:noProof/>
                 <w:webHidden/>
               </w:rPr>
@@ -2735,6 +2978,7 @@
             </w:r>
             <w:r>
               <w:rPr>
+                <w:rFonts w:cstheme="minorHAnsi"/>
                 <w:noProof/>
                 <w:webHidden/>
               </w:rPr>
@@ -2749,7 +2993,7 @@
               <w:tab w:val="right" w:leader="dot" w:pos="8494"/>
             </w:tabs>
             <w:rPr>
-              <w:rFonts w:eastAsiaTheme="minorEastAsia"/>
+              <w:rFonts w:eastAsiaTheme="minorEastAsia" w:cstheme="minorHAnsi"/>
               <w:noProof/>
               <w:lang w:eastAsia="es-ES"/>
             </w:rPr>
@@ -2765,6 +3009,7 @@
             </w:r>
             <w:r>
               <w:rPr>
+                <w:rFonts w:cstheme="minorHAnsi"/>
                 <w:noProof/>
                 <w:webHidden/>
               </w:rPr>
@@ -2772,6 +3017,7 @@
             </w:r>
             <w:r>
               <w:rPr>
+                <w:rFonts w:cstheme="minorHAnsi"/>
                 <w:noProof/>
                 <w:webHidden/>
               </w:rPr>
@@ -2779,6 +3025,7 @@
             </w:r>
             <w:r>
               <w:rPr>
+                <w:rFonts w:cstheme="minorHAnsi"/>
                 <w:noProof/>
                 <w:webHidden/>
               </w:rPr>
@@ -2786,12 +3033,14 @@
             </w:r>
             <w:r>
               <w:rPr>
-                <w:noProof/>
-                <w:webHidden/>
-              </w:rPr>
-            </w:r>
-            <w:r>
-              <w:rPr>
+                <w:rFonts w:cstheme="minorHAnsi"/>
+                <w:noProof/>
+                <w:webHidden/>
+              </w:rPr>
+            </w:r>
+            <w:r>
+              <w:rPr>
+                <w:rFonts w:cstheme="minorHAnsi"/>
                 <w:noProof/>
                 <w:webHidden/>
               </w:rPr>
@@ -2799,6 +3048,7 @@
             </w:r>
             <w:r>
               <w:rPr>
+                <w:rFonts w:cstheme="minorHAnsi"/>
                 <w:noProof/>
                 <w:webHidden/>
               </w:rPr>
@@ -2806,6 +3056,7 @@
             </w:r>
             <w:r>
               <w:rPr>
+                <w:rFonts w:cstheme="minorHAnsi"/>
                 <w:noProof/>
                 <w:webHidden/>
               </w:rPr>
@@ -2820,7 +3071,7 @@
               <w:tab w:val="right" w:leader="dot" w:pos="8494"/>
             </w:tabs>
             <w:rPr>
-              <w:rFonts w:eastAsiaTheme="minorEastAsia"/>
+              <w:rFonts w:eastAsiaTheme="minorEastAsia" w:cstheme="minorHAnsi"/>
               <w:noProof/>
               <w:lang w:eastAsia="es-ES"/>
             </w:rPr>
@@ -2836,6 +3087,7 @@
             </w:r>
             <w:r>
               <w:rPr>
+                <w:rFonts w:cstheme="minorHAnsi"/>
                 <w:noProof/>
                 <w:webHidden/>
               </w:rPr>
@@ -2843,6 +3095,7 @@
             </w:r>
             <w:r>
               <w:rPr>
+                <w:rFonts w:cstheme="minorHAnsi"/>
                 <w:noProof/>
                 <w:webHidden/>
               </w:rPr>
@@ -2850,6 +3103,7 @@
             </w:r>
             <w:r>
               <w:rPr>
+                <w:rFonts w:cstheme="minorHAnsi"/>
                 <w:noProof/>
                 <w:webHidden/>
               </w:rPr>
@@ -2857,12 +3111,14 @@
             </w:r>
             <w:r>
               <w:rPr>
-                <w:noProof/>
-                <w:webHidden/>
-              </w:rPr>
-            </w:r>
-            <w:r>
-              <w:rPr>
+                <w:rFonts w:cstheme="minorHAnsi"/>
+                <w:noProof/>
+                <w:webHidden/>
+              </w:rPr>
+            </w:r>
+            <w:r>
+              <w:rPr>
+                <w:rFonts w:cstheme="minorHAnsi"/>
                 <w:noProof/>
                 <w:webHidden/>
               </w:rPr>
@@ -2870,6 +3126,7 @@
             </w:r>
             <w:r>
               <w:rPr>
+                <w:rFonts w:cstheme="minorHAnsi"/>
                 <w:noProof/>
                 <w:webHidden/>
               </w:rPr>
@@ -2877,6 +3134,7 @@
             </w:r>
             <w:r>
               <w:rPr>
+                <w:rFonts w:cstheme="minorHAnsi"/>
                 <w:noProof/>
                 <w:webHidden/>
               </w:rPr>
@@ -2891,7 +3149,7 @@
               <w:tab w:val="right" w:leader="dot" w:pos="8494"/>
             </w:tabs>
             <w:rPr>
-              <w:rFonts w:eastAsiaTheme="minorEastAsia"/>
+              <w:rFonts w:eastAsiaTheme="minorEastAsia" w:cstheme="minorHAnsi"/>
               <w:noProof/>
               <w:lang w:eastAsia="es-ES"/>
             </w:rPr>
@@ -2907,6 +3165,7 @@
             </w:r>
             <w:r>
               <w:rPr>
+                <w:rFonts w:cstheme="minorHAnsi"/>
                 <w:noProof/>
                 <w:webHidden/>
               </w:rPr>
@@ -2914,6 +3173,7 @@
             </w:r>
             <w:r>
               <w:rPr>
+                <w:rFonts w:cstheme="minorHAnsi"/>
                 <w:noProof/>
                 <w:webHidden/>
               </w:rPr>
@@ -2921,6 +3181,7 @@
             </w:r>
             <w:r>
               <w:rPr>
+                <w:rFonts w:cstheme="minorHAnsi"/>
                 <w:noProof/>
                 <w:webHidden/>
               </w:rPr>
@@ -2928,12 +3189,14 @@
             </w:r>
             <w:r>
               <w:rPr>
-                <w:noProof/>
-                <w:webHidden/>
-              </w:rPr>
-            </w:r>
-            <w:r>
-              <w:rPr>
+                <w:rFonts w:cstheme="minorHAnsi"/>
+                <w:noProof/>
+                <w:webHidden/>
+              </w:rPr>
+            </w:r>
+            <w:r>
+              <w:rPr>
+                <w:rFonts w:cstheme="minorHAnsi"/>
                 <w:noProof/>
                 <w:webHidden/>
               </w:rPr>
@@ -2941,6 +3204,7 @@
             </w:r>
             <w:r>
               <w:rPr>
+                <w:rFonts w:cstheme="minorHAnsi"/>
                 <w:noProof/>
                 <w:webHidden/>
               </w:rPr>
@@ -2948,6 +3212,7 @@
             </w:r>
             <w:r>
               <w:rPr>
+                <w:rFonts w:cstheme="minorHAnsi"/>
                 <w:noProof/>
                 <w:webHidden/>
               </w:rPr>
@@ -2962,7 +3227,7 @@
               <w:tab w:val="right" w:leader="dot" w:pos="8494"/>
             </w:tabs>
             <w:rPr>
-              <w:rFonts w:eastAsiaTheme="minorEastAsia"/>
+              <w:rFonts w:eastAsiaTheme="minorEastAsia" w:cstheme="minorHAnsi"/>
               <w:noProof/>
               <w:lang w:eastAsia="es-ES"/>
             </w:rPr>
@@ -2978,6 +3243,7 @@
             </w:r>
             <w:r>
               <w:rPr>
+                <w:rFonts w:cstheme="minorHAnsi"/>
                 <w:noProof/>
                 <w:webHidden/>
               </w:rPr>
@@ -2985,6 +3251,7 @@
             </w:r>
             <w:r>
               <w:rPr>
+                <w:rFonts w:cstheme="minorHAnsi"/>
                 <w:noProof/>
                 <w:webHidden/>
               </w:rPr>
@@ -2992,6 +3259,7 @@
             </w:r>
             <w:r>
               <w:rPr>
+                <w:rFonts w:cstheme="minorHAnsi"/>
                 <w:noProof/>
                 <w:webHidden/>
               </w:rPr>
@@ -2999,12 +3267,14 @@
             </w:r>
             <w:r>
               <w:rPr>
-                <w:noProof/>
-                <w:webHidden/>
-              </w:rPr>
-            </w:r>
-            <w:r>
-              <w:rPr>
+                <w:rFonts w:cstheme="minorHAnsi"/>
+                <w:noProof/>
+                <w:webHidden/>
+              </w:rPr>
+            </w:r>
+            <w:r>
+              <w:rPr>
+                <w:rFonts w:cstheme="minorHAnsi"/>
                 <w:noProof/>
                 <w:webHidden/>
               </w:rPr>
@@ -3012,6 +3282,7 @@
             </w:r>
             <w:r>
               <w:rPr>
+                <w:rFonts w:cstheme="minorHAnsi"/>
                 <w:noProof/>
                 <w:webHidden/>
               </w:rPr>
@@ -3019,6 +3290,7 @@
             </w:r>
             <w:r>
               <w:rPr>
+                <w:rFonts w:cstheme="minorHAnsi"/>
                 <w:noProof/>
                 <w:webHidden/>
               </w:rPr>
@@ -3033,7 +3305,7 @@
               <w:tab w:val="right" w:leader="dot" w:pos="8494"/>
             </w:tabs>
             <w:rPr>
-              <w:rFonts w:eastAsiaTheme="minorEastAsia"/>
+              <w:rFonts w:eastAsiaTheme="minorEastAsia" w:cstheme="minorHAnsi"/>
               <w:noProof/>
               <w:lang w:eastAsia="es-ES"/>
             </w:rPr>
@@ -3049,6 +3321,7 @@
             </w:r>
             <w:r>
               <w:rPr>
+                <w:rFonts w:cstheme="minorHAnsi"/>
                 <w:noProof/>
                 <w:webHidden/>
               </w:rPr>
@@ -3056,6 +3329,7 @@
             </w:r>
             <w:r>
               <w:rPr>
+                <w:rFonts w:cstheme="minorHAnsi"/>
                 <w:noProof/>
                 <w:webHidden/>
               </w:rPr>
@@ -3063,6 +3337,7 @@
             </w:r>
             <w:r>
               <w:rPr>
+                <w:rFonts w:cstheme="minorHAnsi"/>
                 <w:noProof/>
                 <w:webHidden/>
               </w:rPr>
@@ -3070,12 +3345,14 @@
             </w:r>
             <w:r>
               <w:rPr>
-                <w:noProof/>
-                <w:webHidden/>
-              </w:rPr>
-            </w:r>
-            <w:r>
-              <w:rPr>
+                <w:rFonts w:cstheme="minorHAnsi"/>
+                <w:noProof/>
+                <w:webHidden/>
+              </w:rPr>
+            </w:r>
+            <w:r>
+              <w:rPr>
+                <w:rFonts w:cstheme="minorHAnsi"/>
                 <w:noProof/>
                 <w:webHidden/>
               </w:rPr>
@@ -3083,6 +3360,7 @@
             </w:r>
             <w:r>
               <w:rPr>
+                <w:rFonts w:cstheme="minorHAnsi"/>
                 <w:noProof/>
                 <w:webHidden/>
               </w:rPr>
@@ -3090,6 +3368,7 @@
             </w:r>
             <w:r>
               <w:rPr>
+                <w:rFonts w:cstheme="minorHAnsi"/>
                 <w:noProof/>
                 <w:webHidden/>
               </w:rPr>
@@ -3104,7 +3383,7 @@
               <w:tab w:val="right" w:leader="dot" w:pos="8494"/>
             </w:tabs>
             <w:rPr>
-              <w:rFonts w:eastAsiaTheme="minorEastAsia"/>
+              <w:rFonts w:eastAsiaTheme="minorEastAsia" w:cstheme="minorHAnsi"/>
               <w:noProof/>
               <w:lang w:eastAsia="es-ES"/>
             </w:rPr>
@@ -3120,6 +3399,7 @@
             </w:r>
             <w:r>
               <w:rPr>
+                <w:rFonts w:cstheme="minorHAnsi"/>
                 <w:noProof/>
                 <w:webHidden/>
               </w:rPr>
@@ -3127,6 +3407,7 @@
             </w:r>
             <w:r>
               <w:rPr>
+                <w:rFonts w:cstheme="minorHAnsi"/>
                 <w:noProof/>
                 <w:webHidden/>
               </w:rPr>
@@ -3134,6 +3415,7 @@
             </w:r>
             <w:r>
               <w:rPr>
+                <w:rFonts w:cstheme="minorHAnsi"/>
                 <w:noProof/>
                 <w:webHidden/>
               </w:rPr>
@@ -3141,12 +3423,14 @@
             </w:r>
             <w:r>
               <w:rPr>
-                <w:noProof/>
-                <w:webHidden/>
-              </w:rPr>
-            </w:r>
-            <w:r>
-              <w:rPr>
+                <w:rFonts w:cstheme="minorHAnsi"/>
+                <w:noProof/>
+                <w:webHidden/>
+              </w:rPr>
+            </w:r>
+            <w:r>
+              <w:rPr>
+                <w:rFonts w:cstheme="minorHAnsi"/>
                 <w:noProof/>
                 <w:webHidden/>
               </w:rPr>
@@ -3154,6 +3438,7 @@
             </w:r>
             <w:r>
               <w:rPr>
+                <w:rFonts w:cstheme="minorHAnsi"/>
                 <w:noProof/>
                 <w:webHidden/>
               </w:rPr>
@@ -3161,6 +3446,7 @@
             </w:r>
             <w:r>
               <w:rPr>
+                <w:rFonts w:cstheme="minorHAnsi"/>
                 <w:noProof/>
                 <w:webHidden/>
               </w:rPr>
@@ -3175,7 +3461,7 @@
               <w:tab w:val="right" w:leader="dot" w:pos="8494"/>
             </w:tabs>
             <w:rPr>
-              <w:rFonts w:eastAsiaTheme="minorEastAsia"/>
+              <w:rFonts w:eastAsiaTheme="minorEastAsia" w:cstheme="minorHAnsi"/>
               <w:noProof/>
               <w:lang w:eastAsia="es-ES"/>
             </w:rPr>
@@ -3184,12 +3470,14 @@
             <w:r>
               <w:rPr>
                 <w:rStyle w:val="Hipervnculo"/>
+                <w:rFonts w:cstheme="minorHAnsi"/>
                 <w:noProof/>
               </w:rPr>
               <w:t>Interfaz</w:t>
             </w:r>
             <w:r>
               <w:rPr>
+                <w:rFonts w:cstheme="minorHAnsi"/>
                 <w:noProof/>
                 <w:webHidden/>
               </w:rPr>
@@ -3197,6 +3485,7 @@
             </w:r>
             <w:r>
               <w:rPr>
+                <w:rFonts w:cstheme="minorHAnsi"/>
                 <w:noProof/>
                 <w:webHidden/>
               </w:rPr>
@@ -3204,6 +3493,7 @@
             </w:r>
             <w:r>
               <w:rPr>
+                <w:rFonts w:cstheme="minorHAnsi"/>
                 <w:noProof/>
                 <w:webHidden/>
               </w:rPr>
@@ -3211,12 +3501,14 @@
             </w:r>
             <w:r>
               <w:rPr>
-                <w:noProof/>
-                <w:webHidden/>
-              </w:rPr>
-            </w:r>
-            <w:r>
-              <w:rPr>
+                <w:rFonts w:cstheme="minorHAnsi"/>
+                <w:noProof/>
+                <w:webHidden/>
+              </w:rPr>
+            </w:r>
+            <w:r>
+              <w:rPr>
+                <w:rFonts w:cstheme="minorHAnsi"/>
                 <w:noProof/>
                 <w:webHidden/>
               </w:rPr>
@@ -3224,6 +3516,7 @@
             </w:r>
             <w:r>
               <w:rPr>
+                <w:rFonts w:cstheme="minorHAnsi"/>
                 <w:noProof/>
                 <w:webHidden/>
               </w:rPr>
@@ -3231,6 +3524,7 @@
             </w:r>
             <w:r>
               <w:rPr>
+                <w:rFonts w:cstheme="minorHAnsi"/>
                 <w:noProof/>
                 <w:webHidden/>
               </w:rPr>
@@ -3245,7 +3539,7 @@
               <w:tab w:val="right" w:leader="dot" w:pos="8494"/>
             </w:tabs>
             <w:rPr>
-              <w:rFonts w:eastAsiaTheme="minorEastAsia"/>
+              <w:rFonts w:eastAsiaTheme="minorEastAsia" w:cstheme="minorHAnsi"/>
               <w:noProof/>
               <w:lang w:eastAsia="es-ES"/>
             </w:rPr>
@@ -3254,12 +3548,14 @@
             <w:r>
               <w:rPr>
                 <w:rStyle w:val="Hipervnculo"/>
+                <w:rFonts w:cstheme="minorHAnsi"/>
                 <w:noProof/>
               </w:rPr>
               <w:t>Niveles:</w:t>
             </w:r>
             <w:r>
               <w:rPr>
+                <w:rFonts w:cstheme="minorHAnsi"/>
                 <w:noProof/>
                 <w:webHidden/>
               </w:rPr>
@@ -3267,6 +3563,7 @@
             </w:r>
             <w:r>
               <w:rPr>
+                <w:rFonts w:cstheme="minorHAnsi"/>
                 <w:noProof/>
                 <w:webHidden/>
               </w:rPr>
@@ -3274,6 +3571,7 @@
             </w:r>
             <w:r>
               <w:rPr>
+                <w:rFonts w:cstheme="minorHAnsi"/>
                 <w:noProof/>
                 <w:webHidden/>
               </w:rPr>
@@ -3281,12 +3579,14 @@
             </w:r>
             <w:r>
               <w:rPr>
-                <w:noProof/>
-                <w:webHidden/>
-              </w:rPr>
-            </w:r>
-            <w:r>
-              <w:rPr>
+                <w:rFonts w:cstheme="minorHAnsi"/>
+                <w:noProof/>
+                <w:webHidden/>
+              </w:rPr>
+            </w:r>
+            <w:r>
+              <w:rPr>
+                <w:rFonts w:cstheme="minorHAnsi"/>
                 <w:noProof/>
                 <w:webHidden/>
               </w:rPr>
@@ -3294,6 +3594,7 @@
             </w:r>
             <w:r>
               <w:rPr>
+                <w:rFonts w:cstheme="minorHAnsi"/>
                 <w:noProof/>
                 <w:webHidden/>
               </w:rPr>
@@ -3301,6 +3602,7 @@
             </w:r>
             <w:r>
               <w:rPr>
+                <w:rFonts w:cstheme="minorHAnsi"/>
                 <w:noProof/>
                 <w:webHidden/>
               </w:rPr>
@@ -3315,7 +3617,7 @@
               <w:tab w:val="right" w:leader="dot" w:pos="8494"/>
             </w:tabs>
             <w:rPr>
-              <w:rFonts w:eastAsiaTheme="minorEastAsia"/>
+              <w:rFonts w:eastAsiaTheme="minorEastAsia" w:cstheme="minorHAnsi"/>
               <w:noProof/>
               <w:lang w:eastAsia="es-ES"/>
             </w:rPr>
@@ -3331,6 +3633,7 @@
             </w:r>
             <w:r>
               <w:rPr>
+                <w:rFonts w:cstheme="minorHAnsi"/>
                 <w:noProof/>
                 <w:webHidden/>
               </w:rPr>
@@ -3338,6 +3641,7 @@
             </w:r>
             <w:r>
               <w:rPr>
+                <w:rFonts w:cstheme="minorHAnsi"/>
                 <w:noProof/>
                 <w:webHidden/>
               </w:rPr>
@@ -3345,6 +3649,7 @@
             </w:r>
             <w:r>
               <w:rPr>
+                <w:rFonts w:cstheme="minorHAnsi"/>
                 <w:noProof/>
                 <w:webHidden/>
               </w:rPr>
@@ -3352,12 +3657,14 @@
             </w:r>
             <w:r>
               <w:rPr>
-                <w:noProof/>
-                <w:webHidden/>
-              </w:rPr>
-            </w:r>
-            <w:r>
-              <w:rPr>
+                <w:rFonts w:cstheme="minorHAnsi"/>
+                <w:noProof/>
+                <w:webHidden/>
+              </w:rPr>
+            </w:r>
+            <w:r>
+              <w:rPr>
+                <w:rFonts w:cstheme="minorHAnsi"/>
                 <w:noProof/>
                 <w:webHidden/>
               </w:rPr>
@@ -3365,6 +3672,7 @@
             </w:r>
             <w:r>
               <w:rPr>
+                <w:rFonts w:cstheme="minorHAnsi"/>
                 <w:noProof/>
                 <w:webHidden/>
               </w:rPr>
@@ -3372,6 +3680,7 @@
             </w:r>
             <w:r>
               <w:rPr>
+                <w:rFonts w:cstheme="minorHAnsi"/>
                 <w:noProof/>
                 <w:webHidden/>
               </w:rPr>
@@ -3386,7 +3695,7 @@
               <w:tab w:val="right" w:leader="dot" w:pos="8494"/>
             </w:tabs>
             <w:rPr>
-              <w:rFonts w:eastAsiaTheme="minorEastAsia"/>
+              <w:rFonts w:eastAsiaTheme="minorEastAsia" w:cstheme="minorHAnsi"/>
               <w:noProof/>
               <w:lang w:eastAsia="es-ES"/>
             </w:rPr>
@@ -3395,12 +3704,14 @@
             <w:r>
               <w:rPr>
                 <w:rStyle w:val="Hipervnculo"/>
+                <w:rFonts w:cstheme="minorHAnsi"/>
                 <w:noProof/>
               </w:rPr>
               <w:t>Banda sonora</w:t>
             </w:r>
             <w:r>
               <w:rPr>
+                <w:rFonts w:cstheme="minorHAnsi"/>
                 <w:noProof/>
                 <w:webHidden/>
               </w:rPr>
@@ -3408,6 +3719,7 @@
             </w:r>
             <w:r>
               <w:rPr>
+                <w:rFonts w:cstheme="minorHAnsi"/>
                 <w:noProof/>
                 <w:webHidden/>
               </w:rPr>
@@ -3415,6 +3727,7 @@
             </w:r>
             <w:r>
               <w:rPr>
+                <w:rFonts w:cstheme="minorHAnsi"/>
                 <w:noProof/>
                 <w:webHidden/>
               </w:rPr>
@@ -3422,12 +3735,14 @@
             </w:r>
             <w:r>
               <w:rPr>
-                <w:noProof/>
-                <w:webHidden/>
-              </w:rPr>
-            </w:r>
-            <w:r>
-              <w:rPr>
+                <w:rFonts w:cstheme="minorHAnsi"/>
+                <w:noProof/>
+                <w:webHidden/>
+              </w:rPr>
+            </w:r>
+            <w:r>
+              <w:rPr>
+                <w:rFonts w:cstheme="minorHAnsi"/>
                 <w:noProof/>
                 <w:webHidden/>
               </w:rPr>
@@ -3435,6 +3750,7 @@
             </w:r>
             <w:r>
               <w:rPr>
+                <w:rFonts w:cstheme="minorHAnsi"/>
                 <w:noProof/>
                 <w:webHidden/>
               </w:rPr>
@@ -3442,6 +3758,7 @@
             </w:r>
             <w:r>
               <w:rPr>
+                <w:rFonts w:cstheme="minorHAnsi"/>
                 <w:noProof/>
                 <w:webHidden/>
               </w:rPr>
@@ -3456,7 +3773,7 @@
               <w:tab w:val="right" w:leader="dot" w:pos="8494"/>
             </w:tabs>
             <w:rPr>
-              <w:rFonts w:eastAsiaTheme="minorEastAsia"/>
+              <w:rFonts w:eastAsiaTheme="minorEastAsia" w:cstheme="minorHAnsi"/>
               <w:noProof/>
               <w:lang w:eastAsia="es-ES"/>
             </w:rPr>
@@ -3465,12 +3782,14 @@
             <w:r>
               <w:rPr>
                 <w:rStyle w:val="Hipervnculo"/>
+                <w:rFonts w:cstheme="minorHAnsi"/>
                 <w:noProof/>
               </w:rPr>
               <w:t>Efectos de sonido</w:t>
             </w:r>
             <w:r>
               <w:rPr>
+                <w:rFonts w:cstheme="minorHAnsi"/>
                 <w:noProof/>
                 <w:webHidden/>
               </w:rPr>
@@ -3478,6 +3797,7 @@
             </w:r>
             <w:r>
               <w:rPr>
+                <w:rFonts w:cstheme="minorHAnsi"/>
                 <w:noProof/>
                 <w:webHidden/>
               </w:rPr>
@@ -3485,6 +3805,7 @@
             </w:r>
             <w:r>
               <w:rPr>
+                <w:rFonts w:cstheme="minorHAnsi"/>
                 <w:noProof/>
                 <w:webHidden/>
               </w:rPr>
@@ -3492,12 +3813,14 @@
             </w:r>
             <w:r>
               <w:rPr>
-                <w:noProof/>
-                <w:webHidden/>
-              </w:rPr>
-            </w:r>
-            <w:r>
-              <w:rPr>
+                <w:rFonts w:cstheme="minorHAnsi"/>
+                <w:noProof/>
+                <w:webHidden/>
+              </w:rPr>
+            </w:r>
+            <w:r>
+              <w:rPr>
+                <w:rFonts w:cstheme="minorHAnsi"/>
                 <w:noProof/>
                 <w:webHidden/>
               </w:rPr>
@@ -3505,6 +3828,7 @@
             </w:r>
             <w:r>
               <w:rPr>
+                <w:rFonts w:cstheme="minorHAnsi"/>
                 <w:noProof/>
                 <w:webHidden/>
               </w:rPr>
@@ -3512,6 +3836,7 @@
             </w:r>
             <w:r>
               <w:rPr>
+                <w:rFonts w:cstheme="minorHAnsi"/>
                 <w:noProof/>
                 <w:webHidden/>
               </w:rPr>
@@ -3520,8 +3845,14 @@
           </w:hyperlink>
         </w:p>
         <w:p>
+          <w:pPr>
+            <w:rPr>
+              <w:rFonts w:cstheme="minorHAnsi"/>
+            </w:rPr>
+          </w:pPr>
           <w:r>
             <w:rPr>
+              <w:rFonts w:cstheme="minorHAnsi"/>
               <w:b/>
               <w:bCs/>
             </w:rPr>
@@ -3722,7 +4053,7 @@
           <w:b w:val="0"/>
         </w:rPr>
       </w:pPr>
-      <w:bookmarkStart w:id="1" w:name="_Toc530518812"/>
+      <w:bookmarkStart w:id="2" w:name="_Toc530518812"/>
       <w:r>
         <w:rPr>
           <w:rFonts w:asciiTheme="minorHAnsi" w:hAnsiTheme="minorHAnsi" w:cstheme="minorHAnsi"/>
@@ -3730,7 +4061,7 @@
         <w:lastRenderedPageBreak/>
         <w:t>Introducción</w:t>
       </w:r>
-      <w:bookmarkEnd w:id="1"/>
+      <w:bookmarkEnd w:id="2"/>
       <w:r>
         <w:rPr>
           <w:rFonts w:asciiTheme="minorHAnsi" w:hAnsiTheme="minorHAnsi" w:cstheme="minorHAnsi"/>
@@ -3739,69 +4070,132 @@
       </w:r>
     </w:p>
     <w:p>
-      <w:r>
+      <w:pPr>
+        <w:rPr>
+          <w:rFonts w:cstheme="minorHAnsi"/>
+        </w:rPr>
+      </w:pPr>
+      <w:r>
+        <w:rPr>
+          <w:rFonts w:cstheme="minorHAnsi"/>
+        </w:rPr>
         <w:tab/>
       </w:r>
       <w:proofErr w:type="spellStart"/>
       <w:r>
         <w:rPr>
+          <w:rFonts w:cstheme="minorHAnsi"/>
           <w:i/>
         </w:rPr>
         <w:t>Balaclava</w:t>
       </w:r>
       <w:proofErr w:type="spellEnd"/>
       <w:r>
+        <w:rPr>
+          <w:rFonts w:cstheme="minorHAnsi"/>
+        </w:rPr>
         <w:t xml:space="preserve"> es un videojuego para navegadores</w:t>
       </w:r>
       <w:r>
+        <w:rPr>
+          <w:rFonts w:cstheme="minorHAnsi"/>
+        </w:rPr>
         <w:t xml:space="preserve"> en 3D</w:t>
       </w:r>
       <w:r>
+        <w:rPr>
+          <w:rFonts w:cstheme="minorHAnsi"/>
+        </w:rPr>
         <w:t xml:space="preserve"> </w:t>
       </w:r>
       <w:r>
+        <w:rPr>
+          <w:rFonts w:cstheme="minorHAnsi"/>
+        </w:rPr>
         <w:t>cuyo objetivo es robar un banco</w:t>
       </w:r>
       <w:r>
+        <w:rPr>
+          <w:rFonts w:cstheme="minorHAnsi"/>
+        </w:rPr>
         <w:t xml:space="preserve"> </w:t>
       </w:r>
       <w:r>
+        <w:rPr>
+          <w:rFonts w:cstheme="minorHAnsi"/>
+        </w:rPr>
         <w:t>de forma exitosa. D</w:t>
       </w:r>
       <w:r>
+        <w:rPr>
+          <w:rFonts w:cstheme="minorHAnsi"/>
+        </w:rPr>
         <w:t>os jugadores</w:t>
       </w:r>
       <w:r>
+        <w:rPr>
+          <w:rFonts w:cstheme="minorHAnsi"/>
+        </w:rPr>
         <w:t xml:space="preserve"> </w:t>
       </w:r>
       <w:r>
+        <w:rPr>
+          <w:rFonts w:cstheme="minorHAnsi"/>
+        </w:rPr>
         <w:t xml:space="preserve">deben colaborar para ejecutar el </w:t>
       </w:r>
       <w:r>
+        <w:rPr>
+          <w:rFonts w:cstheme="minorHAnsi"/>
+        </w:rPr>
         <w:t>robo; uno de ellos tendrá acceso a la información necesaria sobre el edificio (planos, horarios, localización de las cámaras fuertes y sistemas de seguridad) y el otro jugador se infiltrará físicamente en el banco sin conocer la información sobre el mismo</w:t>
       </w:r>
       <w:r>
+        <w:rPr>
+          <w:rFonts w:cstheme="minorHAnsi"/>
+        </w:rPr>
         <w:t xml:space="preserve">. </w:t>
       </w:r>
       <w:r>
+        <w:rPr>
+          <w:rFonts w:cstheme="minorHAnsi"/>
+        </w:rPr>
         <w:t>La combinación de la información</w:t>
       </w:r>
       <w:r>
+        <w:rPr>
+          <w:rFonts w:cstheme="minorHAnsi"/>
+        </w:rPr>
         <w:t xml:space="preserve"> sobre el banco </w:t>
       </w:r>
       <w:r>
+        <w:rPr>
+          <w:rFonts w:cstheme="minorHAnsi"/>
+        </w:rPr>
         <w:t>que posee un jugador</w:t>
       </w:r>
       <w:r>
+        <w:rPr>
+          <w:rFonts w:cstheme="minorHAnsi"/>
+        </w:rPr>
         <w:t>, junto a</w:t>
       </w:r>
       <w:r>
+        <w:rPr>
+          <w:rFonts w:cstheme="minorHAnsi"/>
+        </w:rPr>
         <w:t xml:space="preserve"> las observaciones del entorno aportadas por el otro jugador, y la </w:t>
       </w:r>
       <w:r>
+        <w:rPr>
+          <w:rFonts w:cstheme="minorHAnsi"/>
+        </w:rPr>
         <w:t>colaboración de ambos para la r</w:t>
       </w:r>
       <w:r>
+        <w:rPr>
+          <w:rFonts w:cstheme="minorHAnsi"/>
+        </w:rPr>
         <w:t>esolución de puzles, serán las claves para llevar a cabo los robos de forma exitosa.</w:t>
       </w:r>
     </w:p>
@@ -3810,28 +4204,30 @@
         <w:pStyle w:val="Ttulo2"/>
         <w:rPr>
           <w:rStyle w:val="Ttulo3Car"/>
+          <w:rFonts w:asciiTheme="minorHAnsi" w:hAnsiTheme="minorHAnsi" w:cstheme="minorHAnsi"/>
           <w:b/>
           <w:sz w:val="26"/>
           <w:szCs w:val="26"/>
         </w:rPr>
       </w:pPr>
-      <w:bookmarkStart w:id="2" w:name="_Toc530518813"/>
+      <w:bookmarkStart w:id="3" w:name="_Toc530518813"/>
       <w:r>
         <w:rPr>
           <w:rStyle w:val="Ttulo3Car"/>
+          <w:rFonts w:asciiTheme="minorHAnsi" w:hAnsiTheme="minorHAnsi" w:cstheme="minorHAnsi"/>
           <w:b/>
           <w:sz w:val="26"/>
           <w:szCs w:val="26"/>
         </w:rPr>
         <w:t>Concepto del juego</w:t>
       </w:r>
-      <w:bookmarkEnd w:id="2"/>
+      <w:bookmarkEnd w:id="3"/>
     </w:p>
     <w:p>
       <w:pPr>
         <w:rPr>
           <w:rStyle w:val="Ttulo3Car"/>
-          <w:rFonts w:asciiTheme="minorHAnsi" w:eastAsiaTheme="minorHAnsi" w:hAnsiTheme="minorHAnsi" w:cstheme="minorBidi"/>
+          <w:rFonts w:asciiTheme="minorHAnsi" w:eastAsiaTheme="minorHAnsi" w:hAnsiTheme="minorHAnsi" w:cstheme="minorHAnsi"/>
           <w:b w:val="0"/>
           <w:color w:val="auto"/>
           <w:sz w:val="22"/>
@@ -3851,7 +4247,7 @@
       <w:r>
         <w:rPr>
           <w:rStyle w:val="Ttulo3Car"/>
-          <w:rFonts w:asciiTheme="minorHAnsi" w:eastAsiaTheme="minorHAnsi" w:hAnsiTheme="minorHAnsi" w:cstheme="minorBidi"/>
+          <w:rFonts w:asciiTheme="minorHAnsi" w:eastAsiaTheme="minorHAnsi" w:hAnsiTheme="minorHAnsi" w:cstheme="minorHAnsi"/>
           <w:b w:val="0"/>
           <w:color w:val="auto"/>
           <w:sz w:val="22"/>
@@ -3859,11 +4255,11 @@
         </w:rPr>
         <w:t xml:space="preserve"> </w:t>
       </w:r>
-      <w:bookmarkStart w:id="3" w:name="_Toc530518814"/>
+      <w:bookmarkStart w:id="4" w:name="_Toc530518814"/>
       <w:r>
         <w:rPr>
           <w:rStyle w:val="Ttulo3Car"/>
-          <w:rFonts w:asciiTheme="minorHAnsi" w:eastAsiaTheme="minorHAnsi" w:hAnsiTheme="minorHAnsi" w:cstheme="minorBidi"/>
+          <w:rFonts w:asciiTheme="minorHAnsi" w:eastAsiaTheme="minorHAnsi" w:hAnsiTheme="minorHAnsi" w:cstheme="minorHAnsi"/>
           <w:b w:val="0"/>
           <w:color w:val="auto"/>
           <w:sz w:val="22"/>
@@ -3874,7 +4270,7 @@
       <w:r>
         <w:rPr>
           <w:rStyle w:val="Ttulo3Car"/>
-          <w:rFonts w:asciiTheme="minorHAnsi" w:eastAsiaTheme="minorHAnsi" w:hAnsiTheme="minorHAnsi" w:cstheme="minorBidi"/>
+          <w:rFonts w:asciiTheme="minorHAnsi" w:eastAsiaTheme="minorHAnsi" w:hAnsiTheme="minorHAnsi" w:cstheme="minorHAnsi"/>
           <w:b w:val="0"/>
           <w:color w:val="auto"/>
           <w:sz w:val="22"/>
@@ -3885,7 +4281,7 @@
       <w:r>
         <w:rPr>
           <w:rStyle w:val="Ttulo3Car"/>
-          <w:rFonts w:asciiTheme="minorHAnsi" w:eastAsiaTheme="minorHAnsi" w:hAnsiTheme="minorHAnsi" w:cstheme="minorBidi"/>
+          <w:rFonts w:asciiTheme="minorHAnsi" w:eastAsiaTheme="minorHAnsi" w:hAnsiTheme="minorHAnsi" w:cstheme="minorHAnsi"/>
           <w:b w:val="0"/>
           <w:color w:val="auto"/>
           <w:sz w:val="22"/>
@@ -3893,11 +4289,11 @@
         </w:rPr>
         <w:t xml:space="preserve"> del banco, donde se encuentran las cajas fuertes. Dos personas han planeado al milímetro el robo de un banco; una de ellas ha estudiado minuciosamente dónde se encuentran las cámaras, guardias de seguridad y cajas fuertes, así como los tipos que existen de cada una de estas últimas y cómo abrirlas; la otra es una intrépida ladrona que se encargará de ejecutar el plan maestro bajo las instrucciones de su aliado. Dos jugadores tendrán que elegir uno de estos roles para cada uno de ellos y llevarlo a cabo. El jugador que conoce el plano y los elementos de la cámara de seguridad tendrá que guiar al otro jugador, que no conoce absolutamente nada del entorno; entre ambos jugadores deberán resolver los puzles que plantea el mapa, siendo la comunicación verbal indispensable entre ambos.</w:t>
       </w:r>
-      <w:bookmarkEnd w:id="3"/>
+      <w:bookmarkEnd w:id="4"/>
       <w:r>
         <w:rPr>
           <w:rStyle w:val="Ttulo3Car"/>
-          <w:rFonts w:asciiTheme="minorHAnsi" w:eastAsiaTheme="minorHAnsi" w:hAnsiTheme="minorHAnsi" w:cstheme="minorBidi"/>
+          <w:rFonts w:asciiTheme="minorHAnsi" w:eastAsiaTheme="minorHAnsi" w:hAnsiTheme="minorHAnsi" w:cstheme="minorHAnsi"/>
           <w:b w:val="0"/>
           <w:color w:val="auto"/>
           <w:sz w:val="22"/>
@@ -3911,22 +4307,24 @@
         <w:pStyle w:val="Ttulo2"/>
         <w:rPr>
           <w:rStyle w:val="Ttulo3Car"/>
+          <w:rFonts w:asciiTheme="minorHAnsi" w:hAnsiTheme="minorHAnsi" w:cstheme="minorHAnsi"/>
           <w:b/>
           <w:sz w:val="26"/>
           <w:szCs w:val="26"/>
         </w:rPr>
       </w:pPr>
-      <w:bookmarkStart w:id="4" w:name="_Toc530518815"/>
+      <w:bookmarkStart w:id="5" w:name="_Toc530518815"/>
       <w:r>
         <w:rPr>
           <w:rStyle w:val="Ttulo3Car"/>
+          <w:rFonts w:asciiTheme="minorHAnsi" w:hAnsiTheme="minorHAnsi" w:cstheme="minorHAnsi"/>
           <w:b/>
           <w:sz w:val="26"/>
           <w:szCs w:val="26"/>
         </w:rPr>
         <w:t>Características principales</w:t>
       </w:r>
-      <w:bookmarkEnd w:id="4"/>
+      <w:bookmarkEnd w:id="5"/>
     </w:p>
     <w:p>
       <w:pPr>
@@ -4024,22 +4422,24 @@
         <w:pStyle w:val="Ttulo2"/>
         <w:rPr>
           <w:rStyle w:val="Ttulo3Car"/>
+          <w:rFonts w:asciiTheme="minorHAnsi" w:hAnsiTheme="minorHAnsi" w:cstheme="minorHAnsi"/>
           <w:b/>
           <w:sz w:val="26"/>
           <w:szCs w:val="26"/>
         </w:rPr>
       </w:pPr>
-      <w:bookmarkStart w:id="5" w:name="_Toc530518816"/>
+      <w:bookmarkStart w:id="6" w:name="_Toc530518816"/>
       <w:r>
         <w:rPr>
           <w:rStyle w:val="Ttulo3Car"/>
+          <w:rFonts w:asciiTheme="minorHAnsi" w:hAnsiTheme="minorHAnsi" w:cstheme="minorHAnsi"/>
           <w:b/>
           <w:sz w:val="26"/>
           <w:szCs w:val="26"/>
         </w:rPr>
         <w:t>Género</w:t>
       </w:r>
-      <w:bookmarkEnd w:id="5"/>
+      <w:bookmarkEnd w:id="6"/>
     </w:p>
     <w:p>
       <w:pPr>
@@ -4060,7 +4460,7 @@
         </w:rPr>
         <w:tab/>
       </w:r>
-      <w:bookmarkStart w:id="6" w:name="_Toc530518817"/>
+      <w:bookmarkStart w:id="7" w:name="_Toc530518817"/>
       <w:r>
         <w:rPr>
           <w:rStyle w:val="Ttulo3Car"/>
@@ -4219,7 +4619,7 @@
         </w:rPr>
         <w:t>una línea temática similar.</w:t>
       </w:r>
-      <w:bookmarkEnd w:id="6"/>
+      <w:bookmarkEnd w:id="7"/>
     </w:p>
     <w:p>
       <w:pPr>
@@ -4286,15 +4686,17 @@
         <w:pStyle w:val="Ttulo2"/>
         <w:rPr>
           <w:rStyle w:val="Ttulo3Car"/>
+          <w:rFonts w:asciiTheme="minorHAnsi" w:hAnsiTheme="minorHAnsi" w:cstheme="minorHAnsi"/>
           <w:b/>
           <w:sz w:val="26"/>
           <w:szCs w:val="26"/>
         </w:rPr>
       </w:pPr>
-      <w:bookmarkStart w:id="7" w:name="_Toc530518818"/>
+      <w:bookmarkStart w:id="8" w:name="_Toc530518818"/>
       <w:r>
         <w:rPr>
           <w:rStyle w:val="Ttulo3Car"/>
+          <w:rFonts w:asciiTheme="minorHAnsi" w:hAnsiTheme="minorHAnsi" w:cstheme="minorHAnsi"/>
           <w:b/>
           <w:sz w:val="26"/>
           <w:szCs w:val="26"/>
@@ -4302,7 +4704,7 @@
         <w:lastRenderedPageBreak/>
         <w:t>Propósito y público objetivo</w:t>
       </w:r>
-      <w:bookmarkEnd w:id="7"/>
+      <w:bookmarkEnd w:id="8"/>
     </w:p>
     <w:p>
       <w:pPr>
@@ -4403,15 +4805,17 @@
         <w:pStyle w:val="Ttulo2"/>
         <w:rPr>
           <w:rStyle w:val="Ttulo3Car"/>
+          <w:rFonts w:asciiTheme="minorHAnsi" w:hAnsiTheme="minorHAnsi" w:cstheme="minorHAnsi"/>
           <w:b/>
           <w:sz w:val="26"/>
           <w:szCs w:val="26"/>
         </w:rPr>
       </w:pPr>
-      <w:bookmarkStart w:id="8" w:name="_Toc530518819"/>
+      <w:bookmarkStart w:id="9" w:name="_Toc530518819"/>
       <w:r>
         <w:rPr>
           <w:rStyle w:val="Ttulo3Car"/>
+          <w:rFonts w:asciiTheme="minorHAnsi" w:hAnsiTheme="minorHAnsi" w:cstheme="minorHAnsi"/>
           <w:b/>
           <w:sz w:val="26"/>
           <w:szCs w:val="26"/>
@@ -4421,11 +4825,12 @@
       <w:r>
         <w:rPr>
           <w:rStyle w:val="Ttulo2Car"/>
+          <w:rFonts w:asciiTheme="minorHAnsi" w:hAnsiTheme="minorHAnsi" w:cstheme="minorHAnsi"/>
           <w:b/>
         </w:rPr>
         <w:t>ugabilidad</w:t>
       </w:r>
-      <w:bookmarkEnd w:id="8"/>
+      <w:bookmarkEnd w:id="9"/>
     </w:p>
     <w:p>
       <w:pPr>
@@ -4471,22 +4876,24 @@
         <w:pStyle w:val="Ttulo2"/>
         <w:rPr>
           <w:rStyle w:val="Ttulo3Car"/>
+          <w:rFonts w:asciiTheme="minorHAnsi" w:hAnsiTheme="minorHAnsi" w:cstheme="minorHAnsi"/>
           <w:b/>
           <w:sz w:val="26"/>
           <w:szCs w:val="26"/>
         </w:rPr>
       </w:pPr>
-      <w:bookmarkStart w:id="9" w:name="_Toc530518820"/>
+      <w:bookmarkStart w:id="10" w:name="_Toc530518820"/>
       <w:r>
         <w:rPr>
           <w:rStyle w:val="Ttulo3Car"/>
+          <w:rFonts w:asciiTheme="minorHAnsi" w:hAnsiTheme="minorHAnsi" w:cstheme="minorHAnsi"/>
           <w:b/>
           <w:sz w:val="26"/>
           <w:szCs w:val="26"/>
         </w:rPr>
         <w:t>Estilo visual</w:t>
       </w:r>
-      <w:bookmarkEnd w:id="9"/>
+      <w:bookmarkEnd w:id="10"/>
     </w:p>
     <w:p>
       <w:pPr>
@@ -4706,14 +5113,14 @@
           <w:b w:val="0"/>
         </w:rPr>
       </w:pPr>
-      <w:bookmarkStart w:id="10" w:name="_Toc530518821"/>
+      <w:bookmarkStart w:id="11" w:name="_Toc530518821"/>
       <w:r>
         <w:rPr>
           <w:rFonts w:asciiTheme="minorHAnsi" w:hAnsiTheme="minorHAnsi" w:cstheme="minorHAnsi"/>
         </w:rPr>
         <w:t>Alcance</w:t>
       </w:r>
-      <w:bookmarkEnd w:id="10"/>
+      <w:bookmarkEnd w:id="11"/>
     </w:p>
     <w:p>
       <w:pPr>
@@ -4737,7 +5144,7 @@
           <w:b w:val="0"/>
         </w:rPr>
       </w:pPr>
-      <w:bookmarkStart w:id="11" w:name="_Toc530518822"/>
+      <w:bookmarkStart w:id="12" w:name="_Toc530518822"/>
       <w:r>
         <w:rPr>
           <w:rFonts w:asciiTheme="minorHAnsi" w:hAnsiTheme="minorHAnsi" w:cstheme="minorHAnsi"/>
@@ -4745,7 +5152,7 @@
         <w:lastRenderedPageBreak/>
         <w:t>Mecánicas de juego</w:t>
       </w:r>
-      <w:bookmarkEnd w:id="11"/>
+      <w:bookmarkEnd w:id="12"/>
     </w:p>
     <w:p>
       <w:pPr>
@@ -4764,12 +5171,18 @@
     <w:p>
       <w:pPr>
         <w:pStyle w:val="Ttulo2"/>
-      </w:pPr>
-      <w:bookmarkStart w:id="12" w:name="_Toc530518823"/>
-      <w:r>
+        <w:rPr>
+          <w:rFonts w:asciiTheme="minorHAnsi" w:hAnsiTheme="minorHAnsi" w:cstheme="minorHAnsi"/>
+        </w:rPr>
+      </w:pPr>
+      <w:bookmarkStart w:id="13" w:name="_Toc530518823"/>
+      <w:r>
+        <w:rPr>
+          <w:rFonts w:asciiTheme="minorHAnsi" w:hAnsiTheme="minorHAnsi" w:cstheme="minorHAnsi"/>
+        </w:rPr>
         <w:t>Jugabilidad</w:t>
       </w:r>
-      <w:bookmarkEnd w:id="12"/>
+      <w:bookmarkEnd w:id="13"/>
     </w:p>
     <w:p>
       <w:pPr>
@@ -4778,14 +5191,14 @@
           <w:rFonts w:asciiTheme="minorHAnsi" w:hAnsiTheme="minorHAnsi" w:cstheme="minorHAnsi"/>
         </w:rPr>
       </w:pPr>
-      <w:bookmarkStart w:id="13" w:name="_Toc530518824"/>
+      <w:bookmarkStart w:id="14" w:name="_Toc530518824"/>
       <w:r>
         <w:rPr>
           <w:rFonts w:asciiTheme="minorHAnsi" w:hAnsiTheme="minorHAnsi" w:cstheme="minorHAnsi"/>
         </w:rPr>
         <w:t>Niveles</w:t>
       </w:r>
-      <w:bookmarkEnd w:id="13"/>
+      <w:bookmarkEnd w:id="14"/>
     </w:p>
     <w:p>
       <w:pPr>
@@ -4815,22 +5228,14 @@
           <w:b w:val="0"/>
         </w:rPr>
       </w:pPr>
-      <w:bookmarkStart w:id="14" w:name="_Toc530518825"/>
+      <w:bookmarkStart w:id="15" w:name="_Toc530518825"/>
       <w:r>
         <w:rPr>
           <w:rFonts w:asciiTheme="minorHAnsi" w:hAnsiTheme="minorHAnsi" w:cstheme="minorHAnsi"/>
         </w:rPr>
-        <w:t>Pu</w:t>
-      </w:r>
-      <w:bookmarkStart w:id="15" w:name="_GoBack"/>
+        <w:t>Puzles</w:t>
+      </w:r>
       <w:bookmarkEnd w:id="15"/>
-      <w:r>
-        <w:rPr>
-          <w:rFonts w:asciiTheme="minorHAnsi" w:hAnsiTheme="minorHAnsi" w:cstheme="minorHAnsi"/>
-        </w:rPr>
-        <w:t>zles</w:t>
-      </w:r>
-      <w:bookmarkEnd w:id="14"/>
     </w:p>
     <w:p>
       <w:pPr>
@@ -5432,12 +5837,21 @@
     <w:p>
       <w:pPr>
         <w:pStyle w:val="Ttulo2"/>
+        <w:rPr>
+          <w:rFonts w:asciiTheme="minorHAnsi" w:hAnsiTheme="minorHAnsi" w:cstheme="minorHAnsi"/>
+        </w:rPr>
       </w:pPr>
       <w:bookmarkStart w:id="19" w:name="_Toc530518829"/>
       <w:r>
+        <w:rPr>
+          <w:rFonts w:asciiTheme="minorHAnsi" w:hAnsiTheme="minorHAnsi" w:cstheme="minorHAnsi"/>
+        </w:rPr>
         <w:t>Puzles</w:t>
       </w:r>
       <w:r>
+        <w:rPr>
+          <w:rFonts w:asciiTheme="minorHAnsi" w:hAnsiTheme="minorHAnsi" w:cstheme="minorHAnsi"/>
+        </w:rPr>
         <w:t xml:space="preserve"> y objetos</w:t>
       </w:r>
       <w:bookmarkEnd w:id="19"/>
@@ -5445,9 +5859,15 @@
     <w:p>
       <w:pPr>
         <w:pStyle w:val="Ttulo3"/>
+        <w:rPr>
+          <w:rFonts w:asciiTheme="minorHAnsi" w:hAnsiTheme="minorHAnsi" w:cstheme="minorHAnsi"/>
+        </w:rPr>
       </w:pPr>
       <w:bookmarkStart w:id="20" w:name="_Toc530518830"/>
       <w:r>
+        <w:rPr>
+          <w:rFonts w:asciiTheme="minorHAnsi" w:hAnsiTheme="minorHAnsi" w:cstheme="minorHAnsi"/>
+        </w:rPr>
         <w:t>Puzles</w:t>
       </w:r>
       <w:bookmarkEnd w:id="20"/>
@@ -8286,15 +8706,29 @@
     <w:p>
       <w:pPr>
         <w:pStyle w:val="Ttulo3"/>
+        <w:rPr>
+          <w:rFonts w:asciiTheme="minorHAnsi" w:hAnsiTheme="minorHAnsi" w:cstheme="minorHAnsi"/>
+        </w:rPr>
       </w:pPr>
       <w:bookmarkStart w:id="42" w:name="_Toc530518852"/>
       <w:r>
+        <w:rPr>
+          <w:rFonts w:asciiTheme="minorHAnsi" w:hAnsiTheme="minorHAnsi" w:cstheme="minorHAnsi"/>
+        </w:rPr>
         <w:t>Interfaz</w:t>
       </w:r>
       <w:bookmarkEnd w:id="42"/>
     </w:p>
     <w:p>
-      <w:r>
+      <w:pPr>
+        <w:rPr>
+          <w:rFonts w:cstheme="minorHAnsi"/>
+        </w:rPr>
+      </w:pPr>
+      <w:r>
+        <w:rPr>
+          <w:rFonts w:cstheme="minorHAnsi"/>
+        </w:rPr>
         <w:t>Para el menú principal:</w:t>
       </w:r>
     </w:p>
@@ -8638,9 +9072,15 @@
     <w:p>
       <w:pPr>
         <w:pStyle w:val="Ttulo3"/>
+        <w:rPr>
+          <w:rFonts w:asciiTheme="minorHAnsi" w:hAnsiTheme="minorHAnsi" w:cstheme="minorHAnsi"/>
+        </w:rPr>
       </w:pPr>
       <w:bookmarkStart w:id="43" w:name="_Toc530518853"/>
       <w:r>
+        <w:rPr>
+          <w:rFonts w:asciiTheme="minorHAnsi" w:hAnsiTheme="minorHAnsi" w:cstheme="minorHAnsi"/>
+        </w:rPr>
         <w:t>Niveles:</w:t>
       </w:r>
       <w:bookmarkEnd w:id="43"/>
@@ -9015,9 +9455,15 @@
     <w:p>
       <w:pPr>
         <w:pStyle w:val="Ttulo3"/>
+        <w:rPr>
+          <w:rFonts w:asciiTheme="minorHAnsi" w:hAnsiTheme="minorHAnsi" w:cstheme="minorHAnsi"/>
+        </w:rPr>
       </w:pPr>
       <w:bookmarkStart w:id="45" w:name="_Toc530518855"/>
       <w:r>
+        <w:rPr>
+          <w:rFonts w:asciiTheme="minorHAnsi" w:hAnsiTheme="minorHAnsi" w:cstheme="minorHAnsi"/>
+        </w:rPr>
         <w:t>Banda sonora</w:t>
       </w:r>
       <w:bookmarkEnd w:id="45"/>
@@ -9057,9 +9503,15 @@
     <w:p>
       <w:pPr>
         <w:pStyle w:val="Ttulo3"/>
+        <w:rPr>
+          <w:rFonts w:asciiTheme="minorHAnsi" w:hAnsiTheme="minorHAnsi" w:cstheme="minorHAnsi"/>
+        </w:rPr>
       </w:pPr>
       <w:bookmarkStart w:id="46" w:name="_Toc530518856"/>
       <w:r>
+        <w:rPr>
+          <w:rFonts w:asciiTheme="minorHAnsi" w:hAnsiTheme="minorHAnsi" w:cstheme="minorHAnsi"/>
+        </w:rPr>
         <w:t>Efectos de sonido</w:t>
       </w:r>
       <w:bookmarkEnd w:id="46"/>
@@ -12920,10 +13372,11 @@
     <w:basedOn w:val="Normal"/>
     <w:next w:val="Normal"/>
     <w:link w:val="Ttulo2Car"/>
+    <w:autoRedefine/>
     <w:uiPriority w:val="9"/>
     <w:unhideWhenUsed/>
     <w:qFormat/>
-    <w:rsid w:val="004258AE"/>
+    <w:rsid w:val="00C7102E"/>
     <w:pPr>
       <w:keepNext/>
       <w:keepLines/>
@@ -13055,7 +13508,7 @@
     <w:basedOn w:val="Fuentedeprrafopredeter"/>
     <w:link w:val="Ttulo2"/>
     <w:uiPriority w:val="9"/>
-    <w:rsid w:val="004258AE"/>
+    <w:rsid w:val="00C7102E"/>
     <w:rPr>
       <w:rFonts w:asciiTheme="majorHAnsi" w:eastAsiaTheme="majorEastAsia" w:hAnsiTheme="majorHAnsi" w:cstheme="majorBidi"/>
       <w:b/>
@@ -13577,7 +14030,7 @@
 </file>
 
 <file path=customXml/itemProps1.xml><?xml version="1.0" encoding="utf-8"?>
-<ds:datastoreItem xmlns:ds="http://schemas.openxmlformats.org/officeDocument/2006/customXml" ds:itemID="{1084E888-0675-41E4-A05A-6D7FBAB64BD1}">
+<ds:datastoreItem xmlns:ds="http://schemas.openxmlformats.org/officeDocument/2006/customXml" ds:itemID="{BFDD8396-2B00-4CD9-B306-35DBB1FAE598}">
   <ds:schemaRefs>
     <ds:schemaRef ds:uri="http://schemas.openxmlformats.org/officeDocument/2006/bibliography"/>
   </ds:schemaRefs>

</xml_diff>